<commit_message>
Cutting and rewriting old stuff down
</commit_message>
<xml_diff>
--- a/GregShapiro_Resume_OnePage.docx
+++ b/GregShapiro_Resume_OnePage.docx
@@ -203,102 +203,138 @@
               </w:rPr>
               <w:t>Penn Haven</w:t>
             </w:r>
+            <w:r>
+              <w:t xml:space="preserve"> </w:t>
+            </w:r>
+            <w:r>
+              <w:t>Boston</w:t>
+            </w:r>
+            <w:r>
+              <w:t xml:space="preserve">, </w:t>
+            </w:r>
+            <w:r>
+              <w:t>MA</w:t>
+            </w:r>
+            <w:r>
+              <w:t xml:space="preserve">, </w:t>
+            </w:r>
+            <w:r>
+              <w:rPr>
+                <w:i/>
+              </w:rPr>
+              <w:t>CTO</w:t>
+            </w:r>
+            <w:r>
+              <w:t xml:space="preserve">                               </w:t>
+            </w:r>
+            <w:r>
+              <w:t xml:space="preserve">                       </w:t>
+            </w:r>
+            <w:r>
+              <w:t xml:space="preserve">                                               </w:t>
+            </w:r>
+            <w:r>
+              <w:t>0</w:t>
+            </w:r>
+            <w:r>
+              <w:t>9/2017</w:t>
+            </w:r>
+            <w:r>
+              <w:t xml:space="preserve"> – </w:t>
+            </w:r>
+          </w:p>
+          <w:p>
+            <w:pPr>
+              <w:pStyle w:val="CompanyName"/>
+              <w:spacing w:before="120" w:after="120"/>
+              <w:rPr>
+                <w:b/>
+                <w:bCs/>
+              </w:rPr>
+            </w:pPr>
+            <w:r>
+              <w:rPr>
+                <w:b/>
+                <w:bCs/>
+              </w:rPr>
+              <w:t>At Penn Haven we use data and software to source, score, track</w:t>
+            </w:r>
+          </w:p>
+          <w:p>
+            <w:pPr>
+              <w:pStyle w:val="CompanyName"/>
+              <w:spacing w:before="120" w:after="120"/>
+            </w:pPr>
+            <w:r>
+              <w:rPr>
+                <w:b/>
+                <w:bCs/>
+              </w:rPr>
+              <w:t>NGP VAN</w:t>
+            </w:r>
+            <w:r>
+              <w:rPr>
+                <w:b/>
+              </w:rPr>
+              <w:t xml:space="preserve">, </w:t>
+            </w:r>
+            <w:proofErr w:type="spellStart"/>
+            <w:r>
+              <w:rPr>
+                <w:b/>
+              </w:rPr>
+              <w:t>Inc</w:t>
+            </w:r>
+            <w:proofErr w:type="spellEnd"/>
+            <w:r>
+              <w:t xml:space="preserve"> </w:t>
+            </w:r>
+            <w:r>
+              <w:t>Somerville</w:t>
+            </w:r>
+            <w:r>
+              <w:t xml:space="preserve">, </w:t>
+            </w:r>
+            <w:r>
+              <w:t>MA</w:t>
+            </w:r>
+            <w:r>
+              <w:t xml:space="preserve">, </w:t>
+            </w:r>
+            <w:r>
+              <w:rPr>
+                <w:i/>
+              </w:rPr>
+              <w:t>Software Engineering Team Lead</w:t>
+            </w:r>
+            <w:r>
+              <w:t xml:space="preserve">                               </w:t>
+            </w:r>
+            <w:r>
+              <w:t xml:space="preserve">                       06/2016 –</w:t>
+            </w:r>
+            <w:r>
+              <w:t xml:space="preserve"> 09/2017</w:t>
+            </w:r>
+          </w:p>
+          <w:p>
+            <w:pPr>
+              <w:pStyle w:val="CompanyName"/>
+              <w:spacing w:before="120" w:after="120"/>
+            </w:pPr>
+            <w:r>
+              <w:t xml:space="preserve">                                       </w:t>
+            </w:r>
             <w:bookmarkStart w:id="0" w:name="_GoBack"/>
             <w:bookmarkEnd w:id="0"/>
             <w:r>
+              <w:t xml:space="preserve">                                                                                                                </w:t>
+            </w:r>
+            <w:r>
               <w:t xml:space="preserve"> </w:t>
             </w:r>
             <w:r>
-              <w:t>Somerville</w:t>
-            </w:r>
-            <w:r>
-              <w:t xml:space="preserve">, </w:t>
-            </w:r>
-            <w:r>
-              <w:t>MA</w:t>
-            </w:r>
-            <w:r>
-              <w:t xml:space="preserve">, </w:t>
-            </w:r>
-            <w:r>
-              <w:rPr>
-                <w:i/>
-              </w:rPr>
-              <w:t>Software Engineering Team Lead</w:t>
-            </w:r>
-            <w:r>
-              <w:t xml:space="preserve">                               </w:t>
-            </w:r>
-            <w:r>
-              <w:t xml:space="preserve">                       06/2016 – </w:t>
-            </w:r>
-          </w:p>
-          <w:p>
-            <w:pPr>
-              <w:pStyle w:val="CompanyName"/>
-              <w:spacing w:before="120" w:after="120"/>
-              <w:rPr>
-                <w:b/>
-                <w:bCs/>
-              </w:rPr>
-            </w:pPr>
-          </w:p>
-          <w:p>
-            <w:pPr>
-              <w:pStyle w:val="CompanyName"/>
-              <w:spacing w:before="120" w:after="120"/>
-              <w:rPr>
-                <w:b/>
-                <w:bCs/>
-              </w:rPr>
-            </w:pPr>
-            <w:r>
-              <w:rPr>
-                <w:b/>
-                <w:bCs/>
-              </w:rPr>
-              <w:t>NGP VAN</w:t>
-            </w:r>
-            <w:r>
-              <w:rPr>
-                <w:b/>
-              </w:rPr>
-              <w:t xml:space="preserve">, </w:t>
-            </w:r>
-            <w:proofErr w:type="spellStart"/>
-            <w:r>
-              <w:rPr>
-                <w:b/>
-              </w:rPr>
-              <w:t>Inc</w:t>
-            </w:r>
-            <w:proofErr w:type="spellEnd"/>
-            <w:r>
-              <w:t xml:space="preserve"> </w:t>
-            </w:r>
-            <w:r>
-              <w:t>Somerville</w:t>
-            </w:r>
-            <w:r>
-              <w:t xml:space="preserve">, </w:t>
-            </w:r>
-            <w:r>
-              <w:t>MA</w:t>
-            </w:r>
-            <w:r>
-              <w:t xml:space="preserve">, </w:t>
-            </w:r>
-            <w:r>
-              <w:rPr>
-                <w:i/>
-              </w:rPr>
-              <w:t>Software Engineering Team Lead</w:t>
-            </w:r>
-            <w:r>
-              <w:t xml:space="preserve">                               </w:t>
-            </w:r>
-            <w:r>
-              <w:t xml:space="preserve">                       06/2016 – </w:t>
+              <w:t>11/2011 – 05/2015</w:t>
             </w:r>
           </w:p>
           <w:p>
@@ -311,16 +347,7 @@
               <w:ind w:left="374"/>
             </w:pPr>
             <w:r>
-              <w:t xml:space="preserve">Back at NGP VAN, advancing the leading edge of </w:t>
-            </w:r>
-            <w:r>
-              <w:t>progressive civic tech</w:t>
-            </w:r>
-            <w:r>
-              <w:t xml:space="preserve"> for the 2016 election cycle </w:t>
-            </w:r>
-            <w:r>
-              <w:t>and beyond</w:t>
+              <w:t>Progressed from QA Automation to leading one of the largest engineering teams at the company</w:t>
             </w:r>
           </w:p>
           <w:p>
@@ -333,59 +360,7 @@
               <w:ind w:left="374"/>
             </w:pPr>
             <w:r>
-              <w:t xml:space="preserve">Currently managing 6 engineers, responsible for </w:t>
-            </w:r>
-            <w:proofErr w:type="spellStart"/>
-            <w:r>
-              <w:t>iOS</w:t>
-            </w:r>
-            <w:proofErr w:type="spellEnd"/>
-            <w:r>
-              <w:t xml:space="preserve"> and Android native mobile apps along with associated data and servers</w:t>
-            </w:r>
-          </w:p>
-          <w:p>
-            <w:pPr>
-              <w:rPr>
-                <w:b/>
-                <w:bCs/>
-              </w:rPr>
-            </w:pPr>
-          </w:p>
-          <w:p>
-            <w:r>
-              <w:rPr>
-                <w:b/>
-                <w:bCs/>
-              </w:rPr>
-              <w:t>Center for International Development, Harvard</w:t>
-            </w:r>
-            <w:r>
-              <w:t xml:space="preserve"> </w:t>
-            </w:r>
-            <w:r>
-              <w:t>Cambridge</w:t>
-            </w:r>
-            <w:r>
-              <w:t xml:space="preserve">, </w:t>
-            </w:r>
-            <w:r>
-              <w:t>MA</w:t>
-            </w:r>
-            <w:r>
-              <w:t xml:space="preserve">, </w:t>
-            </w:r>
-            <w:r>
-              <w:rPr>
-                <w:i/>
-              </w:rPr>
-              <w:t>Product Architect</w:t>
-            </w:r>
-            <w:r>
-              <w:t xml:space="preserve">       </w:t>
-            </w:r>
-            <w:r>
-              <w:t xml:space="preserve">               05/2015 – 04/2016</w:t>
+              <w:t>Worked on high stakes custom development for 2012 Obama campaign</w:t>
             </w:r>
           </w:p>
           <w:p>
@@ -398,13 +373,64 @@
               <w:ind w:left="374"/>
             </w:pPr>
             <w:r>
-              <w:t>My team of software engineers, user experience designers</w:t>
-            </w:r>
-            <w:r>
-              <w:t xml:space="preserve">, </w:t>
-            </w:r>
-            <w:r>
-              <w:t>and visualization experts in an environment that mixed academic research, public facing tools, and high level government consulting</w:t>
+              <w:t>Led development for high stakes 2014 and 2016 election projects and production support</w:t>
+            </w:r>
+            <w:r>
+              <w:t>:</w:t>
+            </w:r>
+          </w:p>
+          <w:p>
+            <w:pPr>
+              <w:pStyle w:val="Achievement"/>
+              <w:numPr>
+                <w:ilvl w:val="0"/>
+                <w:numId w:val="2"/>
+              </w:numPr>
+              <w:ind w:left="614"/>
+            </w:pPr>
+            <w:r>
+              <w:t xml:space="preserve">Upgraded predictive dialer system </w:t>
+            </w:r>
+            <w:r>
+              <w:t>to target and track</w:t>
+            </w:r>
+            <w:r>
+              <w:t xml:space="preserve"> millions of successful phone calls in 2014</w:t>
+            </w:r>
+          </w:p>
+          <w:p>
+            <w:pPr>
+              <w:pStyle w:val="Achievement"/>
+              <w:numPr>
+                <w:ilvl w:val="0"/>
+                <w:numId w:val="2"/>
+              </w:numPr>
+              <w:ind w:left="614"/>
+            </w:pPr>
+            <w:r>
+              <w:t xml:space="preserve">Upgraded mobile canvassing tools </w:t>
+            </w:r>
+            <w:r>
+              <w:t>to target and track</w:t>
+            </w:r>
+            <w:r>
+              <w:t xml:space="preserve"> millions of door-to-door conversations in 2016</w:t>
+            </w:r>
+          </w:p>
+          <w:p>
+            <w:pPr>
+              <w:pStyle w:val="Achievement"/>
+              <w:numPr>
+                <w:ilvl w:val="0"/>
+                <w:numId w:val="2"/>
+              </w:numPr>
+              <w:ind w:left="614"/>
+            </w:pPr>
+            <w:r>
+              <w:t>Reduced server-side error rates from mobile canvassing tools by over 99%</w:t>
+            </w:r>
+            <w:r>
+              <w:t xml:space="preserve"> after taking over this product</w:t>
             </w:r>
           </w:p>
           <w:p>
@@ -417,85 +443,7 @@
               <w:ind w:left="374"/>
             </w:pPr>
             <w:r>
-              <w:t xml:space="preserve">When I joined CID, </w:t>
-            </w:r>
-            <w:r>
-              <w:t xml:space="preserve">I took </w:t>
-            </w:r>
-            <w:r>
-              <w:t xml:space="preserve">over </w:t>
-            </w:r>
-            <w:r>
-              <w:t>three</w:t>
-            </w:r>
-            <w:r>
-              <w:t xml:space="preserve"> software </w:t>
-            </w:r>
-            <w:r>
-              <w:t xml:space="preserve">and data </w:t>
-            </w:r>
-            <w:r>
-              <w:t xml:space="preserve">projects that were </w:t>
-            </w:r>
-            <w:r>
-              <w:t>almost a year behind</w:t>
-            </w:r>
-            <w:r>
-              <w:t xml:space="preserve"> schedule and slipping fast</w:t>
-            </w:r>
-            <w:r>
-              <w:t>.</w:t>
-            </w:r>
-            <w:r>
-              <w:t xml:space="preserve"> </w:t>
-            </w:r>
-            <w:r>
-              <w:t>After learning</w:t>
-            </w:r>
-            <w:r>
-              <w:t xml:space="preserve"> </w:t>
-            </w:r>
-            <w:r>
-              <w:t>what contractual deadlines and commitments were already in place,</w:t>
-            </w:r>
-            <w:r>
-              <w:t xml:space="preserve"> I worked with the team to focus and protect the most important aspects for creating a viable product.</w:t>
-            </w:r>
-            <w:r>
-              <w:t xml:space="preserve"> </w:t>
-            </w:r>
-            <w:r>
-              <w:t xml:space="preserve">Between May and October, </w:t>
-            </w:r>
-            <w:r>
-              <w:t>my team</w:t>
-            </w:r>
-            <w:r>
-              <w:t xml:space="preserve"> got the projects back on track</w:t>
-            </w:r>
-            <w:r>
-              <w:t>,</w:t>
-            </w:r>
-            <w:r>
-              <w:t xml:space="preserve"> eventually</w:t>
-            </w:r>
-            <w:r>
-              <w:t xml:space="preserve"> launching data driven, </w:t>
-            </w:r>
-            <w:r>
-              <w:t xml:space="preserve">visualization intensive, English/Spanish </w:t>
-            </w:r>
-            <w:r>
-              <w:t xml:space="preserve">internationalized web apps for use by researchers </w:t>
-            </w:r>
-            <w:r>
-              <w:t xml:space="preserve">and </w:t>
-            </w:r>
-            <w:r>
-              <w:t>policymakers in Mexico and Colombia</w:t>
-            </w:r>
-            <w:r>
-              <w:t>, along with launching smaller experimental visualizations along the way.</w:t>
+              <w:t>Led “off-year” projects to build next generation tools</w:t>
             </w:r>
           </w:p>
           <w:p>
@@ -505,10 +453,10 @@
                 <w:ilvl w:val="0"/>
                 <w:numId w:val="2"/>
               </w:numPr>
-              <w:ind w:left="960"/>
-            </w:pPr>
-            <w:r>
-              <w:t>Oversaw fast-paced greenfield development for complejidad.datos.gob.mx and datlascolombia.com</w:t>
+              <w:ind w:left="614"/>
+            </w:pPr>
+            <w:r>
+              <w:t>Kicked off a multi-million dollar project to create the industry’s most powerful high-volume email system</w:t>
             </w:r>
           </w:p>
           <w:p>
@@ -518,18 +466,10 @@
                 <w:ilvl w:val="0"/>
                 <w:numId w:val="2"/>
               </w:numPr>
-              <w:ind w:left="960"/>
-            </w:pPr>
-            <w:r>
-              <w:t xml:space="preserve">Worked with the team on architectural planning and code review across multiple codebases and systems using python, </w:t>
-            </w:r>
-            <w:proofErr w:type="spellStart"/>
-            <w:r>
-              <w:t>EmberJs</w:t>
-            </w:r>
-            <w:proofErr w:type="spellEnd"/>
-            <w:r>
-              <w:t>, D3.js, Sass, AWS</w:t>
+              <w:ind w:left="614"/>
+            </w:pPr>
+            <w:r>
+              <w:t>Developed a new distributed mobile canvassing app on extremely short timeline. “Knock 10” allows volunteers to find and talk to voters near them, without needing a campaign or field office to assign the targets</w:t>
             </w:r>
           </w:p>
           <w:p>
@@ -540,38 +480,13 @@
                 <w:numId w:val="2"/>
               </w:numPr>
               <w:ind w:left="374"/>
-            </w:pPr>
-            <w:r>
-              <w:t xml:space="preserve">While the team was </w:t>
-            </w:r>
-            <w:r>
-              <w:t xml:space="preserve">already </w:t>
-            </w:r>
-            <w:r>
-              <w:t xml:space="preserve">using </w:t>
-            </w:r>
-            <w:proofErr w:type="spellStart"/>
-            <w:r>
-              <w:t>Git</w:t>
-            </w:r>
-            <w:proofErr w:type="spellEnd"/>
-            <w:r>
-              <w:t xml:space="preserve"> for most projects, I wrote up </w:t>
-            </w:r>
-            <w:r>
-              <w:t>a standard</w:t>
-            </w:r>
-            <w:r>
-              <w:t xml:space="preserve"> workflow so that </w:t>
-            </w:r>
-            <w:r>
-              <w:t>all developers could use the same</w:t>
-            </w:r>
-            <w:r>
-              <w:t xml:space="preserve"> branching,</w:t>
-            </w:r>
-            <w:r>
-              <w:t xml:space="preserve"> naming, and merging strategies</w:t>
+              <w:rPr>
+                <w:b/>
+                <w:bCs/>
+              </w:rPr>
+            </w:pPr>
+            <w:r>
+              <w:t>Recruited and conducted dozens of interviews for software engineers and other employees</w:t>
             </w:r>
           </w:p>
           <w:p>
@@ -584,7 +499,57 @@
               <w:ind w:left="374"/>
             </w:pPr>
             <w:r>
-              <w:t xml:space="preserve">Established the sprints, planning meetings, retrospectives, story point estimating, and the first estimates of project completion based on team velocity </w:t>
+              <w:t>Analyzed usage patterns and error logs to predict when our upstream vendors and partners would have capacity issues during peak election times.</w:t>
+            </w:r>
+          </w:p>
+          <w:p>
+            <w:pPr>
+              <w:pStyle w:val="Achievement"/>
+              <w:numPr>
+                <w:ilvl w:val="0"/>
+                <w:numId w:val="0"/>
+              </w:numPr>
+              <w:ind w:left="374"/>
+              <w:rPr>
+                <w:b/>
+                <w:bCs/>
+              </w:rPr>
+            </w:pPr>
+          </w:p>
+          <w:p>
+            <w:r>
+              <w:rPr>
+                <w:b/>
+                <w:bCs/>
+              </w:rPr>
+              <w:t>Center for International Development, Harvard</w:t>
+            </w:r>
+            <w:r>
+              <w:t xml:space="preserve"> </w:t>
+            </w:r>
+            <w:r>
+              <w:t>Cambridge</w:t>
+            </w:r>
+            <w:r>
+              <w:t xml:space="preserve">, </w:t>
+            </w:r>
+            <w:r>
+              <w:t>MA</w:t>
+            </w:r>
+            <w:r>
+              <w:t xml:space="preserve">, </w:t>
+            </w:r>
+            <w:r>
+              <w:rPr>
+                <w:i/>
+              </w:rPr>
+              <w:t>Product Architect</w:t>
+            </w:r>
+            <w:r>
+              <w:t xml:space="preserve">       </w:t>
+            </w:r>
+            <w:r>
+              <w:t xml:space="preserve">               05/2015 – 04/2016</w:t>
             </w:r>
           </w:p>
           <w:p>
@@ -597,32 +562,19 @@
               <w:ind w:left="374"/>
             </w:pPr>
             <w:r>
-              <w:t xml:space="preserve">Acted as an </w:t>
-            </w:r>
-            <w:proofErr w:type="gramStart"/>
-            <w:r>
-              <w:t>Agile</w:t>
-            </w:r>
-            <w:proofErr w:type="gramEnd"/>
-            <w:r>
-              <w:t xml:space="preserve"> coach, setting up process and culture around sprint planning, retrospectives, work tracking and dashboards with</w:t>
-            </w:r>
-            <w:r>
-              <w:t xml:space="preserve"> JIRA and </w:t>
-            </w:r>
-            <w:proofErr w:type="spellStart"/>
-            <w:r>
-              <w:t>G</w:t>
-            </w:r>
-            <w:r>
-              <w:t>ithub</w:t>
-            </w:r>
-            <w:proofErr w:type="spellEnd"/>
-            <w:r>
-              <w:t xml:space="preserve"> integration</w:t>
-            </w:r>
-            <w:r>
-              <w:t xml:space="preserve">. </w:t>
+              <w:t xml:space="preserve">Launched </w:t>
+            </w:r>
+            <w:r>
+              <w:t xml:space="preserve">high profile open data </w:t>
+            </w:r>
+            <w:r>
+              <w:t xml:space="preserve">visualization </w:t>
+            </w:r>
+            <w:r>
+              <w:t>websites</w:t>
+            </w:r>
+            <w:r>
+              <w:t xml:space="preserve"> for government partners in Mexico, Colombia, and Peru</w:t>
             </w:r>
           </w:p>
           <w:p>
@@ -635,10 +587,7 @@
               <w:ind w:left="374"/>
             </w:pPr>
             <w:r>
-              <w:t>Moved</w:t>
-            </w:r>
-            <w:r>
-              <w:t xml:space="preserve"> work culture from individual tasks to cohesive team planning</w:t>
+              <w:t>Led a mixed team of software engineers, user experience designers, and visualization experts in an environment that mixed academic research, public facing tools, and high level government consulting</w:t>
             </w:r>
           </w:p>
           <w:p>
@@ -651,19 +600,7 @@
               <w:ind w:left="374"/>
             </w:pPr>
             <w:r>
-              <w:t>Created single roadmap and cohesive planning for all software projects, where</w:t>
-            </w:r>
-            <w:r>
-              <w:t>as</w:t>
-            </w:r>
-            <w:r>
-              <w:t xml:space="preserve"> before the same team was working on multiple projects without </w:t>
-            </w:r>
-            <w:r>
-              <w:t>consideration</w:t>
-            </w:r>
-            <w:r>
-              <w:t xml:space="preserve"> for overlapping capacity or competing deadlines</w:t>
+              <w:t>Worked with post-docs and other researchers to develop novel datasets allowing detailed analysis of industry, employment, and trade data in our partner countries, down to very granular locations</w:t>
             </w:r>
           </w:p>
           <w:p>
@@ -676,105 +613,15 @@
               <w:ind w:left="374"/>
             </w:pPr>
             <w:r>
-              <w:t>Gathered requirements and performed usability testing with lead investigator, researchers, potential users, and project sponsors from Mexico, Colombia and Peru</w:t>
-            </w:r>
-          </w:p>
-          <w:p/>
-          <w:p>
-            <w:pPr>
-              <w:pStyle w:val="CompanyName"/>
-              <w:spacing w:before="120" w:after="120"/>
-              <w:rPr>
-                <w:b/>
-                <w:bCs/>
-              </w:rPr>
-            </w:pPr>
-            <w:r>
-              <w:rPr>
-                <w:b/>
-                <w:bCs/>
-              </w:rPr>
-              <w:t>NGP VAN</w:t>
-            </w:r>
-            <w:r>
-              <w:rPr>
-                <w:b/>
-              </w:rPr>
-              <w:t>,</w:t>
-            </w:r>
-            <w:r>
-              <w:rPr>
-                <w:b/>
-              </w:rPr>
-              <w:t xml:space="preserve"> </w:t>
+              <w:t xml:space="preserve">Worked with high-ranking government officials including Luis </w:t>
             </w:r>
             <w:proofErr w:type="spellStart"/>
             <w:r>
-              <w:rPr>
-                <w:b/>
-              </w:rPr>
-              <w:t>Inc</w:t>
+              <w:t>Videgaray</w:t>
             </w:r>
             <w:proofErr w:type="spellEnd"/>
             <w:r>
-              <w:t xml:space="preserve"> </w:t>
-            </w:r>
-            <w:r>
-              <w:t>Somerville</w:t>
-            </w:r>
-            <w:r>
-              <w:t xml:space="preserve">, </w:t>
-            </w:r>
-            <w:r>
-              <w:t>M</w:t>
-            </w:r>
-            <w:r>
-              <w:t>A</w:t>
-            </w:r>
-            <w:r>
-              <w:t xml:space="preserve">, </w:t>
-            </w:r>
-            <w:r>
-              <w:rPr>
-                <w:i/>
-              </w:rPr>
-              <w:t>Software Engineering</w:t>
-            </w:r>
-            <w:r>
-              <w:rPr>
-                <w:i/>
-              </w:rPr>
-              <w:t xml:space="preserve"> T</w:t>
-            </w:r>
-            <w:r>
-              <w:rPr>
-                <w:i/>
-              </w:rPr>
-              <w:t>eam Lead</w:t>
-            </w:r>
-            <w:r>
-              <w:t xml:space="preserve">                               </w:t>
-            </w:r>
-            <w:r>
-              <w:t xml:space="preserve">                    </w:t>
-            </w:r>
-            <w:r>
-              <w:t xml:space="preserve">   </w:t>
-            </w:r>
-            <w:r>
-              <w:t>11/2011</w:t>
-            </w:r>
-            <w:r>
-              <w:t xml:space="preserve"> </w:t>
-            </w:r>
-            <w:r>
-              <w:t>–</w:t>
-            </w:r>
-            <w:r>
-              <w:t xml:space="preserve"> </w:t>
-            </w:r>
-            <w:r>
-              <w:t>05/2015</w:t>
+              <w:t xml:space="preserve"> dubbed “the power behind the throne” in the Mexican presidential cabinet</w:t>
             </w:r>
           </w:p>
           <w:p>
@@ -787,28 +634,7 @@
               <w:ind w:left="374"/>
             </w:pPr>
             <w:r>
-              <w:t>Technical lead of</w:t>
-            </w:r>
-            <w:r>
-              <w:t xml:space="preserve"> a geographically dispersed team of software engineers, </w:t>
-            </w:r>
-            <w:r>
-              <w:t>UI developers</w:t>
-            </w:r>
-            <w:r>
-              <w:t xml:space="preserve">, and </w:t>
-            </w:r>
-            <w:r>
-              <w:t>QA/automated test engineers</w:t>
-            </w:r>
-            <w:r>
-              <w:t xml:space="preserve"> in a</w:t>
-            </w:r>
-            <w:r>
-              <w:t xml:space="preserve"> mostly Agile Scrum</w:t>
-            </w:r>
-            <w:r>
-              <w:t xml:space="preserve"> environment. </w:t>
+              <w:t>Presented research and visualization tools to visiting researchers and sponsors, including the head of a multi-billion dollar family foundation</w:t>
             </w:r>
           </w:p>
           <w:p>
@@ -821,16 +647,84 @@
               <w:ind w:left="374"/>
             </w:pPr>
             <w:r>
-              <w:t>Promoted twice, 2</w:t>
-            </w:r>
-            <w:r>
-              <w:rPr>
-                <w:vertAlign w:val="superscript"/>
-              </w:rPr>
-              <w:t>nd</w:t>
-            </w:r>
-            <w:r>
-              <w:t xml:space="preserve"> time resulting in the team lead position</w:t>
+              <w:t>Bridged between tech team and diverse stakeholders including:</w:t>
+            </w:r>
+            <w:r>
+              <w:t xml:space="preserve"> </w:t>
+            </w:r>
+            <w:r>
+              <w:t>principal investigator and other Harvard professors</w:t>
+            </w:r>
+            <w:r>
+              <w:t xml:space="preserve">, </w:t>
+            </w:r>
+            <w:r>
+              <w:t>researchers, government officials</w:t>
+            </w:r>
+            <w:r>
+              <w:t>, and project sponsors from Mexico, Colombia and Peru</w:t>
+            </w:r>
+          </w:p>
+          <w:p>
+            <w:pPr>
+              <w:pStyle w:val="CompanyName"/>
+              <w:spacing w:before="120" w:after="120"/>
+              <w:rPr>
+                <w:b/>
+                <w:bCs/>
+              </w:rPr>
+            </w:pPr>
+          </w:p>
+          <w:p>
+            <w:pPr>
+              <w:pStyle w:val="CompanyName"/>
+              <w:spacing w:before="120" w:after="120"/>
+            </w:pPr>
+            <w:r>
+              <w:rPr>
+                <w:b/>
+                <w:bCs/>
+              </w:rPr>
+              <w:t>Sino Investments</w:t>
+            </w:r>
+            <w:r>
+              <w:t xml:space="preserve">, </w:t>
+            </w:r>
+            <w:r>
+              <w:t>Detroit</w:t>
+            </w:r>
+            <w:r>
+              <w:t xml:space="preserve">, </w:t>
+            </w:r>
+            <w:r>
+              <w:t>MI</w:t>
+            </w:r>
+            <w:r>
+              <w:t xml:space="preserve">, </w:t>
+            </w:r>
+            <w:r>
+              <w:rPr>
+                <w:i/>
+              </w:rPr>
+              <w:t xml:space="preserve">Co-Founder, Technical </w:t>
+            </w:r>
+            <w:r>
+              <w:rPr>
+                <w:i/>
+              </w:rPr>
+              <w:t>Director</w:t>
+            </w:r>
+            <w:r>
+              <w:t xml:space="preserve">                               </w:t>
+            </w:r>
+            <w:r>
+              <w:t xml:space="preserve">  </w:t>
+            </w:r>
+            <w:r>
+              <w:t xml:space="preserve">                              </w:t>
+            </w:r>
+            <w:r>
+              <w:t>10/2010 - 9/2011</w:t>
             </w:r>
           </w:p>
           <w:p>
@@ -843,7 +737,25 @@
               <w:ind w:left="374"/>
             </w:pPr>
             <w:r>
-              <w:t>Planned, designed, coded and code reviewed work ranging from yearlong projects to emergency production bugs</w:t>
+              <w:t xml:space="preserve">Created financial model </w:t>
+            </w:r>
+            <w:r>
+              <w:t>supporting</w:t>
+            </w:r>
+            <w:r>
+              <w:t xml:space="preserve"> </w:t>
+            </w:r>
+            <w:r>
+              <w:t xml:space="preserve">SBA loan for </w:t>
+            </w:r>
+            <w:r>
+              <w:t xml:space="preserve">brewery expansion: modeled expansion effects including changes to labor allocation, equipment depreciation, distribution of sales across </w:t>
+            </w:r>
+            <w:r>
+              <w:t xml:space="preserve">120 </w:t>
+            </w:r>
+            <w:r>
+              <w:t>beer varieties, material costs and financing costs</w:t>
             </w:r>
           </w:p>
           <w:p>
@@ -856,21 +768,16 @@
               <w:ind w:left="374"/>
             </w:pPr>
             <w:r>
-              <w:t xml:space="preserve">Most of my work was in C# or VB, asp.net, .net Web API, </w:t>
+              <w:t xml:space="preserve">Responsible for internal technical operations as well as technical problem-solving for clients: internal and external financial projections, </w:t>
             </w:r>
             <w:proofErr w:type="spellStart"/>
             <w:r>
-              <w:t>AngularJS</w:t>
+              <w:t>crm</w:t>
             </w:r>
             <w:proofErr w:type="spellEnd"/>
             <w:r>
-              <w:t xml:space="preserve">, SQL Server, </w:t>
-            </w:r>
-            <w:proofErr w:type="spellStart"/>
-            <w:r>
-              <w:t>RabbitMQ</w:t>
-            </w:r>
-            <w:proofErr w:type="spellEnd"/>
+              <w:t xml:space="preserve"> system, time tracking, project budgeting, website design and hosting, email, file sharing</w:t>
+            </w:r>
           </w:p>
           <w:p>
             <w:pPr>
@@ -882,30 +789,83 @@
               <w:ind w:left="374"/>
             </w:pPr>
             <w:r>
-              <w:t>Played a major role in development of a next generation bulk email system. Along the way developed standards for cloud-based</w:t>
-            </w:r>
-            <w:r>
+              <w:t>Signed memorandum of understanding with 4.7 Billion RMB development project in Guangzhou, China</w:t>
+            </w:r>
+          </w:p>
+          <w:p>
+            <w:pPr>
+              <w:pStyle w:val="CompanyName"/>
+              <w:spacing w:before="200" w:after="120"/>
+            </w:pPr>
+            <w:r>
+              <w:rPr>
+                <w:b/>
+                <w:bCs/>
+              </w:rPr>
+              <w:t xml:space="preserve">IBM </w:t>
+            </w:r>
+            <w:proofErr w:type="spellStart"/>
+            <w:r>
+              <w:rPr>
+                <w:b/>
+                <w:bCs/>
+              </w:rPr>
+              <w:t>OpenPages</w:t>
+            </w:r>
+            <w:proofErr w:type="spellEnd"/>
+            <w:r>
+              <w:rPr>
+                <w:b/>
+                <w:bCs/>
+              </w:rPr>
               <w:t xml:space="preserve"> </w:t>
             </w:r>
+            <w:r>
+              <w:rPr>
+                <w:bCs/>
+              </w:rPr>
+              <w:t>(t</w:t>
+            </w:r>
+            <w:r>
+              <w:rPr>
+                <w:bCs/>
+              </w:rPr>
+              <w:t xml:space="preserve">hen </w:t>
+            </w:r>
             <w:proofErr w:type="spellStart"/>
             <w:r>
-              <w:t>RabbitMQ</w:t>
+              <w:rPr>
+                <w:bCs/>
+              </w:rPr>
+              <w:t>OpenPages</w:t>
             </w:r>
             <w:proofErr w:type="spellEnd"/>
             <w:r>
-              <w:t xml:space="preserve"> and </w:t>
-            </w:r>
-            <w:r>
-              <w:t xml:space="preserve">Microsoft Azure </w:t>
-            </w:r>
-            <w:r>
-              <w:t>to host</w:t>
-            </w:r>
-            <w:r>
-              <w:t xml:space="preserve"> web apps and workers</w:t>
-            </w:r>
-            <w:r>
-              <w:t xml:space="preserve"> that were decoupled from the main codebase</w:t>
+              <w:rPr>
+                <w:bCs/>
+              </w:rPr>
+              <w:t>, Inc.)</w:t>
+            </w:r>
+            <w:r>
+              <w:t xml:space="preserve">, </w:t>
+            </w:r>
+            <w:r>
+              <w:t>Waltham</w:t>
+            </w:r>
+            <w:r>
+              <w:t xml:space="preserve">, </w:t>
+            </w:r>
+            <w:r>
+              <w:t xml:space="preserve">MA, </w:t>
+            </w:r>
+            <w:r>
+              <w:rPr>
+                <w:i/>
+              </w:rPr>
+              <w:t xml:space="preserve">Software Engineering                                     </w:t>
+            </w:r>
+            <w:r>
+              <w:t>7/2010 - 12/2010</w:t>
             </w:r>
           </w:p>
           <w:p>
@@ -918,7 +878,72 @@
               <w:ind w:left="374"/>
             </w:pPr>
             <w:r>
-              <w:t>Extensive work using refactoring, clean API layers, and good old code-deletion to improve a legacy codebase</w:t>
+              <w:t>Developed a</w:t>
+            </w:r>
+            <w:r>
+              <w:t xml:space="preserve"> java </w:t>
+            </w:r>
+            <w:r>
+              <w:t xml:space="preserve">desktop </w:t>
+            </w:r>
+            <w:r>
+              <w:t>app to aid multinational companies in global IT risk management planning</w:t>
+            </w:r>
+            <w:r>
+              <w:t>, using “Unified Compliance Framework” data</w:t>
+            </w:r>
+          </w:p>
+          <w:p>
+            <w:pPr>
+              <w:pStyle w:val="Achievement"/>
+              <w:numPr>
+                <w:ilvl w:val="0"/>
+                <w:numId w:val="2"/>
+              </w:numPr>
+              <w:ind w:left="614"/>
+            </w:pPr>
+            <w:r>
+              <w:t xml:space="preserve">This </w:t>
+            </w:r>
+            <w:r>
+              <w:t>product</w:t>
+            </w:r>
+            <w:r>
+              <w:t xml:space="preserve"> was a differentiating factor for </w:t>
+            </w:r>
+            <w:proofErr w:type="spellStart"/>
+            <w:r>
+              <w:t>OpenPages</w:t>
+            </w:r>
+            <w:proofErr w:type="spellEnd"/>
+            <w:r>
+              <w:t xml:space="preserve">’ governance, risk, and compliance </w:t>
+            </w:r>
+            <w:r>
+              <w:t>services</w:t>
+            </w:r>
+            <w:r>
+              <w:t xml:space="preserve">. </w:t>
+            </w:r>
+            <w:proofErr w:type="gramStart"/>
+            <w:r>
+              <w:t>The company was later acquired by IBM</w:t>
+            </w:r>
+            <w:proofErr w:type="gramEnd"/>
+            <w:r>
+              <w:t xml:space="preserve">, </w:t>
+            </w:r>
+            <w:r>
+              <w:t>where the</w:t>
+            </w:r>
+            <w:r>
+              <w:t xml:space="preserve"> GRC prac</w:t>
+            </w:r>
+            <w:r>
+              <w:t xml:space="preserve">tice </w:t>
+            </w:r>
+            <w:r>
+              <w:t>still makes heavy use of my original tool.</w:t>
             </w:r>
           </w:p>
           <w:p>
@@ -931,25 +956,73 @@
               <w:ind w:left="374"/>
             </w:pPr>
             <w:r>
-              <w:t>U</w:t>
-            </w:r>
-            <w:r>
-              <w:t>ltimately responsible for making sure we produce</w:t>
-            </w:r>
-            <w:r>
-              <w:t>d</w:t>
-            </w:r>
-            <w:r>
-              <w:t xml:space="preserve"> fast</w:t>
-            </w:r>
-            <w:r>
-              <w:t xml:space="preserve"> iterations of product featu</w:t>
-            </w:r>
-            <w:r>
-              <w:t>res and technical improvements while maintaining a well crafted codebase with pragmatic architecture choices</w:t>
-            </w:r>
-            <w:r>
-              <w:t>.</w:t>
+              <w:t>Applied streaming XM</w:t>
+            </w:r>
+            <w:r>
+              <w:t xml:space="preserve">L parsing, multi-threading, and </w:t>
+            </w:r>
+            <w:r>
+              <w:t xml:space="preserve">indexing to </w:t>
+            </w:r>
+            <w:r>
+              <w:t>keep the</w:t>
+            </w:r>
+            <w:r>
+              <w:t xml:space="preserve"> UI </w:t>
+            </w:r>
+            <w:r>
+              <w:t>fast</w:t>
+            </w:r>
+            <w:r>
+              <w:t xml:space="preserve"> while managing memory use</w:t>
+            </w:r>
+          </w:p>
+          <w:p>
+            <w:pPr>
+              <w:pStyle w:val="CompanyName"/>
+              <w:spacing w:before="200" w:after="120"/>
+            </w:pPr>
+            <w:r>
+              <w:rPr>
+                <w:b/>
+                <w:bCs/>
+              </w:rPr>
+              <w:t>Econometric Analysis of Chinese Character Learning on Skritter.com</w:t>
+            </w:r>
+            <w:r>
+              <w:t xml:space="preserve"> </w:t>
+            </w:r>
+            <w:r>
+              <w:rPr>
+                <w:i/>
+              </w:rPr>
+              <w:t>(</w:t>
+            </w:r>
+            <w:r>
+              <w:rPr>
+                <w:i/>
+              </w:rPr>
+              <w:t xml:space="preserve">Senior </w:t>
+            </w:r>
+            <w:r>
+              <w:rPr>
+                <w:i/>
+              </w:rPr>
+              <w:t>Research Project</w:t>
+            </w:r>
+            <w:proofErr w:type="gramStart"/>
+            <w:r>
+              <w:rPr>
+                <w:i/>
+              </w:rPr>
+              <w:t>)</w:t>
+            </w:r>
+            <w:r>
+              <w:t xml:space="preserve">       2</w:t>
+            </w:r>
+            <w:proofErr w:type="gramEnd"/>
+            <w:r>
+              <w:t>/2010 - 6/2010</w:t>
             </w:r>
           </w:p>
           <w:p>
@@ -961,104 +1034,46 @@
               </w:numPr>
               <w:ind w:left="374"/>
             </w:pPr>
-            <w:r>
-              <w:t>Negotiating</w:t>
-            </w:r>
-            <w:r>
-              <w:t xml:space="preserve"> with </w:t>
-            </w:r>
-            <w:r>
-              <w:t xml:space="preserve">our </w:t>
-            </w:r>
-            <w:r>
-              <w:t xml:space="preserve">product </w:t>
-            </w:r>
-            <w:r>
-              <w:t xml:space="preserve">team, </w:t>
-            </w:r>
-            <w:r>
-              <w:t>client services</w:t>
-            </w:r>
-            <w:r>
-              <w:t>, and other stakeholders</w:t>
-            </w:r>
-            <w:r>
-              <w:t>, I work</w:t>
-            </w:r>
-            <w:r>
-              <w:t>ed</w:t>
-            </w:r>
-            <w:r>
-              <w:t xml:space="preserve"> to </w:t>
-            </w:r>
-            <w:r>
-              <w:t xml:space="preserve">determine minimum viable </w:t>
-            </w:r>
-            <w:r>
-              <w:t>products that satisfied</w:t>
-            </w:r>
-            <w:r>
-              <w:t xml:space="preserve"> our most important user </w:t>
-            </w:r>
-            <w:r>
-              <w:t>stories</w:t>
-            </w:r>
-            <w:r>
-              <w:t xml:space="preserve">. Sometimes this </w:t>
-            </w:r>
-            <w:r>
-              <w:t>meant</w:t>
-            </w:r>
-            <w:r>
-              <w:t xml:space="preserve"> finding a way for clients to satisfy their needs using exist</w:t>
-            </w:r>
-            <w:r>
-              <w:t>ing features, sometimes it meant</w:t>
-            </w:r>
-            <w:r>
-              <w:t xml:space="preserve"> building something </w:t>
-            </w:r>
-            <w:r>
-              <w:t xml:space="preserve">small </w:t>
-            </w:r>
-            <w:r>
-              <w:t>that solved</w:t>
-            </w:r>
-            <w:r>
-              <w:t xml:space="preserve"> the most important 80% of user stories, </w:t>
-            </w:r>
-            <w:r>
-              <w:t xml:space="preserve">and </w:t>
-            </w:r>
-            <w:r>
-              <w:t>someti</w:t>
-            </w:r>
-            <w:r>
-              <w:t>mes it meant</w:t>
-            </w:r>
-            <w:r>
-              <w:t xml:space="preserve"> breaking a</w:t>
-            </w:r>
-            <w:r>
-              <w:t xml:space="preserve"> necessarily</w:t>
-            </w:r>
-            <w:r>
-              <w:t xml:space="preserve"> large project into small chunks that we </w:t>
-            </w:r>
-            <w:r>
-              <w:t>could</w:t>
-            </w:r>
-            <w:r>
-              <w:t xml:space="preserve"> </w:t>
-            </w:r>
-            <w:r>
-              <w:t>iteratively</w:t>
-            </w:r>
-            <w:r>
-              <w:t xml:space="preserve"> </w:t>
-            </w:r>
-            <w:r>
-              <w:t>deliver.</w:t>
+            <w:proofErr w:type="spellStart"/>
+            <w:r>
+              <w:lastRenderedPageBreak/>
+              <w:t>Skritter</w:t>
+            </w:r>
+            <w:proofErr w:type="spellEnd"/>
+            <w:r>
+              <w:t xml:space="preserve"> is a tool for learners of Chinese and Japanese to practice writing </w:t>
+            </w:r>
+            <w:proofErr w:type="spellStart"/>
+            <w:r>
+              <w:t>Hanzi</w:t>
+            </w:r>
+            <w:proofErr w:type="spellEnd"/>
+            <w:r>
+              <w:t>/Kanji using researched-backed spaced repetition algorithms. The id</w:t>
+            </w:r>
+            <w:r>
+              <w:t>ea of spaced repetition is that</w:t>
+            </w:r>
+            <w:r>
+              <w:t xml:space="preserve"> for flash card style studying, there exists </w:t>
+            </w:r>
+            <w:r>
+              <w:t>some</w:t>
+            </w:r>
+            <w:r>
+              <w:t xml:space="preserve"> optimal spacing between repetitions of the same flash card, resulting in </w:t>
+            </w:r>
+            <w:r>
+              <w:t>the best</w:t>
+            </w:r>
+            <w:r>
+              <w:t xml:space="preserve"> retention for a </w:t>
+            </w:r>
+            <w:r>
+              <w:t>fixed study effort</w:t>
+            </w:r>
+            <w:r>
+              <w:t>.</w:t>
             </w:r>
           </w:p>
           <w:p>
@@ -1071,17 +1086,25 @@
               <w:ind w:left="374"/>
             </w:pPr>
             <w:r>
-              <w:t xml:space="preserve">Mentored developers and worked on process improvements to balance short term business needs with peer code </w:t>
-            </w:r>
-            <w:r>
-              <w:lastRenderedPageBreak/>
-              <w:t>review, refactoring and prototyping opportunities, and professional development</w:t>
-            </w:r>
-            <w:r>
-              <w:t xml:space="preserve"> </w:t>
-            </w:r>
-            <w:r>
-              <w:t xml:space="preserve"> </w:t>
+              <w:t>Using over 15 million data points from 3,000 students, I m</w:t>
+            </w:r>
+            <w:r>
+              <w:t xml:space="preserve">odeled the probability that a learner </w:t>
+            </w:r>
+            <w:r>
+              <w:t>would</w:t>
+            </w:r>
+            <w:r>
+              <w:t xml:space="preserve"> forget a </w:t>
+            </w:r>
+            <w:r>
+              <w:t xml:space="preserve">Chinese </w:t>
+            </w:r>
+            <w:r>
+              <w:t>character at a certain time after review</w:t>
+            </w:r>
+            <w:r>
+              <w:t>, based on aspects of the learner and the character.</w:t>
             </w:r>
           </w:p>
           <w:p>
@@ -1094,16 +1117,53 @@
               <w:ind w:left="374"/>
             </w:pPr>
             <w:r>
-              <w:t>Protect</w:t>
-            </w:r>
-            <w:r>
-              <w:t>ed</w:t>
-            </w:r>
-            <w:r>
-              <w:t xml:space="preserve"> the momentum of my team by planning around blockages, rejecting scope creep, appropriately prioritizing production incidents, and providing a line of defense between the team and </w:t>
-            </w:r>
-            <w:r>
-              <w:t>unexpected challenges</w:t>
+              <w:t>By modeling hazard rates of wrong answers, I identified areas to improve the core product algorithm</w:t>
+            </w:r>
+          </w:p>
+          <w:p>
+            <w:pPr>
+              <w:pStyle w:val="CompanyName"/>
+              <w:spacing w:before="200" w:after="120"/>
+            </w:pPr>
+            <w:proofErr w:type="spellStart"/>
+            <w:r>
+              <w:rPr>
+                <w:b/>
+                <w:bCs/>
+              </w:rPr>
+              <w:t>Belltower</w:t>
+            </w:r>
+            <w:proofErr w:type="spellEnd"/>
+            <w:r>
+              <w:rPr>
+                <w:b/>
+                <w:bCs/>
+              </w:rPr>
+              <w:t xml:space="preserve"> Books, </w:t>
+            </w:r>
+            <w:r>
+              <w:t>Washington</w:t>
+            </w:r>
+            <w:r>
+              <w:t xml:space="preserve">, </w:t>
+            </w:r>
+            <w:r>
+              <w:t xml:space="preserve">DC, </w:t>
+            </w:r>
+            <w:r>
+              <w:rPr>
+                <w:i/>
+              </w:rPr>
+              <w:t>Campus Associate</w:t>
+            </w:r>
+            <w:r>
+              <w:rPr>
+                <w:i/>
+              </w:rPr>
+              <w:t xml:space="preserve"> </w:t>
+            </w:r>
+            <w:r>
+              <w:t xml:space="preserve">                                                                       4/2009 – 12/2009</w:t>
             </w:r>
           </w:p>
           <w:p>
@@ -1116,13 +1176,28 @@
               <w:ind w:left="374"/>
             </w:pPr>
             <w:r>
-              <w:t>Provide</w:t>
-            </w:r>
-            <w:r>
-              <w:t>d</w:t>
-            </w:r>
-            <w:r>
-              <w:t xml:space="preserve"> architectural direction and rapid prototypes for long term projects</w:t>
+              <w:t>Created a tool to collect and aggregate</w:t>
+            </w:r>
+            <w:r>
+              <w:t xml:space="preserve"> data from course </w:t>
+            </w:r>
+            <w:r>
+              <w:t>syllabi</w:t>
+            </w:r>
+            <w:r>
+              <w:t>, class schedule</w:t>
+            </w:r>
+            <w:r>
+              <w:t>s</w:t>
+            </w:r>
+            <w:r>
+              <w:t xml:space="preserve">, </w:t>
+            </w:r>
+            <w:r>
+              <w:t xml:space="preserve">online prices, </w:t>
+            </w:r>
+            <w:r>
+              <w:t>and final exam dates</w:t>
             </w:r>
           </w:p>
           <w:p>
@@ -1135,58 +1210,50 @@
               <w:ind w:left="374"/>
             </w:pPr>
             <w:r>
-              <w:t>Designed and implemented the first D3 visualizations in</w:t>
-            </w:r>
-            <w:r>
-              <w:t xml:space="preserve"> </w:t>
-            </w:r>
-            <w:proofErr w:type="spellStart"/>
-            <w:r>
-              <w:t>Votebuilder</w:t>
-            </w:r>
-            <w:proofErr w:type="spellEnd"/>
-            <w:r>
-              <w:t>,</w:t>
-            </w:r>
-            <w:r>
-              <w:t xml:space="preserve"> our</w:t>
-            </w:r>
-            <w:r>
-              <w:t xml:space="preserve"> main product</w:t>
-            </w:r>
-            <w:r>
-              <w:t xml:space="preserve">. A </w:t>
-            </w:r>
-            <w:proofErr w:type="spellStart"/>
-            <w:r>
-              <w:t>Sankey</w:t>
-            </w:r>
-            <w:proofErr w:type="spellEnd"/>
-            <w:r>
-              <w:t xml:space="preserve"> diagram for voter registration progress,</w:t>
-            </w:r>
-            <w:r>
-              <w:t xml:space="preserve"> </w:t>
-            </w:r>
-            <w:r>
-              <w:t xml:space="preserve">it was </w:t>
-            </w:r>
-            <w:r>
-              <w:t>adapt</w:t>
-            </w:r>
-            <w:r>
-              <w:t>ed</w:t>
-            </w:r>
-            <w:r>
-              <w:t xml:space="preserve"> from one of my internal </w:t>
-            </w:r>
-            <w:proofErr w:type="spellStart"/>
-            <w:r>
-              <w:t>hackathon</w:t>
-            </w:r>
-            <w:proofErr w:type="spellEnd"/>
-            <w:r>
-              <w:t xml:space="preserve"> projects. </w:t>
+              <w:t>Combined and a</w:t>
+            </w:r>
+            <w:r>
+              <w:t xml:space="preserve">nalyzed data to determine the most productive buying opportunities based on book price, class size, </w:t>
+            </w:r>
+            <w:r>
+              <w:t>student level</w:t>
+            </w:r>
+            <w:r>
+              <w:t>, and exam date; applied analysis to personally achieve top commission tier by volume</w:t>
+            </w:r>
+          </w:p>
+          <w:p>
+            <w:pPr>
+              <w:pStyle w:val="CompanyName"/>
+              <w:spacing w:before="200" w:after="120"/>
+            </w:pPr>
+            <w:r>
+              <w:rPr>
+                <w:b/>
+                <w:bCs/>
+              </w:rPr>
+              <w:t>Culture Gateway</w:t>
+            </w:r>
+            <w:r>
+              <w:t xml:space="preserve">, Beijing, China, </w:t>
+            </w:r>
+            <w:r>
+              <w:rPr>
+                <w:i/>
+              </w:rPr>
+              <w:t>Interim M</w:t>
+            </w:r>
+            <w:r>
+              <w:rPr>
+                <w:i/>
+              </w:rPr>
+              <w:t>anaging Director</w:t>
+            </w:r>
+            <w:r>
+              <w:t xml:space="preserve">                                </w:t>
+            </w:r>
+            <w:r>
+              <w:t xml:space="preserve">                                    7/2007 - 9/2007</w:t>
             </w:r>
           </w:p>
           <w:p>
@@ -1199,33 +1266,7 @@
               <w:ind w:left="374"/>
             </w:pPr>
             <w:r>
-              <w:t>Instruct</w:t>
-            </w:r>
-            <w:r>
-              <w:t>ed</w:t>
-            </w:r>
-            <w:r>
-              <w:t xml:space="preserve"> on </w:t>
-            </w:r>
-            <w:proofErr w:type="spellStart"/>
-            <w:r>
-              <w:t>Git</w:t>
-            </w:r>
-            <w:proofErr w:type="spellEnd"/>
-            <w:r>
-              <w:t xml:space="preserve"> workflow</w:t>
-            </w:r>
-            <w:r>
-              <w:t>s</w:t>
-            </w:r>
-            <w:r>
-              <w:t xml:space="preserve"> as we transitioned from TFS</w:t>
-            </w:r>
-            <w:r>
-              <w:t xml:space="preserve">, ensuring kosher source control history </w:t>
-            </w:r>
-            <w:r>
-              <w:t>and solving problems for my team and others</w:t>
+              <w:t>Secured favorable teaching contracts that led to teaching over 7,000 students</w:t>
             </w:r>
           </w:p>
           <w:p>
@@ -1238,701 +1279,7 @@
               <w:ind w:left="374"/>
             </w:pPr>
             <w:r>
-              <w:t>Work</w:t>
-            </w:r>
-            <w:r>
-              <w:t>ed</w:t>
-            </w:r>
-            <w:r>
-              <w:t xml:space="preserve"> with </w:t>
-            </w:r>
-            <w:r>
-              <w:t xml:space="preserve">my </w:t>
-            </w:r>
-            <w:r>
-              <w:t xml:space="preserve">team to determine individual growth goals and </w:t>
-            </w:r>
-            <w:r>
-              <w:t>build a process for addressing these goals every week, rather than waiting for reviews once a year</w:t>
-            </w:r>
-          </w:p>
-          <w:p>
-            <w:pPr>
-              <w:pStyle w:val="Achievement"/>
-              <w:numPr>
-                <w:ilvl w:val="0"/>
-                <w:numId w:val="2"/>
-              </w:numPr>
-              <w:ind w:left="374"/>
-            </w:pPr>
-            <w:r>
-              <w:t>Analyze</w:t>
-            </w:r>
-            <w:r>
-              <w:t>d</w:t>
-            </w:r>
-            <w:r>
-              <w:t xml:space="preserve"> usage of existing product features to help inform </w:t>
-            </w:r>
-            <w:r>
-              <w:t>and prioritize new feature work</w:t>
-            </w:r>
-          </w:p>
-          <w:p>
-            <w:pPr>
-              <w:pStyle w:val="Achievement"/>
-              <w:numPr>
-                <w:ilvl w:val="0"/>
-                <w:numId w:val="2"/>
-              </w:numPr>
-              <w:ind w:left="374"/>
-            </w:pPr>
-            <w:r>
-              <w:t>Analyzed usage patterns and error logs to predict when our upstream vendors and partners would have capacity issues during peak election times.</w:t>
-            </w:r>
-          </w:p>
-          <w:p>
-            <w:pPr>
-              <w:pStyle w:val="Achievement"/>
-              <w:numPr>
-                <w:ilvl w:val="0"/>
-                <w:numId w:val="2"/>
-              </w:numPr>
-              <w:ind w:left="374"/>
-            </w:pPr>
-            <w:r>
-              <w:t xml:space="preserve">Recruited and conducted </w:t>
-            </w:r>
-            <w:r>
-              <w:t xml:space="preserve">dozens of </w:t>
-            </w:r>
-            <w:r>
-              <w:t>interviews</w:t>
-            </w:r>
-            <w:r>
-              <w:t xml:space="preserve"> for software engineers, </w:t>
-            </w:r>
-            <w:r>
-              <w:t xml:space="preserve">interns, </w:t>
-            </w:r>
-            <w:r>
-              <w:t xml:space="preserve">automated testing engineers </w:t>
-            </w:r>
-          </w:p>
-          <w:p>
-            <w:pPr>
-              <w:pStyle w:val="CompanyName"/>
-              <w:spacing w:before="120" w:after="120"/>
-              <w:rPr>
-                <w:b/>
-                <w:bCs/>
-              </w:rPr>
-            </w:pPr>
-          </w:p>
-          <w:p>
-            <w:pPr>
-              <w:pStyle w:val="CompanyName"/>
-              <w:spacing w:before="120" w:after="120"/>
-            </w:pPr>
-            <w:r>
-              <w:rPr>
-                <w:b/>
-                <w:bCs/>
-              </w:rPr>
-              <w:t>Sino Investments</w:t>
-            </w:r>
-            <w:r>
-              <w:t xml:space="preserve">, </w:t>
-            </w:r>
-            <w:r>
-              <w:t>Detroit</w:t>
-            </w:r>
-            <w:r>
-              <w:t xml:space="preserve">, </w:t>
-            </w:r>
-            <w:r>
-              <w:t>MI</w:t>
-            </w:r>
-            <w:r>
-              <w:t xml:space="preserve">, </w:t>
-            </w:r>
-            <w:r>
-              <w:rPr>
-                <w:i/>
-              </w:rPr>
-              <w:t xml:space="preserve">Co-Founder, Technical </w:t>
-            </w:r>
-            <w:r>
-              <w:rPr>
-                <w:i/>
-              </w:rPr>
-              <w:t>Director</w:t>
-            </w:r>
-            <w:r>
-              <w:t xml:space="preserve">                               </w:t>
-            </w:r>
-            <w:r>
-              <w:t xml:space="preserve">  </w:t>
-            </w:r>
-            <w:r>
-              <w:t xml:space="preserve">                              </w:t>
-            </w:r>
-            <w:r>
-              <w:t>10/2010 - 9/2011</w:t>
-            </w:r>
-          </w:p>
-          <w:p>
-            <w:pPr>
-              <w:pStyle w:val="Achievement"/>
-              <w:numPr>
-                <w:ilvl w:val="0"/>
-                <w:numId w:val="2"/>
-              </w:numPr>
-              <w:ind w:left="374"/>
-            </w:pPr>
-            <w:r>
-              <w:t xml:space="preserve">Created financial model supporting $1.2 million microbrewery expansion: modeled expansion effects including changes to labor allocation, equipment depreciation, distribution of sales across </w:t>
-            </w:r>
-            <w:r>
-              <w:t xml:space="preserve">120 </w:t>
-            </w:r>
-            <w:r>
-              <w:t>beer varieties, material costs and financing costs, leading to comprehensive pro forma balance sheet, income statement, and statement of cash flows</w:t>
-            </w:r>
-          </w:p>
-          <w:p>
-            <w:pPr>
-              <w:pStyle w:val="Achievement"/>
-              <w:numPr>
-                <w:ilvl w:val="0"/>
-                <w:numId w:val="2"/>
-              </w:numPr>
-              <w:ind w:left="374"/>
-            </w:pPr>
-            <w:r>
-              <w:t>Interfaced with clients to translate business and industry knowledge into financial model design specifications</w:t>
-            </w:r>
-          </w:p>
-          <w:p>
-            <w:pPr>
-              <w:pStyle w:val="Achievement"/>
-              <w:numPr>
-                <w:ilvl w:val="0"/>
-                <w:numId w:val="2"/>
-              </w:numPr>
-              <w:ind w:left="374"/>
-            </w:pPr>
-            <w:r>
-              <w:t xml:space="preserve">Responsible for internal technical operations as well as technical problem-solving for clients: internal and external financial projections, </w:t>
-            </w:r>
-            <w:proofErr w:type="spellStart"/>
-            <w:r>
-              <w:t>crm</w:t>
-            </w:r>
-            <w:proofErr w:type="spellEnd"/>
-            <w:r>
-              <w:t xml:space="preserve"> system, time tracking, project budgeting, website design and hosting, email, file sharing</w:t>
-            </w:r>
-          </w:p>
-          <w:p>
-            <w:pPr>
-              <w:pStyle w:val="Achievement"/>
-              <w:numPr>
-                <w:ilvl w:val="0"/>
-                <w:numId w:val="2"/>
-              </w:numPr>
-              <w:ind w:left="374"/>
-            </w:pPr>
-            <w:r>
-              <w:t>Signed memorandum of understanding with 4.7 Billion RMB development project in Guangzhou, China</w:t>
-            </w:r>
-          </w:p>
-          <w:p>
-            <w:pPr>
-              <w:pStyle w:val="CompanyName"/>
-              <w:spacing w:before="200" w:after="120"/>
-            </w:pPr>
-            <w:r>
-              <w:rPr>
-                <w:b/>
-                <w:bCs/>
-              </w:rPr>
-              <w:t xml:space="preserve">IBM </w:t>
-            </w:r>
-            <w:proofErr w:type="spellStart"/>
-            <w:r>
-              <w:rPr>
-                <w:b/>
-                <w:bCs/>
-              </w:rPr>
-              <w:t>OpenPages</w:t>
-            </w:r>
-            <w:proofErr w:type="spellEnd"/>
-            <w:r>
-              <w:rPr>
-                <w:b/>
-                <w:bCs/>
-              </w:rPr>
-              <w:t xml:space="preserve"> </w:t>
-            </w:r>
-            <w:r>
-              <w:rPr>
-                <w:bCs/>
-              </w:rPr>
-              <w:t>(t</w:t>
-            </w:r>
-            <w:r>
-              <w:rPr>
-                <w:bCs/>
-              </w:rPr>
-              <w:t xml:space="preserve">hen </w:t>
-            </w:r>
-            <w:proofErr w:type="spellStart"/>
-            <w:r>
-              <w:rPr>
-                <w:bCs/>
-              </w:rPr>
-              <w:t>OpenPages</w:t>
-            </w:r>
-            <w:proofErr w:type="spellEnd"/>
-            <w:r>
-              <w:rPr>
-                <w:bCs/>
-              </w:rPr>
-              <w:t>, Inc.)</w:t>
-            </w:r>
-            <w:r>
-              <w:t xml:space="preserve">, </w:t>
-            </w:r>
-            <w:r>
-              <w:t>Waltham</w:t>
-            </w:r>
-            <w:r>
-              <w:t xml:space="preserve">, </w:t>
-            </w:r>
-            <w:r>
-              <w:t xml:space="preserve">MA, </w:t>
-            </w:r>
-            <w:r>
-              <w:rPr>
-                <w:i/>
-              </w:rPr>
-              <w:t xml:space="preserve">Software Engineering                                     </w:t>
-            </w:r>
-            <w:r>
-              <w:t>7/2010 - 12/2010</w:t>
-            </w:r>
-          </w:p>
-          <w:p>
-            <w:pPr>
-              <w:pStyle w:val="Achievement"/>
-              <w:numPr>
-                <w:ilvl w:val="0"/>
-                <w:numId w:val="2"/>
-              </w:numPr>
-              <w:ind w:left="374"/>
-            </w:pPr>
-            <w:r>
-              <w:t xml:space="preserve">Architected and coded a java </w:t>
-            </w:r>
-            <w:r>
-              <w:t xml:space="preserve">desktop </w:t>
-            </w:r>
-            <w:r>
-              <w:t>app to aid multinational companies in global IT risk management planning</w:t>
-            </w:r>
-          </w:p>
-          <w:p>
-            <w:pPr>
-              <w:pStyle w:val="Achievement"/>
-              <w:numPr>
-                <w:ilvl w:val="0"/>
-                <w:numId w:val="2"/>
-              </w:numPr>
-              <w:ind w:left="374"/>
-            </w:pPr>
-            <w:r>
-              <w:t xml:space="preserve">Helped make </w:t>
-            </w:r>
-            <w:proofErr w:type="spellStart"/>
-            <w:r>
-              <w:t>OpenPages</w:t>
-            </w:r>
-            <w:proofErr w:type="spellEnd"/>
-            <w:r>
-              <w:t xml:space="preserve"> the first in their industry to provide a quick and powerful way to build a set of compliance guidelines based on Unified Compliance Framework data. The UCF data consisted of 25k+ pieces of regulation and industry guidance, and customers used the tool to find pieces relevant their business, de-dupe similar articles, and easily import the final results into </w:t>
-            </w:r>
-          </w:p>
-          <w:p>
-            <w:pPr>
-              <w:pStyle w:val="Achievement"/>
-              <w:numPr>
-                <w:ilvl w:val="0"/>
-                <w:numId w:val="2"/>
-              </w:numPr>
-              <w:ind w:left="374"/>
-            </w:pPr>
-            <w:r>
-              <w:t>Applied streaming XM</w:t>
-            </w:r>
-            <w:r>
-              <w:t xml:space="preserve">L parsing, multi-threading, and </w:t>
-            </w:r>
-            <w:r>
-              <w:t xml:space="preserve">indexing to </w:t>
-            </w:r>
-            <w:r>
-              <w:t>maximize UI responsiveness</w:t>
-            </w:r>
-            <w:r>
-              <w:t xml:space="preserve"> while managing memory use</w:t>
-            </w:r>
-          </w:p>
-          <w:p>
-            <w:pPr>
-              <w:pStyle w:val="Achievement"/>
-              <w:numPr>
-                <w:ilvl w:val="0"/>
-                <w:numId w:val="2"/>
-              </w:numPr>
-              <w:ind w:left="374"/>
-            </w:pPr>
-            <w:r>
-              <w:t>Used Apache POI to export</w:t>
-            </w:r>
-            <w:r>
-              <w:t xml:space="preserve"> results to .</w:t>
-            </w:r>
-            <w:proofErr w:type="spellStart"/>
-            <w:r>
-              <w:t>xls</w:t>
-            </w:r>
-            <w:proofErr w:type="spellEnd"/>
-            <w:r>
-              <w:t xml:space="preserve"> for a matrix view of the selected data, and to </w:t>
-            </w:r>
-            <w:proofErr w:type="spellStart"/>
-            <w:r>
-              <w:t>OpenPages</w:t>
-            </w:r>
-            <w:proofErr w:type="spellEnd"/>
-            <w:r>
-              <w:t xml:space="preserve"> proprietary excel format for important complex object </w:t>
-            </w:r>
-            <w:proofErr w:type="spellStart"/>
-            <w:r>
-              <w:t>heirarchies</w:t>
-            </w:r>
-            <w:proofErr w:type="spellEnd"/>
-          </w:p>
-          <w:p>
-            <w:pPr>
-              <w:pStyle w:val="Achievement"/>
-              <w:numPr>
-                <w:ilvl w:val="0"/>
-                <w:numId w:val="2"/>
-              </w:numPr>
-              <w:ind w:left="374"/>
-            </w:pPr>
-            <w:r>
-              <w:t xml:space="preserve">Created and performed testing plans for </w:t>
-            </w:r>
-            <w:proofErr w:type="spellStart"/>
-            <w:r>
-              <w:t>OpenPages</w:t>
-            </w:r>
-            <w:proofErr w:type="spellEnd"/>
-            <w:r>
-              <w:t xml:space="preserve"> JSP modules, created testing plan and testing tools for IT risk application</w:t>
-            </w:r>
-          </w:p>
-          <w:p>
-            <w:pPr>
-              <w:pStyle w:val="CompanyName"/>
-              <w:spacing w:before="200" w:after="120"/>
-            </w:pPr>
-            <w:r>
-              <w:rPr>
-                <w:b/>
-                <w:bCs/>
-              </w:rPr>
-              <w:t>Econometric Analysis of Chinese Character Learning on Skritter.com</w:t>
-            </w:r>
-            <w:r>
-              <w:t xml:space="preserve"> </w:t>
-            </w:r>
-            <w:r>
-              <w:rPr>
-                <w:i/>
-              </w:rPr>
-              <w:t>(Senior Research Project</w:t>
-            </w:r>
-            <w:proofErr w:type="gramStart"/>
-            <w:r>
-              <w:rPr>
-                <w:i/>
-              </w:rPr>
-              <w:t>)</w:t>
-            </w:r>
-            <w:r>
-              <w:t xml:space="preserve">       2</w:t>
-            </w:r>
-            <w:proofErr w:type="gramEnd"/>
-            <w:r>
-              <w:t>/2010 - 6/2010</w:t>
-            </w:r>
-          </w:p>
-          <w:p>
-            <w:pPr>
-              <w:pStyle w:val="Achievement"/>
-              <w:numPr>
-                <w:ilvl w:val="0"/>
-                <w:numId w:val="2"/>
-              </w:numPr>
-              <w:ind w:left="374"/>
-            </w:pPr>
-            <w:r>
-              <w:t>Modeled the probability that a learner will forget a character at a certain time after review</w:t>
-            </w:r>
-          </w:p>
-          <w:p>
-            <w:pPr>
-              <w:pStyle w:val="Achievement"/>
-              <w:numPr>
-                <w:ilvl w:val="0"/>
-                <w:numId w:val="2"/>
-              </w:numPr>
-              <w:ind w:left="374"/>
-            </w:pPr>
-            <w:r>
-              <w:t>Analyzed over 15 million data points from 3,000+ learners, using 30+ key learner characteristic as variables</w:t>
-            </w:r>
-          </w:p>
-          <w:p>
-            <w:pPr>
-              <w:pStyle w:val="Achievement"/>
-              <w:numPr>
-                <w:ilvl w:val="0"/>
-                <w:numId w:val="2"/>
-              </w:numPr>
-              <w:ind w:left="374"/>
-            </w:pPr>
-            <w:r>
-              <w:t>Designed and coded</w:t>
-            </w:r>
-            <w:r>
-              <w:t xml:space="preserve"> </w:t>
-            </w:r>
-            <w:r>
-              <w:t xml:space="preserve">a </w:t>
-            </w:r>
-            <w:r>
-              <w:t>web dashboard (</w:t>
-            </w:r>
-            <w:proofErr w:type="spellStart"/>
-            <w:r>
-              <w:t>php</w:t>
-            </w:r>
-            <w:proofErr w:type="spellEnd"/>
-            <w:r>
-              <w:t xml:space="preserve">, </w:t>
-            </w:r>
-            <w:proofErr w:type="spellStart"/>
-            <w:r>
-              <w:t>jQuery</w:t>
-            </w:r>
-            <w:proofErr w:type="spellEnd"/>
-            <w:r>
-              <w:t xml:space="preserve">, JavaScript, HTML, CSS), </w:t>
-            </w:r>
-            <w:r>
-              <w:t>database (</w:t>
-            </w:r>
-            <w:proofErr w:type="spellStart"/>
-            <w:r>
-              <w:t>mySQL</w:t>
-            </w:r>
-            <w:proofErr w:type="spellEnd"/>
-            <w:r>
-              <w:t xml:space="preserve">), </w:t>
-            </w:r>
-            <w:r>
-              <w:t>export scripts (PHP, SQL), and econometric software scripting (STATA) to support research and analysis</w:t>
-            </w:r>
-          </w:p>
-          <w:p>
-            <w:pPr>
-              <w:pStyle w:val="Achievement"/>
-              <w:numPr>
-                <w:ilvl w:val="0"/>
-                <w:numId w:val="2"/>
-              </w:numPr>
-              <w:ind w:left="374"/>
-            </w:pPr>
-            <w:r>
-              <w:t>Identified inconsistency in core product algorithm results, showing opportunity for enhanced learner productivity</w:t>
-            </w:r>
-          </w:p>
-          <w:p>
-            <w:pPr>
-              <w:pStyle w:val="CompanyName"/>
-              <w:spacing w:before="200" w:after="120"/>
-            </w:pPr>
-            <w:proofErr w:type="spellStart"/>
-            <w:r>
-              <w:rPr>
-                <w:b/>
-                <w:bCs/>
-              </w:rPr>
-              <w:t>Belltower</w:t>
-            </w:r>
-            <w:proofErr w:type="spellEnd"/>
-            <w:r>
-              <w:rPr>
-                <w:b/>
-                <w:bCs/>
-              </w:rPr>
-              <w:t xml:space="preserve"> Books, </w:t>
-            </w:r>
-            <w:r>
-              <w:t>Washington</w:t>
-            </w:r>
-            <w:r>
-              <w:t xml:space="preserve">, </w:t>
-            </w:r>
-            <w:r>
-              <w:t xml:space="preserve">DC, </w:t>
-            </w:r>
-            <w:r>
-              <w:rPr>
-                <w:i/>
-              </w:rPr>
-              <w:t>Campus Associate</w:t>
-            </w:r>
-            <w:r>
-              <w:rPr>
-                <w:i/>
-              </w:rPr>
-              <w:t xml:space="preserve"> </w:t>
-            </w:r>
-            <w:r>
-              <w:t xml:space="preserve">                                                                       4/2009 – 12/2009</w:t>
-            </w:r>
-          </w:p>
-          <w:p>
-            <w:pPr>
-              <w:pStyle w:val="Achievement"/>
-              <w:numPr>
-                <w:ilvl w:val="0"/>
-                <w:numId w:val="2"/>
-              </w:numPr>
-              <w:ind w:left="374"/>
-            </w:pPr>
-            <w:r>
-              <w:t>Created a tool to collect and aggregate</w:t>
-            </w:r>
-            <w:r>
-              <w:t xml:space="preserve"> data from course </w:t>
-            </w:r>
-            <w:r>
-              <w:t>syllabi</w:t>
-            </w:r>
-            <w:r>
-              <w:t>, class schedule</w:t>
-            </w:r>
-            <w:r>
-              <w:t>s</w:t>
-            </w:r>
-            <w:r>
-              <w:t xml:space="preserve">, </w:t>
-            </w:r>
-            <w:r>
-              <w:t xml:space="preserve">online prices, </w:t>
-            </w:r>
-            <w:r>
-              <w:t>and final exam dates</w:t>
-            </w:r>
-          </w:p>
-          <w:p>
-            <w:pPr>
-              <w:pStyle w:val="Achievement"/>
-              <w:numPr>
-                <w:ilvl w:val="0"/>
-                <w:numId w:val="2"/>
-              </w:numPr>
-              <w:ind w:left="374"/>
-            </w:pPr>
-            <w:r>
-              <w:t>Combined and a</w:t>
-            </w:r>
-            <w:r>
-              <w:t xml:space="preserve">nalyzed data to determine the most productive buying opportunities based on book price, class size, </w:t>
-            </w:r>
-            <w:r>
-              <w:t>student level</w:t>
-            </w:r>
-            <w:r>
-              <w:t>, and exam date; applied analysis to personally achieve top commission tier by volume</w:t>
-            </w:r>
-          </w:p>
-          <w:p>
-            <w:pPr>
-              <w:pStyle w:val="CompanyName"/>
-              <w:spacing w:before="200" w:after="120"/>
-            </w:pPr>
-            <w:r>
-              <w:rPr>
-                <w:b/>
-                <w:bCs/>
-              </w:rPr>
-              <w:t>Culture Gateway</w:t>
-            </w:r>
-            <w:r>
-              <w:t xml:space="preserve">, Beijing, China, </w:t>
-            </w:r>
-            <w:r>
-              <w:rPr>
-                <w:i/>
-              </w:rPr>
-              <w:t>Interim M</w:t>
-            </w:r>
-            <w:r>
-              <w:rPr>
-                <w:i/>
-              </w:rPr>
-              <w:t>anaging Director</w:t>
-            </w:r>
-            <w:r>
-              <w:t xml:space="preserve">                                </w:t>
-            </w:r>
-            <w:r>
-              <w:t xml:space="preserve">                                    7/2007 - 9/2007</w:t>
-            </w:r>
-          </w:p>
-          <w:p>
-            <w:pPr>
-              <w:pStyle w:val="Achievement"/>
-              <w:numPr>
-                <w:ilvl w:val="0"/>
-                <w:numId w:val="2"/>
-              </w:numPr>
-              <w:ind w:left="374"/>
-            </w:pPr>
-            <w:r>
-              <w:t>Ran marketing drive that secured favorable contracts for 12 teachers at the state-owned firm FESCO, and at China’s largest private school, New Oriental</w:t>
-            </w:r>
-          </w:p>
-          <w:p>
-            <w:pPr>
-              <w:pStyle w:val="Achievement"/>
-              <w:numPr>
-                <w:ilvl w:val="0"/>
-                <w:numId w:val="2"/>
-              </w:numPr>
-              <w:ind w:left="374"/>
-            </w:pPr>
-            <w:r>
-              <w:t>Resolved employment, housing, arrival, visa, and police registration difficulties for inaugural participants</w:t>
+              <w:t>Resolved employment, housing, arrival, visa, and registration difficulties for inaugural participants</w:t>
             </w:r>
           </w:p>
           <w:p>
@@ -2110,7 +1457,13 @@
               <w:t>B</w:t>
             </w:r>
             <w:r>
-              <w:t xml:space="preserve">A </w:t>
+              <w:t>A</w:t>
+            </w:r>
+            <w:r>
+              <w:t xml:space="preserve"> 2010</w:t>
+            </w:r>
+            <w:r>
+              <w:t xml:space="preserve"> </w:t>
             </w:r>
             <w:r>
               <w:t xml:space="preserve">with double major: </w:t>
@@ -2122,7 +1475,7 @@
               <w:t>Computer Science, Economics</w:t>
             </w:r>
             <w:r>
-              <w:t xml:space="preserve">     Cumulative GPA: 3.28   5/2010</w:t>
+              <w:t xml:space="preserve"> </w:t>
             </w:r>
           </w:p>
           <w:p>
@@ -2188,7 +1541,7 @@
               <w:rPr>
                 <w:sz w:val="22"/>
               </w:rPr>
-              <w:t>SKills</w:t>
+              <w:t>Languages</w:t>
             </w:r>
             <w:r>
               <w:rPr>
@@ -2231,207 +1584,28 @@
           </w:p>
           <w:p>
             <w:r>
-              <w:rPr>
-                <w:b/>
-              </w:rPr>
-              <w:t>Languages</w:t>
-            </w:r>
-            <w:r>
-              <w:rPr>
-                <w:b/>
-              </w:rPr>
-              <w:t xml:space="preserve"> and Markup</w:t>
-            </w:r>
-            <w:r>
-              <w:t xml:space="preserve">: </w:t>
-            </w:r>
-            <w:r>
-              <w:t xml:space="preserve">C#, SQL, Python, </w:t>
-            </w:r>
-            <w:proofErr w:type="spellStart"/>
-            <w:r>
-              <w:t>Javascript</w:t>
-            </w:r>
-            <w:proofErr w:type="spellEnd"/>
-          </w:p>
-          <w:p>
-            <w:r>
-              <w:rPr>
-                <w:b/>
-              </w:rPr>
-              <w:t>Web Technology</w:t>
-            </w:r>
-            <w:r>
-              <w:t xml:space="preserve">: </w:t>
-            </w:r>
-            <w:proofErr w:type="spellStart"/>
-            <w:r>
-              <w:t>RESTful</w:t>
-            </w:r>
-            <w:proofErr w:type="spellEnd"/>
-            <w:r>
-              <w:t xml:space="preserve"> API design, D3.js </w:t>
-            </w:r>
-            <w:proofErr w:type="spellStart"/>
-            <w:r>
-              <w:t>AngularJs</w:t>
-            </w:r>
-            <w:proofErr w:type="spellEnd"/>
-            <w:r>
-              <w:t xml:space="preserve">, JSON, AWS and MS Azure, </w:t>
-            </w:r>
-            <w:r>
-              <w:t>.</w:t>
-            </w:r>
-            <w:r>
-              <w:t xml:space="preserve">Net </w:t>
-            </w:r>
-            <w:r>
-              <w:t>Web API and Web Forms, not afraid of SOAP APIs though I prefer not to go there</w:t>
-            </w:r>
-          </w:p>
-          <w:p>
-            <w:r>
-              <w:rPr>
-                <w:b/>
-              </w:rPr>
-              <w:t>Software</w:t>
-            </w:r>
-            <w:r>
-              <w:t xml:space="preserve">: </w:t>
-            </w:r>
-            <w:r>
-              <w:t xml:space="preserve">Pretty legit </w:t>
-            </w:r>
-            <w:proofErr w:type="spellStart"/>
-            <w:r>
-              <w:t>Git</w:t>
-            </w:r>
-            <w:proofErr w:type="spellEnd"/>
-            <w:r>
-              <w:t xml:space="preserve"> user</w:t>
-            </w:r>
-            <w:r>
-              <w:t xml:space="preserve">, </w:t>
-            </w:r>
-            <w:r>
-              <w:t>Better than I care to admit with MS Excel, Ok but not amazing in: Bash, *nix</w:t>
-            </w:r>
-          </w:p>
-          <w:p>
-            <w:pPr>
-              <w:rPr>
-                <w:b/>
-              </w:rPr>
-            </w:pPr>
-            <w:r>
-              <w:rPr>
-                <w:b/>
-              </w:rPr>
-              <w:t>Collaboration</w:t>
-            </w:r>
-            <w:r>
-              <w:rPr>
-                <w:b/>
-              </w:rPr>
-              <w:t xml:space="preserve"> &amp; Planning</w:t>
-            </w:r>
-            <w:r>
-              <w:rPr>
-                <w:b/>
-              </w:rPr>
-              <w:t xml:space="preserve"> Tools:</w:t>
-            </w:r>
-            <w:r>
-              <w:rPr>
-                <w:b/>
-              </w:rPr>
+              <w:t>English (Native), M</w:t>
+            </w:r>
+            <w:r>
+              <w:t xml:space="preserve">andarin Chinese </w:t>
+            </w:r>
+            <w:r>
+              <w:t>(I</w:t>
+            </w:r>
+            <w:r>
+              <w:t>ntermediate</w:t>
+            </w:r>
+            <w:r>
+              <w:t xml:space="preserve"> written and </w:t>
+            </w:r>
+            <w:r>
+              <w:t>spoken</w:t>
+            </w:r>
+            <w:r>
+              <w:t>)</w:t>
+            </w:r>
+            <w:r>
               <w:t xml:space="preserve"> </w:t>
-            </w:r>
-            <w:proofErr w:type="spellStart"/>
-            <w:r>
-              <w:t>Jira</w:t>
-            </w:r>
-            <w:proofErr w:type="spellEnd"/>
-            <w:r>
-              <w:t xml:space="preserve"> &amp; API</w:t>
-            </w:r>
-            <w:r>
-              <w:t xml:space="preserve">, </w:t>
-            </w:r>
-            <w:proofErr w:type="spellStart"/>
-            <w:r>
-              <w:t>Github</w:t>
-            </w:r>
-            <w:proofErr w:type="spellEnd"/>
-            <w:r>
-              <w:t xml:space="preserve"> &amp; API</w:t>
-            </w:r>
-            <w:r>
-              <w:t xml:space="preserve">, </w:t>
-            </w:r>
-            <w:r>
-              <w:t>Once upon a time</w:t>
-            </w:r>
-            <w:r>
-              <w:t xml:space="preserve"> I did</w:t>
-            </w:r>
-            <w:r>
-              <w:t xml:space="preserve"> lots of </w:t>
-            </w:r>
-            <w:proofErr w:type="spellStart"/>
-            <w:r>
-              <w:t>MSBuild</w:t>
-            </w:r>
-            <w:proofErr w:type="spellEnd"/>
-            <w:r>
-              <w:t xml:space="preserve"> and </w:t>
-            </w:r>
-            <w:r>
-              <w:t>Team Foundation Server</w:t>
-            </w:r>
-            <w:r>
-              <w:t xml:space="preserve"> customization</w:t>
-            </w:r>
-          </w:p>
-          <w:p>
-            <w:r>
-              <w:rPr>
-                <w:b/>
-              </w:rPr>
-              <w:t>Analytic</w:t>
-            </w:r>
-            <w:r>
-              <w:t xml:space="preserve">: </w:t>
-            </w:r>
-            <w:r>
-              <w:t>Some rusty e</w:t>
-            </w:r>
-            <w:r>
-              <w:t xml:space="preserve">conometrics, </w:t>
-            </w:r>
-            <w:r>
-              <w:t>Learning more Machine Learning</w:t>
-            </w:r>
-          </w:p>
-          <w:p>
-            <w:r>
-              <w:rPr>
-                <w:b/>
-              </w:rPr>
-              <w:t>Languages:</w:t>
-            </w:r>
-            <w:r>
-              <w:t xml:space="preserve"> Mandarin Chinese – </w:t>
-            </w:r>
-            <w:r>
-              <w:t>intermediate</w:t>
-            </w:r>
-            <w:r>
-              <w:t xml:space="preserve"> written and </w:t>
-            </w:r>
-            <w:r>
-              <w:t xml:space="preserve">spoken proficiency </w:t>
             </w:r>
           </w:p>
         </w:tc>

</xml_diff>

<commit_message>
Add PennHaven description. Update more old stuff
</commit_message>
<xml_diff>
--- a/GregShapiro_Resume_OnePage.docx
+++ b/GregShapiro_Resume_OnePage.docx
@@ -248,16 +248,111 @@
               <w:pStyle w:val="CompanyName"/>
               <w:spacing w:before="120" w:after="120"/>
               <w:rPr>
+                <w:bCs/>
+              </w:rPr>
+            </w:pPr>
+            <w:r>
+              <w:rPr>
+                <w:bCs/>
+              </w:rPr>
+              <w:t xml:space="preserve">At </w:t>
+            </w:r>
+            <w:r>
+              <w:rPr>
+                <w:bCs/>
+              </w:rPr>
+              <w:t xml:space="preserve">Penn Haven </w:t>
+            </w:r>
+            <w:r>
+              <w:rPr>
+                <w:bCs/>
+              </w:rPr>
+              <w:t>we use</w:t>
+            </w:r>
+            <w:r>
+              <w:rPr>
+                <w:bCs/>
+              </w:rPr>
+              <w:t xml:space="preserve"> data and software to </w:t>
+            </w:r>
+            <w:r>
+              <w:rPr>
+                <w:bCs/>
+              </w:rPr>
+              <w:t>improve the process of buying and running small businesses.</w:t>
+            </w:r>
+          </w:p>
+          <w:p>
+            <w:r>
+              <w:t xml:space="preserve">As CTO of our growing team I make sure that our technology </w:t>
+            </w:r>
+            <w:r>
+              <w:t>choices are pragmatic for short-</w:t>
+            </w:r>
+            <w:r>
+              <w:t>term goals and bottlenecks</w:t>
+            </w:r>
+            <w:r>
+              <w:t>, while thinking ahead for our long term goals.</w:t>
+            </w:r>
+            <w:bookmarkStart w:id="0" w:name="_GoBack"/>
+            <w:bookmarkEnd w:id="0"/>
+          </w:p>
+          <w:p>
+            <w:pPr>
+              <w:pStyle w:val="CompanyName"/>
+              <w:spacing w:before="120" w:after="120"/>
+            </w:pPr>
+            <w:r>
+              <w:rPr>
                 <w:b/>
                 <w:bCs/>
               </w:rPr>
-            </w:pPr>
+              <w:t>NGP VAN</w:t>
+            </w:r>
             <w:r>
               <w:rPr>
                 <w:b/>
-                <w:bCs/>
-              </w:rPr>
-              <w:t>At Penn Haven we use data and software to source, score, track</w:t>
+              </w:rPr>
+              <w:t xml:space="preserve">, </w:t>
+            </w:r>
+            <w:proofErr w:type="spellStart"/>
+            <w:r>
+              <w:rPr>
+                <w:b/>
+              </w:rPr>
+              <w:t>Inc</w:t>
+            </w:r>
+            <w:proofErr w:type="spellEnd"/>
+            <w:r>
+              <w:t xml:space="preserve"> </w:t>
+            </w:r>
+            <w:r>
+              <w:t>Somerville</w:t>
+            </w:r>
+            <w:r>
+              <w:t xml:space="preserve">, </w:t>
+            </w:r>
+            <w:r>
+              <w:t>MA</w:t>
+            </w:r>
+            <w:r>
+              <w:t xml:space="preserve">, </w:t>
+            </w:r>
+            <w:r>
+              <w:rPr>
+                <w:i/>
+              </w:rPr>
+              <w:t>Software Engineering Team Lead</w:t>
+            </w:r>
+            <w:r>
+              <w:t xml:space="preserve">                               </w:t>
+            </w:r>
+            <w:r>
+              <w:t xml:space="preserve">                       06/2016 –</w:t>
+            </w:r>
+            <w:r>
+              <w:t xml:space="preserve"> 09/2017</w:t>
             </w:r>
           </w:p>
           <w:p>
@@ -266,69 +361,7 @@
               <w:spacing w:before="120" w:after="120"/>
             </w:pPr>
             <w:r>
-              <w:rPr>
-                <w:b/>
-                <w:bCs/>
-              </w:rPr>
-              <w:t>NGP VAN</w:t>
-            </w:r>
-            <w:r>
-              <w:rPr>
-                <w:b/>
-              </w:rPr>
-              <w:t xml:space="preserve">, </w:t>
-            </w:r>
-            <w:proofErr w:type="spellStart"/>
-            <w:r>
-              <w:rPr>
-                <w:b/>
-              </w:rPr>
-              <w:t>Inc</w:t>
-            </w:r>
-            <w:proofErr w:type="spellEnd"/>
-            <w:r>
-              <w:t xml:space="preserve"> </w:t>
-            </w:r>
-            <w:r>
-              <w:t>Somerville</w:t>
-            </w:r>
-            <w:r>
-              <w:t xml:space="preserve">, </w:t>
-            </w:r>
-            <w:r>
-              <w:t>MA</w:t>
-            </w:r>
-            <w:r>
-              <w:t xml:space="preserve">, </w:t>
-            </w:r>
-            <w:r>
-              <w:rPr>
-                <w:i/>
-              </w:rPr>
-              <w:t>Software Engineering Team Lead</w:t>
-            </w:r>
-            <w:r>
-              <w:t xml:space="preserve">                               </w:t>
-            </w:r>
-            <w:r>
-              <w:t xml:space="preserve">                       06/2016 –</w:t>
-            </w:r>
-            <w:r>
-              <w:t xml:space="preserve"> 09/2017</w:t>
-            </w:r>
-          </w:p>
-          <w:p>
-            <w:pPr>
-              <w:pStyle w:val="CompanyName"/>
-              <w:spacing w:before="120" w:after="120"/>
-            </w:pPr>
-            <w:r>
-              <w:t xml:space="preserve">                                       </w:t>
-            </w:r>
-            <w:bookmarkStart w:id="0" w:name="_GoBack"/>
-            <w:bookmarkEnd w:id="0"/>
-            <w:r>
-              <w:t xml:space="preserve">                                                                                                                </w:t>
+              <w:t xml:space="preserve">                                                                                                                                                       </w:t>
             </w:r>
             <w:r>
               <w:t xml:space="preserve"> </w:t>
@@ -956,6 +989,7 @@
               <w:ind w:left="374"/>
             </w:pPr>
             <w:r>
+              <w:lastRenderedPageBreak/>
               <w:t>Applied streaming XM</w:t>
             </w:r>
             <w:r>
@@ -1036,7 +1070,6 @@
             </w:pPr>
             <w:proofErr w:type="spellStart"/>
             <w:r>
-              <w:lastRenderedPageBreak/>
               <w:t>Skritter</w:t>
             </w:r>
             <w:proofErr w:type="spellEnd"/>
@@ -1125,45 +1158,39 @@
               <w:pStyle w:val="CompanyName"/>
               <w:spacing w:before="200" w:after="120"/>
             </w:pPr>
-            <w:proofErr w:type="spellStart"/>
             <w:r>
               <w:rPr>
                 <w:b/>
                 <w:bCs/>
               </w:rPr>
-              <w:t>Belltower</w:t>
-            </w:r>
-            <w:proofErr w:type="spellEnd"/>
-            <w:r>
-              <w:rPr>
-                <w:b/>
-                <w:bCs/>
-              </w:rPr>
-              <w:t xml:space="preserve"> Books, </w:t>
-            </w:r>
-            <w:r>
-              <w:t>Washington</w:t>
-            </w:r>
-            <w:r>
-              <w:t xml:space="preserve">, </w:t>
-            </w:r>
-            <w:r>
-              <w:t xml:space="preserve">DC, </w:t>
+              <w:t>Smart Semester Books</w:t>
             </w:r>
             <w:r>
               <w:rPr>
                 <w:i/>
               </w:rPr>
-              <w:t>Campus Associate</w:t>
+              <w:t xml:space="preserve"> </w:t>
+            </w:r>
+            <w:r>
+              <w:t xml:space="preserve">Washington, DC </w:t>
             </w:r>
             <w:r>
               <w:rPr>
                 <w:i/>
               </w:rPr>
-              <w:t xml:space="preserve"> </w:t>
-            </w:r>
-            <w:r>
-              <w:t xml:space="preserve">                                                                       4/2009 – 12/2009</w:t>
+              <w:t>Founder</w:t>
+            </w:r>
+            <w:r>
+              <w:t xml:space="preserve">            </w:t>
+            </w:r>
+            <w:r>
+              <w:t xml:space="preserve">                                       </w:t>
+            </w:r>
+            <w:r>
+              <w:t xml:space="preserve">                     </w:t>
+            </w:r>
+            <w:r>
+              <w:t xml:space="preserve">      4/2009 – 12/2009</w:t>
             </w:r>
           </w:p>
           <w:p>
@@ -1176,50 +1203,13 @@
               <w:ind w:left="374"/>
             </w:pPr>
             <w:r>
-              <w:t>Created a tool to collect and aggregate</w:t>
-            </w:r>
-            <w:r>
-              <w:t xml:space="preserve"> data from course </w:t>
-            </w:r>
-            <w:r>
-              <w:t>syllabi</w:t>
-            </w:r>
-            <w:r>
-              <w:t>, class schedule</w:t>
-            </w:r>
-            <w:r>
-              <w:t>s</w:t>
-            </w:r>
-            <w:r>
-              <w:t xml:space="preserve">, </w:t>
-            </w:r>
-            <w:r>
-              <w:t xml:space="preserve">online prices, </w:t>
-            </w:r>
-            <w:r>
-              <w:t>and final exam dates</w:t>
-            </w:r>
-          </w:p>
-          <w:p>
-            <w:pPr>
-              <w:pStyle w:val="Achievement"/>
-              <w:numPr>
-                <w:ilvl w:val="0"/>
-                <w:numId w:val="2"/>
-              </w:numPr>
-              <w:ind w:left="374"/>
-            </w:pPr>
-            <w:r>
-              <w:t>Combined and a</w:t>
-            </w:r>
-            <w:r>
-              <w:t xml:space="preserve">nalyzed data to determine the most productive buying opportunities based on book price, class size, </w:t>
-            </w:r>
-            <w:r>
-              <w:t>student level</w:t>
-            </w:r>
-            <w:r>
-              <w:t>, and exam date; applied analysis to personally achieve top commission tier by volume</w:t>
+              <w:t>Bought and sold textbooks. I</w:t>
+            </w:r>
+            <w:r>
+              <w:t xml:space="preserve"> </w:t>
+            </w:r>
+            <w:r>
+              <w:t>scraped data so that I could market straight to big classes with profitable books.</w:t>
             </w:r>
           </w:p>
           <w:p>

</xml_diff>

<commit_message>
Shrinking the one pager
</commit_message>
<xml_diff>
--- a/GregShapiro_Resume_OnePage.docx
+++ b/GregShapiro_Resume_OnePage.docx
@@ -127,11 +127,15 @@
       <w:tblPr>
         <w:tblW w:w="5471" w:type="pct"/>
         <w:tblInd w:w="-432" w:type="dxa"/>
+        <w:tblCellMar>
+          <w:left w:w="115" w:type="dxa"/>
+          <w:right w:w="115" w:type="dxa"/>
+        </w:tblCellMar>
         <w:tblLook w:val="0000" w:firstRow="0" w:lastRow="0" w:firstColumn="0" w:lastColumn="0" w:noHBand="0" w:noVBand="0"/>
       </w:tblPr>
       <w:tblGrid>
-        <w:gridCol w:w="612"/>
-        <w:gridCol w:w="10358"/>
+        <w:gridCol w:w="613"/>
+        <w:gridCol w:w="10373"/>
       </w:tblGrid>
       <w:tr>
         <w:trPr>
@@ -151,18 +155,27 @@
               </w:tabs>
               <w:spacing w:before="80"/>
               <w:rPr>
+                <w:sz w:val="18"/>
+                <w:szCs w:val="18"/>
+              </w:rPr>
+            </w:pPr>
+            <w:r>
+              <w:rPr>
                 <w:sz w:val="22"/>
               </w:rPr>
-            </w:pPr>
-            <w:r>
-              <w:rPr>
-                <w:sz w:val="22"/>
-              </w:rPr>
-              <w:t xml:space="preserve"> Experience</w:t>
-            </w:r>
-            <w:r>
-              <w:rPr>
-                <w:sz w:val="22"/>
+              <w:t xml:space="preserve"> </w:t>
+            </w:r>
+            <w:r>
+              <w:rPr>
+                <w:sz w:val="18"/>
+                <w:szCs w:val="18"/>
+              </w:rPr>
+              <w:t>Experience</w:t>
+            </w:r>
+            <w:r>
+              <w:rPr>
+                <w:sz w:val="18"/>
+                <w:szCs w:val="18"/>
               </w:rPr>
               <w:tab/>
             </w:r>
@@ -170,6 +183,9 @@
         </w:tc>
       </w:tr>
       <w:tr>
+        <w:trPr>
+          <w:trHeight w:val="1440"/>
+        </w:trPr>
         <w:tc>
           <w:tcPr>
             <w:tcW w:w="279" w:type="pct"/>
@@ -178,7 +194,7 @@
             <w:pPr>
               <w:pStyle w:val="NoTitle"/>
               <w:rPr>
-                <w:sz w:val="22"/>
+                <w:szCs w:val="20"/>
               </w:rPr>
             </w:pPr>
           </w:p>
@@ -194,53 +210,96 @@
               <w:rPr>
                 <w:b/>
                 <w:bCs/>
+                <w:sz w:val="20"/>
+                <w:szCs w:val="20"/>
               </w:rPr>
             </w:pPr>
             <w:r>
               <w:rPr>
                 <w:b/>
                 <w:bCs/>
+                <w:sz w:val="20"/>
+                <w:szCs w:val="20"/>
               </w:rPr>
               <w:t>Penn Haven</w:t>
             </w:r>
             <w:r>
+              <w:rPr>
+                <w:sz w:val="20"/>
+                <w:szCs w:val="20"/>
+              </w:rPr>
               <w:t xml:space="preserve"> </w:t>
             </w:r>
             <w:r>
+              <w:rPr>
+                <w:sz w:val="20"/>
+                <w:szCs w:val="20"/>
+              </w:rPr>
               <w:t>Boston</w:t>
             </w:r>
             <w:r>
-              <w:t xml:space="preserve">, </w:t>
-            </w:r>
-            <w:r>
-              <w:t>MA</w:t>
-            </w:r>
-            <w:r>
-              <w:t xml:space="preserve">, </w:t>
+              <w:rPr>
+                <w:sz w:val="20"/>
+                <w:szCs w:val="20"/>
+              </w:rPr>
+              <w:t xml:space="preserve">, MA, </w:t>
             </w:r>
             <w:r>
               <w:rPr>
                 <w:i/>
+                <w:sz w:val="20"/>
+                <w:szCs w:val="20"/>
               </w:rPr>
               <w:t>CTO</w:t>
             </w:r>
             <w:r>
-              <w:t xml:space="preserve">                               </w:t>
-            </w:r>
-            <w:r>
-              <w:t xml:space="preserve">                       </w:t>
-            </w:r>
-            <w:r>
-              <w:t xml:space="preserve">                                               </w:t>
-            </w:r>
-            <w:r>
+              <w:rPr>
+                <w:sz w:val="20"/>
+                <w:szCs w:val="20"/>
+              </w:rPr>
+              <w:t xml:space="preserve">                                                      </w:t>
+            </w:r>
+            <w:r>
+              <w:rPr>
+                <w:sz w:val="20"/>
+                <w:szCs w:val="20"/>
+              </w:rPr>
+              <w:t xml:space="preserve">               </w:t>
+            </w:r>
+            <w:r>
+              <w:rPr>
+                <w:sz w:val="20"/>
+                <w:szCs w:val="20"/>
+              </w:rPr>
+              <w:t xml:space="preserve">                                </w:t>
+            </w:r>
+            <w:r>
+              <w:rPr>
+                <w:sz w:val="20"/>
+                <w:szCs w:val="20"/>
+              </w:rPr>
               <w:t>0</w:t>
             </w:r>
             <w:r>
+              <w:rPr>
+                <w:sz w:val="20"/>
+                <w:szCs w:val="20"/>
+              </w:rPr>
               <w:t>9/2017</w:t>
             </w:r>
             <w:r>
+              <w:rPr>
+                <w:sz w:val="20"/>
+                <w:szCs w:val="20"/>
+              </w:rPr>
               <w:t xml:space="preserve"> – </w:t>
+            </w:r>
+            <w:r>
+              <w:rPr>
+                <w:sz w:val="20"/>
+                <w:szCs w:val="20"/>
+              </w:rPr>
+              <w:t>present</w:t>
             </w:r>
           </w:p>
           <w:p>
@@ -248,71 +307,100 @@
               <w:pStyle w:val="CompanyName"/>
               <w:spacing w:before="120" w:after="120"/>
               <w:rPr>
+                <w:sz w:val="20"/>
+                <w:szCs w:val="20"/>
+              </w:rPr>
+            </w:pPr>
+            <w:r>
+              <w:rPr>
                 <w:bCs/>
-              </w:rPr>
-            </w:pPr>
-            <w:r>
-              <w:rPr>
-                <w:bCs/>
-              </w:rPr>
-              <w:t xml:space="preserve">At </w:t>
-            </w:r>
-            <w:r>
-              <w:rPr>
-                <w:bCs/>
-              </w:rPr>
-              <w:t xml:space="preserve">Penn Haven </w:t>
-            </w:r>
-            <w:r>
-              <w:rPr>
-                <w:bCs/>
-              </w:rPr>
-              <w:t>we use</w:t>
-            </w:r>
-            <w:r>
-              <w:rPr>
-                <w:bCs/>
-              </w:rPr>
-              <w:t xml:space="preserve"> data and software to </w:t>
-            </w:r>
-            <w:r>
-              <w:rPr>
-                <w:bCs/>
-              </w:rPr>
-              <w:t>improve the process of buying and running small businesses.</w:t>
-            </w:r>
-          </w:p>
-          <w:p>
-            <w:r>
+                <w:sz w:val="20"/>
+                <w:szCs w:val="20"/>
+              </w:rPr>
+              <w:t>At Penn Haven we use data and software to improve the process of buying and running small businesses.</w:t>
+            </w:r>
+          </w:p>
+          <w:p>
+            <w:pPr>
+              <w:rPr>
+                <w:sz w:val="20"/>
+                <w:szCs w:val="20"/>
+              </w:rPr>
+            </w:pPr>
+            <w:r>
+              <w:rPr>
+                <w:sz w:val="20"/>
+                <w:szCs w:val="20"/>
+              </w:rPr>
               <w:t xml:space="preserve">As CTO of our growing team I make sure that our technology </w:t>
             </w:r>
             <w:r>
+              <w:rPr>
+                <w:sz w:val="20"/>
+                <w:szCs w:val="20"/>
+              </w:rPr>
               <w:t>choices are pragmatic for short-</w:t>
             </w:r>
             <w:r>
+              <w:rPr>
+                <w:sz w:val="20"/>
+                <w:szCs w:val="20"/>
+              </w:rPr>
               <w:t>term goals and bottlenecks</w:t>
             </w:r>
             <w:r>
-              <w:t>, while thinking ahead for our long term goals.</w:t>
-            </w:r>
-            <w:bookmarkStart w:id="0" w:name="_GoBack"/>
-            <w:bookmarkEnd w:id="0"/>
+              <w:rPr>
+                <w:sz w:val="20"/>
+                <w:szCs w:val="20"/>
+              </w:rPr>
+              <w:t>, while thinking ahead for our long</w:t>
+            </w:r>
+            <w:r>
+              <w:rPr>
+                <w:sz w:val="20"/>
+                <w:szCs w:val="20"/>
+              </w:rPr>
+              <w:t>-</w:t>
+            </w:r>
+            <w:r>
+              <w:rPr>
+                <w:sz w:val="20"/>
+                <w:szCs w:val="20"/>
+              </w:rPr>
+              <w:t>term goals.</w:t>
+            </w:r>
+          </w:p>
+          <w:p>
+            <w:pPr>
+              <w:rPr>
+                <w:sz w:val="20"/>
+                <w:szCs w:val="20"/>
+              </w:rPr>
+            </w:pPr>
           </w:p>
           <w:p>
             <w:pPr>
               <w:pStyle w:val="CompanyName"/>
               <w:spacing w:before="120" w:after="120"/>
+              <w:rPr>
+                <w:sz w:val="20"/>
+                <w:szCs w:val="20"/>
+              </w:rPr>
             </w:pPr>
             <w:r>
               <w:rPr>
                 <w:b/>
                 <w:bCs/>
+                <w:sz w:val="20"/>
+                <w:szCs w:val="20"/>
               </w:rPr>
               <w:t>NGP VAN</w:t>
             </w:r>
             <w:r>
               <w:rPr>
                 <w:b/>
+                <w:sz w:val="20"/>
+                <w:szCs w:val="20"/>
               </w:rPr>
               <w:t xml:space="preserve">, </w:t>
             </w:r>
@@ -320,38 +408,69 @@
             <w:r>
               <w:rPr>
                 <w:b/>
+                <w:sz w:val="20"/>
+                <w:szCs w:val="20"/>
               </w:rPr>
               <w:t>Inc</w:t>
             </w:r>
             <w:proofErr w:type="spellEnd"/>
             <w:r>
-              <w:t xml:space="preserve"> </w:t>
-            </w:r>
-            <w:r>
-              <w:t>Somerville</w:t>
-            </w:r>
-            <w:r>
-              <w:t xml:space="preserve">, </w:t>
-            </w:r>
-            <w:r>
-              <w:t>MA</w:t>
-            </w:r>
-            <w:r>
-              <w:t xml:space="preserve">, </w:t>
+              <w:rPr>
+                <w:sz w:val="20"/>
+                <w:szCs w:val="20"/>
+              </w:rPr>
+              <w:t xml:space="preserve"> Somerville, MA, </w:t>
             </w:r>
             <w:r>
               <w:rPr>
                 <w:i/>
+                <w:sz w:val="20"/>
+                <w:szCs w:val="20"/>
               </w:rPr>
               <w:t>Software Engineering Team Lead</w:t>
             </w:r>
             <w:r>
+              <w:rPr>
+                <w:sz w:val="20"/>
+                <w:szCs w:val="20"/>
+              </w:rPr>
               <w:t xml:space="preserve">                               </w:t>
             </w:r>
             <w:r>
-              <w:t xml:space="preserve">                       06/2016 –</w:t>
-            </w:r>
-            <w:r>
+              <w:rPr>
+                <w:sz w:val="20"/>
+                <w:szCs w:val="20"/>
+              </w:rPr>
+              <w:t xml:space="preserve">     11/2011 – 05/2015</w:t>
+            </w:r>
+            <w:proofErr w:type="gramStart"/>
+            <w:r>
+              <w:rPr>
+                <w:sz w:val="20"/>
+                <w:szCs w:val="20"/>
+              </w:rPr>
+              <w:t xml:space="preserve">,  </w:t>
+            </w:r>
+            <w:r>
+              <w:rPr>
+                <w:sz w:val="20"/>
+                <w:szCs w:val="20"/>
+              </w:rPr>
+              <w:t>06</w:t>
+            </w:r>
+            <w:proofErr w:type="gramEnd"/>
+            <w:r>
+              <w:rPr>
+                <w:sz w:val="20"/>
+                <w:szCs w:val="20"/>
+              </w:rPr>
+              <w:t>/2016 –</w:t>
+            </w:r>
+            <w:r>
+              <w:rPr>
+                <w:sz w:val="20"/>
+                <w:szCs w:val="20"/>
+              </w:rPr>
               <w:t xml:space="preserve"> 09/2017</w:t>
             </w:r>
           </w:p>
@@ -359,15 +478,17 @@
             <w:pPr>
               <w:pStyle w:val="CompanyName"/>
               <w:spacing w:before="120" w:after="120"/>
-            </w:pPr>
-            <w:r>
-              <w:t xml:space="preserve">                                                                                                                                                       </w:t>
-            </w:r>
-            <w:r>
-              <w:t xml:space="preserve"> </w:t>
-            </w:r>
-            <w:r>
-              <w:t>11/2011 – 05/2015</w:t>
+              <w:rPr>
+                <w:sz w:val="20"/>
+                <w:szCs w:val="20"/>
+              </w:rPr>
+            </w:pPr>
+            <w:r>
+              <w:rPr>
+                <w:sz w:val="20"/>
+                <w:szCs w:val="20"/>
+              </w:rPr>
+              <w:t>Progressed from QA Automation to leading one of the largest engineering teams at the company</w:t>
             </w:r>
           </w:p>
           <w:p>
@@ -378,9 +499,17 @@
                 <w:numId w:val="2"/>
               </w:numPr>
               <w:ind w:left="374"/>
-            </w:pPr>
-            <w:r>
-              <w:t>Progressed from QA Automation to leading one of the largest engineering teams at the company</w:t>
+              <w:rPr>
+                <w:sz w:val="20"/>
+                <w:szCs w:val="20"/>
+              </w:rPr>
+            </w:pPr>
+            <w:r>
+              <w:rPr>
+                <w:sz w:val="20"/>
+                <w:szCs w:val="20"/>
+              </w:rPr>
+              <w:t>Worked on high stakes custom development for 2012 Obama campaign</w:t>
             </w:r>
           </w:p>
           <w:p>
@@ -391,9 +520,143 @@
                 <w:numId w:val="2"/>
               </w:numPr>
               <w:ind w:left="374"/>
-            </w:pPr>
-            <w:r>
-              <w:t>Worked on high stakes custom development for 2012 Obama campaign</w:t>
+              <w:rPr>
+                <w:sz w:val="20"/>
+                <w:szCs w:val="20"/>
+              </w:rPr>
+            </w:pPr>
+            <w:r>
+              <w:rPr>
+                <w:sz w:val="20"/>
+                <w:szCs w:val="20"/>
+              </w:rPr>
+              <w:t xml:space="preserve">Led development for high stakes 2014 and 2016 election </w:t>
+            </w:r>
+            <w:r>
+              <w:rPr>
+                <w:sz w:val="20"/>
+                <w:szCs w:val="20"/>
+              </w:rPr>
+              <w:t>systems</w:t>
+            </w:r>
+            <w:r>
+              <w:rPr>
+                <w:sz w:val="20"/>
+                <w:szCs w:val="20"/>
+              </w:rPr>
+              <w:t xml:space="preserve"> and production support</w:t>
+            </w:r>
+            <w:r>
+              <w:rPr>
+                <w:sz w:val="20"/>
+                <w:szCs w:val="20"/>
+              </w:rPr>
+              <w:t xml:space="preserve"> for hundreds of clients</w:t>
+            </w:r>
+            <w:r>
+              <w:rPr>
+                <w:sz w:val="20"/>
+                <w:szCs w:val="20"/>
+              </w:rPr>
+              <w:t>:</w:t>
+            </w:r>
+          </w:p>
+          <w:p>
+            <w:pPr>
+              <w:pStyle w:val="Achievement"/>
+              <w:numPr>
+                <w:ilvl w:val="0"/>
+                <w:numId w:val="2"/>
+              </w:numPr>
+              <w:ind w:left="614"/>
+              <w:rPr>
+                <w:sz w:val="20"/>
+                <w:szCs w:val="20"/>
+              </w:rPr>
+            </w:pPr>
+            <w:r>
+              <w:rPr>
+                <w:sz w:val="20"/>
+                <w:szCs w:val="20"/>
+              </w:rPr>
+              <w:t xml:space="preserve">Upgraded predictive dialer system </w:t>
+            </w:r>
+            <w:r>
+              <w:rPr>
+                <w:sz w:val="20"/>
+                <w:szCs w:val="20"/>
+              </w:rPr>
+              <w:t>to target and track</w:t>
+            </w:r>
+            <w:r>
+              <w:rPr>
+                <w:sz w:val="20"/>
+                <w:szCs w:val="20"/>
+              </w:rPr>
+              <w:t xml:space="preserve"> millions of successful phone calls in 2014</w:t>
+            </w:r>
+          </w:p>
+          <w:p>
+            <w:pPr>
+              <w:pStyle w:val="Achievement"/>
+              <w:numPr>
+                <w:ilvl w:val="0"/>
+                <w:numId w:val="2"/>
+              </w:numPr>
+              <w:ind w:left="614"/>
+              <w:rPr>
+                <w:sz w:val="20"/>
+                <w:szCs w:val="20"/>
+              </w:rPr>
+            </w:pPr>
+            <w:r>
+              <w:rPr>
+                <w:sz w:val="20"/>
+                <w:szCs w:val="20"/>
+              </w:rPr>
+              <w:t xml:space="preserve">Upgraded mobile canvassing tools </w:t>
+            </w:r>
+            <w:r>
+              <w:rPr>
+                <w:sz w:val="20"/>
+                <w:szCs w:val="20"/>
+              </w:rPr>
+              <w:t>to target and track</w:t>
+            </w:r>
+            <w:r>
+              <w:rPr>
+                <w:sz w:val="20"/>
+                <w:szCs w:val="20"/>
+              </w:rPr>
+              <w:t xml:space="preserve"> millions of door-to-door conversations in 2016</w:t>
+            </w:r>
+          </w:p>
+          <w:p>
+            <w:pPr>
+              <w:pStyle w:val="Achievement"/>
+              <w:numPr>
+                <w:ilvl w:val="0"/>
+                <w:numId w:val="2"/>
+              </w:numPr>
+              <w:ind w:left="614"/>
+              <w:rPr>
+                <w:sz w:val="20"/>
+                <w:szCs w:val="20"/>
+              </w:rPr>
+            </w:pPr>
+            <w:r>
+              <w:rPr>
+                <w:sz w:val="20"/>
+                <w:szCs w:val="20"/>
+              </w:rPr>
+              <w:t>Reduced server-side error rates from mobile canvassing tools by over 99%</w:t>
+            </w:r>
+            <w:r>
+              <w:rPr>
+                <w:sz w:val="20"/>
+                <w:szCs w:val="20"/>
+              </w:rPr>
+              <w:t xml:space="preserve"> after taking over this product</w:t>
             </w:r>
           </w:p>
           <w:p>
@@ -404,12 +667,17 @@
                 <w:numId w:val="2"/>
               </w:numPr>
               <w:ind w:left="374"/>
-            </w:pPr>
-            <w:r>
-              <w:t>Led development for high stakes 2014 and 2016 election projects and production support</w:t>
-            </w:r>
-            <w:r>
-              <w:t>:</w:t>
+              <w:rPr>
+                <w:sz w:val="20"/>
+                <w:szCs w:val="20"/>
+              </w:rPr>
+            </w:pPr>
+            <w:r>
+              <w:rPr>
+                <w:sz w:val="20"/>
+                <w:szCs w:val="20"/>
+              </w:rPr>
+              <w:t>Led “off-year” projects to build next generation tools</w:t>
             </w:r>
           </w:p>
           <w:p>
@@ -420,15 +688,17 @@
                 <w:numId w:val="2"/>
               </w:numPr>
               <w:ind w:left="614"/>
-            </w:pPr>
-            <w:r>
-              <w:t xml:space="preserve">Upgraded predictive dialer system </w:t>
-            </w:r>
-            <w:r>
-              <w:t>to target and track</w:t>
-            </w:r>
-            <w:r>
-              <w:t xml:space="preserve"> millions of successful phone calls in 2014</w:t>
+              <w:rPr>
+                <w:sz w:val="20"/>
+                <w:szCs w:val="20"/>
+              </w:rPr>
+            </w:pPr>
+            <w:r>
+              <w:rPr>
+                <w:sz w:val="20"/>
+                <w:szCs w:val="20"/>
+              </w:rPr>
+              <w:t>Kicked off a multi-million dollar project to create the industry’s most powerful high-volume email system</w:t>
             </w:r>
           </w:p>
           <w:p>
@@ -439,31 +709,17 @@
                 <w:numId w:val="2"/>
               </w:numPr>
               <w:ind w:left="614"/>
-            </w:pPr>
-            <w:r>
-              <w:t xml:space="preserve">Upgraded mobile canvassing tools </w:t>
-            </w:r>
-            <w:r>
-              <w:t>to target and track</w:t>
-            </w:r>
-            <w:r>
-              <w:t xml:space="preserve"> millions of door-to-door conversations in 2016</w:t>
-            </w:r>
-          </w:p>
-          <w:p>
-            <w:pPr>
-              <w:pStyle w:val="Achievement"/>
-              <w:numPr>
-                <w:ilvl w:val="0"/>
-                <w:numId w:val="2"/>
-              </w:numPr>
-              <w:ind w:left="614"/>
-            </w:pPr>
-            <w:r>
-              <w:t>Reduced server-side error rates from mobile canvassing tools by over 99%</w:t>
-            </w:r>
-            <w:r>
-              <w:t xml:space="preserve"> after taking over this product</w:t>
+              <w:rPr>
+                <w:sz w:val="20"/>
+                <w:szCs w:val="20"/>
+              </w:rPr>
+            </w:pPr>
+            <w:r>
+              <w:rPr>
+                <w:sz w:val="20"/>
+                <w:szCs w:val="20"/>
+              </w:rPr>
+              <w:t>Developed a new distributed mobile canvassing app on extremely short timeline. “Knock 10” allows volunteers to find and talk to voters near them, without needing a campaign or field office to assign the targets</w:t>
             </w:r>
           </w:p>
           <w:p>
@@ -474,35 +730,19 @@
                 <w:numId w:val="2"/>
               </w:numPr>
               <w:ind w:left="374"/>
-            </w:pPr>
-            <w:r>
-              <w:t>Led “off-year” projects to build next generation tools</w:t>
-            </w:r>
-          </w:p>
-          <w:p>
-            <w:pPr>
-              <w:pStyle w:val="Achievement"/>
-              <w:numPr>
-                <w:ilvl w:val="0"/>
-                <w:numId w:val="2"/>
-              </w:numPr>
-              <w:ind w:left="614"/>
-            </w:pPr>
-            <w:r>
-              <w:t>Kicked off a multi-million dollar project to create the industry’s most powerful high-volume email system</w:t>
-            </w:r>
-          </w:p>
-          <w:p>
-            <w:pPr>
-              <w:pStyle w:val="Achievement"/>
-              <w:numPr>
-                <w:ilvl w:val="0"/>
-                <w:numId w:val="2"/>
-              </w:numPr>
-              <w:ind w:left="614"/>
-            </w:pPr>
-            <w:r>
-              <w:t>Developed a new distributed mobile canvassing app on extremely short timeline. “Knock 10” allows volunteers to find and talk to voters near them, without needing a campaign or field office to assign the targets</w:t>
+              <w:rPr>
+                <w:b/>
+                <w:bCs/>
+                <w:sz w:val="20"/>
+                <w:szCs w:val="20"/>
+              </w:rPr>
+            </w:pPr>
+            <w:r>
+              <w:rPr>
+                <w:sz w:val="20"/>
+                <w:szCs w:val="20"/>
+              </w:rPr>
+              <w:t>Recruited and conducted dozens of interviews for software engineers and other employees</w:t>
             </w:r>
           </w:p>
           <w:p>
@@ -514,12 +754,78 @@
               </w:numPr>
               <w:ind w:left="374"/>
               <w:rPr>
+                <w:sz w:val="20"/>
+                <w:szCs w:val="20"/>
+              </w:rPr>
+            </w:pPr>
+            <w:r>
+              <w:rPr>
+                <w:sz w:val="20"/>
+                <w:szCs w:val="20"/>
+              </w:rPr>
+              <w:t>Analyzed usage patterns and error logs to predict when our upstream vendors and partners would have capacity issues during peak election times.</w:t>
+            </w:r>
+          </w:p>
+          <w:p>
+            <w:pPr>
+              <w:pStyle w:val="Achievement"/>
+              <w:numPr>
+                <w:ilvl w:val="0"/>
+                <w:numId w:val="0"/>
+              </w:numPr>
+              <w:ind w:left="374"/>
+              <w:rPr>
                 <w:b/>
                 <w:bCs/>
-              </w:rPr>
-            </w:pPr>
-            <w:r>
-              <w:t>Recruited and conducted dozens of interviews for software engineers and other employees</w:t>
+                <w:sz w:val="20"/>
+                <w:szCs w:val="20"/>
+              </w:rPr>
+            </w:pPr>
+          </w:p>
+          <w:p>
+            <w:pPr>
+              <w:rPr>
+                <w:sz w:val="20"/>
+                <w:szCs w:val="20"/>
+              </w:rPr>
+            </w:pPr>
+            <w:r>
+              <w:rPr>
+                <w:b/>
+                <w:bCs/>
+                <w:sz w:val="20"/>
+                <w:szCs w:val="20"/>
+              </w:rPr>
+              <w:t>Center for International Development, Harvard</w:t>
+            </w:r>
+            <w:r>
+              <w:rPr>
+                <w:sz w:val="20"/>
+                <w:szCs w:val="20"/>
+              </w:rPr>
+              <w:t xml:space="preserve"> Cambridge, MA, </w:t>
+            </w:r>
+            <w:r>
+              <w:rPr>
+                <w:i/>
+                <w:sz w:val="20"/>
+                <w:szCs w:val="20"/>
+              </w:rPr>
+              <w:t>Product Architect</w:t>
+            </w:r>
+            <w:r>
+              <w:rPr>
+                <w:sz w:val="20"/>
+                <w:szCs w:val="20"/>
+              </w:rPr>
+              <w:t xml:space="preserve">       </w:t>
+            </w:r>
+            <w:r>
+              <w:rPr>
+                <w:sz w:val="20"/>
+                <w:szCs w:val="20"/>
+              </w:rPr>
+              <w:t xml:space="preserve">               05/2015 – 04/2016</w:t>
             </w:r>
           </w:p>
           <w:p>
@@ -530,59 +836,45 @@
                 <w:numId w:val="2"/>
               </w:numPr>
               <w:ind w:left="374"/>
-            </w:pPr>
-            <w:r>
-              <w:t>Analyzed usage patterns and error logs to predict when our upstream vendors and partners would have capacity issues during peak election times.</w:t>
-            </w:r>
-          </w:p>
-          <w:p>
-            <w:pPr>
-              <w:pStyle w:val="Achievement"/>
-              <w:numPr>
-                <w:ilvl w:val="0"/>
-                <w:numId w:val="0"/>
-              </w:numPr>
-              <w:ind w:left="374"/>
-              <w:rPr>
-                <w:b/>
-                <w:bCs/>
-              </w:rPr>
-            </w:pPr>
-          </w:p>
-          <w:p>
-            <w:r>
-              <w:rPr>
-                <w:b/>
-                <w:bCs/>
-              </w:rPr>
-              <w:t>Center for International Development, Harvard</w:t>
-            </w:r>
-            <w:r>
-              <w:t xml:space="preserve"> </w:t>
-            </w:r>
-            <w:r>
-              <w:t>Cambridge</w:t>
-            </w:r>
-            <w:r>
-              <w:t xml:space="preserve">, </w:t>
-            </w:r>
-            <w:r>
-              <w:t>MA</w:t>
-            </w:r>
-            <w:r>
-              <w:t xml:space="preserve">, </w:t>
-            </w:r>
-            <w:r>
-              <w:rPr>
-                <w:i/>
-              </w:rPr>
-              <w:t>Product Architect</w:t>
-            </w:r>
-            <w:r>
-              <w:t xml:space="preserve">       </w:t>
-            </w:r>
-            <w:r>
-              <w:t xml:space="preserve">               05/2015 – 04/2016</w:t>
+              <w:rPr>
+                <w:sz w:val="20"/>
+                <w:szCs w:val="20"/>
+              </w:rPr>
+            </w:pPr>
+            <w:r>
+              <w:rPr>
+                <w:sz w:val="20"/>
+                <w:szCs w:val="20"/>
+              </w:rPr>
+              <w:t xml:space="preserve">Launched </w:t>
+            </w:r>
+            <w:r>
+              <w:rPr>
+                <w:sz w:val="20"/>
+                <w:szCs w:val="20"/>
+              </w:rPr>
+              <w:t xml:space="preserve">high profile open data </w:t>
+            </w:r>
+            <w:r>
+              <w:rPr>
+                <w:sz w:val="20"/>
+                <w:szCs w:val="20"/>
+              </w:rPr>
+              <w:t xml:space="preserve">visualization </w:t>
+            </w:r>
+            <w:r>
+              <w:rPr>
+                <w:sz w:val="20"/>
+                <w:szCs w:val="20"/>
+              </w:rPr>
+              <w:t>websites</w:t>
+            </w:r>
+            <w:r>
+              <w:rPr>
+                <w:sz w:val="20"/>
+                <w:szCs w:val="20"/>
+              </w:rPr>
+              <w:t xml:space="preserve"> for government partners in Mexico, Colombia, and Peru</w:t>
             </w:r>
           </w:p>
           <w:p>
@@ -593,21 +885,17 @@
                 <w:numId w:val="2"/>
               </w:numPr>
               <w:ind w:left="374"/>
-            </w:pPr>
-            <w:r>
-              <w:t xml:space="preserve">Launched </w:t>
-            </w:r>
-            <w:r>
-              <w:t xml:space="preserve">high profile open data </w:t>
-            </w:r>
-            <w:r>
-              <w:t xml:space="preserve">visualization </w:t>
-            </w:r>
-            <w:r>
-              <w:t>websites</w:t>
-            </w:r>
-            <w:r>
-              <w:t xml:space="preserve"> for government partners in Mexico, Colombia, and Peru</w:t>
+              <w:rPr>
+                <w:sz w:val="20"/>
+                <w:szCs w:val="20"/>
+              </w:rPr>
+            </w:pPr>
+            <w:r>
+              <w:rPr>
+                <w:sz w:val="20"/>
+                <w:szCs w:val="20"/>
+              </w:rPr>
+              <w:t>Led a mixed team of software engineers, user experience designers, and visualization experts in an environment that mixed academic research, public facing tools, and high level government consulting</w:t>
             </w:r>
           </w:p>
           <w:p>
@@ -618,9 +906,31 @@
                 <w:numId w:val="2"/>
               </w:numPr>
               <w:ind w:left="374"/>
-            </w:pPr>
-            <w:r>
-              <w:t>Led a mixed team of software engineers, user experience designers, and visualization experts in an environment that mixed academic research, public facing tools, and high level government consulting</w:t>
+              <w:rPr>
+                <w:sz w:val="20"/>
+                <w:szCs w:val="20"/>
+              </w:rPr>
+            </w:pPr>
+            <w:r>
+              <w:rPr>
+                <w:sz w:val="20"/>
+                <w:szCs w:val="20"/>
+              </w:rPr>
+              <w:t>Solved technical limitations for</w:t>
+            </w:r>
+            <w:r>
+              <w:rPr>
+                <w:sz w:val="20"/>
+                <w:szCs w:val="20"/>
+              </w:rPr>
+              <w:t xml:space="preserve"> post-docs and other researchers to develop novel datasets allowing detailed analysis of industry, employment, and trade data in our partner countries, down to </w:t>
+            </w:r>
+            <w:r>
+              <w:rPr>
+                <w:sz w:val="20"/>
+                <w:szCs w:val="20"/>
+              </w:rPr>
+              <w:t>unprecedented individual and geo-location detail</w:t>
             </w:r>
           </w:p>
           <w:p>
@@ -631,9 +941,38 @@
                 <w:numId w:val="2"/>
               </w:numPr>
               <w:ind w:left="374"/>
-            </w:pPr>
-            <w:r>
-              <w:t>Worked with post-docs and other researchers to develop novel datasets allowing detailed analysis of industry, employment, and trade data in our partner countries, down to very granular locations</w:t>
+              <w:rPr>
+                <w:sz w:val="20"/>
+                <w:szCs w:val="20"/>
+              </w:rPr>
+            </w:pPr>
+            <w:r>
+              <w:rPr>
+                <w:sz w:val="20"/>
+                <w:szCs w:val="20"/>
+              </w:rPr>
+              <w:t xml:space="preserve">Worked with high-ranking government </w:t>
+            </w:r>
+            <w:r>
+              <w:rPr>
+                <w:sz w:val="20"/>
+                <w:szCs w:val="20"/>
+              </w:rPr>
+              <w:t xml:space="preserve">agencies, </w:t>
+            </w:r>
+            <w:r>
+              <w:rPr>
+                <w:sz w:val="20"/>
+                <w:szCs w:val="20"/>
+              </w:rPr>
+              <w:t>off</w:t>
+            </w:r>
+            <w:r>
+              <w:rPr>
+                <w:sz w:val="20"/>
+                <w:szCs w:val="20"/>
+              </w:rPr>
+              <w:t>icials, and sponsors such as Mexico’s Chief Minister of Finance</w:t>
             </w:r>
           </w:p>
           <w:p>
@@ -644,17 +983,127 @@
                 <w:numId w:val="2"/>
               </w:numPr>
               <w:ind w:left="374"/>
-            </w:pPr>
-            <w:r>
-              <w:t xml:space="preserve">Worked with high-ranking government officials including Luis </w:t>
-            </w:r>
-            <w:proofErr w:type="spellStart"/>
-            <w:r>
-              <w:t>Videgaray</w:t>
-            </w:r>
-            <w:proofErr w:type="spellEnd"/>
-            <w:r>
-              <w:t xml:space="preserve"> dubbed “the power behind the throne” in the Mexican presidential cabinet</w:t>
+              <w:rPr>
+                <w:sz w:val="20"/>
+                <w:szCs w:val="20"/>
+              </w:rPr>
+            </w:pPr>
+            <w:r>
+              <w:rPr>
+                <w:sz w:val="20"/>
+                <w:szCs w:val="20"/>
+              </w:rPr>
+              <w:t>Bridged between tech team and diverse stakeholders including:</w:t>
+            </w:r>
+            <w:r>
+              <w:rPr>
+                <w:sz w:val="20"/>
+                <w:szCs w:val="20"/>
+              </w:rPr>
+              <w:t xml:space="preserve"> </w:t>
+            </w:r>
+            <w:r>
+              <w:rPr>
+                <w:sz w:val="20"/>
+                <w:szCs w:val="20"/>
+              </w:rPr>
+              <w:t>principal investigator and other Harvard professors</w:t>
+            </w:r>
+            <w:r>
+              <w:rPr>
+                <w:sz w:val="20"/>
+                <w:szCs w:val="20"/>
+              </w:rPr>
+              <w:t xml:space="preserve">, </w:t>
+            </w:r>
+            <w:r>
+              <w:rPr>
+                <w:sz w:val="20"/>
+                <w:szCs w:val="20"/>
+              </w:rPr>
+              <w:t>researchers, government officials</w:t>
+            </w:r>
+            <w:r>
+              <w:rPr>
+                <w:sz w:val="20"/>
+                <w:szCs w:val="20"/>
+              </w:rPr>
+              <w:t>, and project sponsors from Mexico, Colombia and Peru</w:t>
+            </w:r>
+          </w:p>
+          <w:p>
+            <w:pPr>
+              <w:pStyle w:val="CompanyName"/>
+              <w:spacing w:before="120" w:after="120"/>
+              <w:rPr>
+                <w:b/>
+                <w:bCs/>
+                <w:sz w:val="20"/>
+                <w:szCs w:val="20"/>
+              </w:rPr>
+            </w:pPr>
+          </w:p>
+          <w:p>
+            <w:pPr>
+              <w:pStyle w:val="CompanyName"/>
+              <w:spacing w:before="120" w:after="120"/>
+              <w:rPr>
+                <w:sz w:val="20"/>
+                <w:szCs w:val="20"/>
+              </w:rPr>
+            </w:pPr>
+            <w:r>
+              <w:rPr>
+                <w:b/>
+                <w:bCs/>
+                <w:sz w:val="20"/>
+                <w:szCs w:val="20"/>
+              </w:rPr>
+              <w:t>Sino Investments</w:t>
+            </w:r>
+            <w:r>
+              <w:rPr>
+                <w:sz w:val="20"/>
+                <w:szCs w:val="20"/>
+              </w:rPr>
+              <w:t xml:space="preserve">, Detroit, MI, </w:t>
+            </w:r>
+            <w:r>
+              <w:rPr>
+                <w:i/>
+                <w:sz w:val="20"/>
+                <w:szCs w:val="20"/>
+              </w:rPr>
+              <w:t xml:space="preserve">Co-Founder, Technical </w:t>
+            </w:r>
+            <w:r>
+              <w:rPr>
+                <w:i/>
+                <w:sz w:val="20"/>
+                <w:szCs w:val="20"/>
+              </w:rPr>
+              <w:t>Director</w:t>
+            </w:r>
+            <w:r>
+              <w:rPr>
+                <w:sz w:val="20"/>
+                <w:szCs w:val="20"/>
+              </w:rPr>
+              <w:t xml:space="preserve">                                 </w:t>
+            </w:r>
+            <w:r>
+              <w:rPr>
+                <w:sz w:val="20"/>
+                <w:szCs w:val="20"/>
+              </w:rPr>
+              <w:t xml:space="preserve">                              </w:t>
+            </w:r>
+            <w:r>
+              <w:rPr>
+                <w:sz w:val="20"/>
+                <w:szCs w:val="20"/>
+              </w:rPr>
+              <w:t>10/2010 - 9/2011</w:t>
             </w:r>
           </w:p>
           <w:p>
@@ -665,9 +1114,59 @@
                 <w:numId w:val="2"/>
               </w:numPr>
               <w:ind w:left="374"/>
-            </w:pPr>
-            <w:r>
-              <w:t>Presented research and visualization tools to visiting researchers and sponsors, including the head of a multi-billion dollar family foundation</w:t>
+              <w:rPr>
+                <w:sz w:val="20"/>
+                <w:szCs w:val="20"/>
+              </w:rPr>
+            </w:pPr>
+            <w:r>
+              <w:rPr>
+                <w:sz w:val="20"/>
+                <w:szCs w:val="20"/>
+              </w:rPr>
+              <w:t xml:space="preserve">Created financial model </w:t>
+            </w:r>
+            <w:r>
+              <w:rPr>
+                <w:sz w:val="20"/>
+                <w:szCs w:val="20"/>
+              </w:rPr>
+              <w:t>supporting</w:t>
+            </w:r>
+            <w:r>
+              <w:rPr>
+                <w:sz w:val="20"/>
+                <w:szCs w:val="20"/>
+              </w:rPr>
+              <w:t xml:space="preserve"> </w:t>
+            </w:r>
+            <w:r>
+              <w:rPr>
+                <w:sz w:val="20"/>
+                <w:szCs w:val="20"/>
+              </w:rPr>
+              <w:t xml:space="preserve">SBA loan for </w:t>
+            </w:r>
+            <w:r>
+              <w:rPr>
+                <w:sz w:val="20"/>
+                <w:szCs w:val="20"/>
+              </w:rPr>
+              <w:t xml:space="preserve">brewery expansion: modeled expansion effects including changes to labor allocation, equipment depreciation, distribution of sales across </w:t>
+            </w:r>
+            <w:r>
+              <w:rPr>
+                <w:sz w:val="20"/>
+                <w:szCs w:val="20"/>
+              </w:rPr>
+              <w:t xml:space="preserve">120 </w:t>
+            </w:r>
+            <w:r>
+              <w:rPr>
+                <w:sz w:val="20"/>
+                <w:szCs w:val="20"/>
+              </w:rPr>
+              <w:t>beer varieties, material costs and financing costs</w:t>
             </w:r>
           </w:p>
           <w:p>
@@ -678,86 +1177,31 @@
                 <w:numId w:val="2"/>
               </w:numPr>
               <w:ind w:left="374"/>
-            </w:pPr>
-            <w:r>
-              <w:t>Bridged between tech team and diverse stakeholders including:</w:t>
-            </w:r>
-            <w:r>
-              <w:t xml:space="preserve"> </w:t>
-            </w:r>
-            <w:r>
-              <w:t>principal investigator and other Harvard professors</w:t>
-            </w:r>
-            <w:r>
-              <w:t xml:space="preserve">, </w:t>
-            </w:r>
-            <w:r>
-              <w:t>researchers, government officials</w:t>
-            </w:r>
-            <w:r>
-              <w:t>, and project sponsors from Mexico, Colombia and Peru</w:t>
-            </w:r>
-          </w:p>
-          <w:p>
-            <w:pPr>
-              <w:pStyle w:val="CompanyName"/>
-              <w:spacing w:before="120" w:after="120"/>
-              <w:rPr>
-                <w:b/>
-                <w:bCs/>
-              </w:rPr>
-            </w:pPr>
-          </w:p>
-          <w:p>
-            <w:pPr>
-              <w:pStyle w:val="CompanyName"/>
-              <w:spacing w:before="120" w:after="120"/>
-            </w:pPr>
-            <w:r>
-              <w:rPr>
-                <w:b/>
-                <w:bCs/>
-              </w:rPr>
-              <w:t>Sino Investments</w:t>
-            </w:r>
-            <w:r>
-              <w:t xml:space="preserve">, </w:t>
-            </w:r>
-            <w:r>
-              <w:t>Detroit</w:t>
-            </w:r>
-            <w:r>
-              <w:t xml:space="preserve">, </w:t>
-            </w:r>
-            <w:r>
-              <w:t>MI</w:t>
-            </w:r>
-            <w:r>
-              <w:t xml:space="preserve">, </w:t>
-            </w:r>
-            <w:r>
-              <w:rPr>
-                <w:i/>
-              </w:rPr>
-              <w:t xml:space="preserve">Co-Founder, Technical </w:t>
-            </w:r>
-            <w:r>
-              <w:rPr>
-                <w:i/>
-              </w:rPr>
-              <w:t>Director</w:t>
-            </w:r>
-            <w:r>
-              <w:t xml:space="preserve">                               </w:t>
-            </w:r>
-            <w:r>
-              <w:t xml:space="preserve">  </w:t>
-            </w:r>
-            <w:r>
-              <w:t xml:space="preserve">                              </w:t>
-            </w:r>
-            <w:r>
-              <w:t>10/2010 - 9/2011</w:t>
+              <w:rPr>
+                <w:sz w:val="20"/>
+                <w:szCs w:val="20"/>
+              </w:rPr>
+            </w:pPr>
+            <w:r>
+              <w:rPr>
+                <w:sz w:val="20"/>
+                <w:szCs w:val="20"/>
+              </w:rPr>
+              <w:t xml:space="preserve">Responsible for internal technical operations as well as technical problem-solving for clients: internal and external financial projections, </w:t>
+            </w:r>
+            <w:r>
+              <w:rPr>
+                <w:sz w:val="20"/>
+                <w:szCs w:val="20"/>
+              </w:rPr>
+              <w:t>CRM</w:t>
+            </w:r>
+            <w:r>
+              <w:rPr>
+                <w:sz w:val="20"/>
+                <w:szCs w:val="20"/>
+              </w:rPr>
+              <w:t xml:space="preserve"> system, time tracking, project budgeting, website design and hosting, email, file sharing</w:t>
             </w:r>
           </w:p>
           <w:p>
@@ -768,27 +1212,136 @@
                 <w:numId w:val="2"/>
               </w:numPr>
               <w:ind w:left="374"/>
-            </w:pPr>
-            <w:r>
-              <w:t xml:space="preserve">Created financial model </w:t>
-            </w:r>
-            <w:r>
-              <w:t>supporting</w:t>
-            </w:r>
-            <w:r>
+              <w:rPr>
+                <w:sz w:val="20"/>
+                <w:szCs w:val="20"/>
+              </w:rPr>
+            </w:pPr>
+            <w:r>
+              <w:rPr>
+                <w:sz w:val="20"/>
+                <w:szCs w:val="20"/>
+              </w:rPr>
+              <w:t>Signed memorandum of understanding with 4.7 Billion RMB development project in Guangzhou, China</w:t>
+            </w:r>
+          </w:p>
+          <w:p>
+            <w:pPr>
+              <w:pStyle w:val="CompanyName"/>
+              <w:spacing w:before="200" w:after="120"/>
+              <w:rPr>
+                <w:sz w:val="20"/>
+                <w:szCs w:val="20"/>
+              </w:rPr>
+            </w:pPr>
+            <w:r>
+              <w:rPr>
+                <w:b/>
+                <w:bCs/>
+                <w:sz w:val="20"/>
+                <w:szCs w:val="20"/>
+              </w:rPr>
+              <w:t xml:space="preserve">IBM </w:t>
+            </w:r>
+            <w:proofErr w:type="spellStart"/>
+            <w:r>
+              <w:rPr>
+                <w:b/>
+                <w:bCs/>
+                <w:sz w:val="20"/>
+                <w:szCs w:val="20"/>
+              </w:rPr>
+              <w:t>OpenPages</w:t>
+            </w:r>
+            <w:proofErr w:type="spellEnd"/>
+            <w:r>
+              <w:rPr>
+                <w:b/>
+                <w:bCs/>
+                <w:sz w:val="20"/>
+                <w:szCs w:val="20"/>
+              </w:rPr>
               <w:t xml:space="preserve"> </w:t>
             </w:r>
             <w:r>
-              <w:t xml:space="preserve">SBA loan for </w:t>
-            </w:r>
-            <w:r>
-              <w:t xml:space="preserve">brewery expansion: modeled expansion effects including changes to labor allocation, equipment depreciation, distribution of sales across </w:t>
-            </w:r>
-            <w:r>
-              <w:t xml:space="preserve">120 </w:t>
-            </w:r>
-            <w:r>
-              <w:t>beer varieties, material costs and financing costs</w:t>
+              <w:rPr>
+                <w:bCs/>
+                <w:sz w:val="20"/>
+                <w:szCs w:val="20"/>
+              </w:rPr>
+              <w:t xml:space="preserve">(then </w:t>
+            </w:r>
+            <w:proofErr w:type="spellStart"/>
+            <w:r>
+              <w:rPr>
+                <w:bCs/>
+                <w:sz w:val="20"/>
+                <w:szCs w:val="20"/>
+              </w:rPr>
+              <w:t>OpenPages</w:t>
+            </w:r>
+            <w:proofErr w:type="spellEnd"/>
+            <w:r>
+              <w:rPr>
+                <w:bCs/>
+                <w:sz w:val="20"/>
+                <w:szCs w:val="20"/>
+              </w:rPr>
+              <w:t>, Inc.)</w:t>
+            </w:r>
+            <w:r>
+              <w:rPr>
+                <w:sz w:val="20"/>
+                <w:szCs w:val="20"/>
+              </w:rPr>
+              <w:t xml:space="preserve">, Waltham, MA, </w:t>
+            </w:r>
+            <w:r>
+              <w:rPr>
+                <w:i/>
+                <w:sz w:val="20"/>
+                <w:szCs w:val="20"/>
+              </w:rPr>
+              <w:t xml:space="preserve">Software Engineering </w:t>
+            </w:r>
+            <w:r>
+              <w:rPr>
+                <w:i/>
+                <w:sz w:val="20"/>
+                <w:szCs w:val="20"/>
+              </w:rPr>
+              <w:t>Intern</w:t>
+            </w:r>
+            <w:r>
+              <w:rPr>
+                <w:i/>
+                <w:sz w:val="20"/>
+                <w:szCs w:val="20"/>
+              </w:rPr>
+              <w:t xml:space="preserve">   </w:t>
+            </w:r>
+            <w:r>
+              <w:rPr>
+                <w:i/>
+                <w:sz w:val="20"/>
+                <w:szCs w:val="20"/>
+              </w:rPr>
+              <w:t xml:space="preserve">                        </w:t>
+            </w:r>
+            <w:r>
+              <w:rPr>
+                <w:i/>
+                <w:sz w:val="20"/>
+                <w:szCs w:val="20"/>
+              </w:rPr>
+              <w:t xml:space="preserve"> </w:t>
+            </w:r>
+            <w:r>
+              <w:rPr>
+                <w:sz w:val="20"/>
+                <w:szCs w:val="20"/>
+              </w:rPr>
+              <w:t>7/2010 - 12/2010</w:t>
             </w:r>
           </w:p>
           <w:p>
@@ -799,17 +1352,52 @@
                 <w:numId w:val="2"/>
               </w:numPr>
               <w:ind w:left="374"/>
-            </w:pPr>
-            <w:r>
-              <w:t xml:space="preserve">Responsible for internal technical operations as well as technical problem-solving for clients: internal and external financial projections, </w:t>
-            </w:r>
-            <w:proofErr w:type="spellStart"/>
-            <w:r>
-              <w:t>crm</w:t>
-            </w:r>
-            <w:proofErr w:type="spellEnd"/>
-            <w:r>
-              <w:t xml:space="preserve"> system, time tracking, project budgeting, website design and hosting, email, file sharing</w:t>
+              <w:rPr>
+                <w:sz w:val="20"/>
+                <w:szCs w:val="20"/>
+              </w:rPr>
+            </w:pPr>
+            <w:r>
+              <w:rPr>
+                <w:sz w:val="20"/>
+                <w:szCs w:val="20"/>
+              </w:rPr>
+              <w:t>Developed a</w:t>
+            </w:r>
+            <w:r>
+              <w:rPr>
+                <w:sz w:val="20"/>
+                <w:szCs w:val="20"/>
+              </w:rPr>
+              <w:t xml:space="preserve"> java </w:t>
+            </w:r>
+            <w:r>
+              <w:rPr>
+                <w:sz w:val="20"/>
+                <w:szCs w:val="20"/>
+              </w:rPr>
+              <w:t xml:space="preserve">desktop </w:t>
+            </w:r>
+            <w:r>
+              <w:rPr>
+                <w:sz w:val="20"/>
+                <w:szCs w:val="20"/>
+              </w:rPr>
+              <w:t>app to aid multinational companies in global IT risk management planning</w:t>
+            </w:r>
+            <w:r>
+              <w:rPr>
+                <w:sz w:val="20"/>
+                <w:szCs w:val="20"/>
+              </w:rPr>
+              <w:t xml:space="preserve">, </w:t>
+            </w:r>
+            <w:r>
+              <w:rPr>
+                <w:sz w:val="20"/>
+                <w:szCs w:val="20"/>
+              </w:rPr>
+              <w:t>using a large proprietary dataset of compliance data</w:t>
             </w:r>
           </w:p>
           <w:p>
@@ -820,86 +1408,100 @@
                 <w:numId w:val="2"/>
               </w:numPr>
               <w:ind w:left="374"/>
-            </w:pPr>
-            <w:r>
-              <w:t>Signed memorandum of understanding with 4.7 Billion RMB development project in Guangzhou, China</w:t>
-            </w:r>
-          </w:p>
-          <w:p>
-            <w:pPr>
-              <w:pStyle w:val="CompanyName"/>
-              <w:spacing w:before="200" w:after="120"/>
-            </w:pPr>
-            <w:r>
-              <w:rPr>
-                <w:b/>
-                <w:bCs/>
-              </w:rPr>
-              <w:t xml:space="preserve">IBM </w:t>
-            </w:r>
+              <w:rPr>
+                <w:sz w:val="20"/>
+                <w:szCs w:val="20"/>
+              </w:rPr>
+            </w:pPr>
             <w:proofErr w:type="spellStart"/>
-            <w:r>
-              <w:rPr>
-                <w:b/>
-                <w:bCs/>
+            <w:proofErr w:type="gramStart"/>
+            <w:r>
+              <w:rPr>
+                <w:sz w:val="20"/>
+                <w:szCs w:val="20"/>
               </w:rPr>
               <w:t>OpenPages</w:t>
             </w:r>
             <w:proofErr w:type="spellEnd"/>
             <w:r>
               <w:rPr>
-                <w:b/>
-                <w:bCs/>
-              </w:rPr>
-              <w:t xml:space="preserve"> </w:t>
-            </w:r>
-            <w:r>
-              <w:rPr>
-                <w:bCs/>
-              </w:rPr>
-              <w:t>(t</w:t>
-            </w:r>
-            <w:r>
-              <w:rPr>
-                <w:bCs/>
-              </w:rPr>
-              <w:t xml:space="preserve">hen </w:t>
-            </w:r>
-            <w:proofErr w:type="spellStart"/>
-            <w:r>
-              <w:rPr>
-                <w:bCs/>
-              </w:rPr>
-              <w:t>OpenPages</w:t>
-            </w:r>
-            <w:proofErr w:type="spellEnd"/>
-            <w:r>
-              <w:rPr>
-                <w:bCs/>
-              </w:rPr>
-              <w:t>, Inc.)</w:t>
-            </w:r>
-            <w:r>
+                <w:sz w:val="20"/>
+                <w:szCs w:val="20"/>
+              </w:rPr>
+              <w:t xml:space="preserve"> was later acquired by IBM</w:t>
+            </w:r>
+            <w:proofErr w:type="gramEnd"/>
+            <w:r>
+              <w:rPr>
+                <w:sz w:val="20"/>
+                <w:szCs w:val="20"/>
+              </w:rPr>
               <w:t xml:space="preserve">, </w:t>
             </w:r>
             <w:r>
-              <w:t>Waltham</w:t>
-            </w:r>
-            <w:r>
-              <w:t xml:space="preserve">, </w:t>
-            </w:r>
-            <w:r>
-              <w:t xml:space="preserve">MA, </w:t>
-            </w:r>
-            <w:r>
-              <w:rPr>
-                <w:i/>
-              </w:rPr>
-              <w:t xml:space="preserve">Software Engineering                                     </w:t>
-            </w:r>
-            <w:r>
-              <w:t>7/2010 - 12/2010</w:t>
-            </w:r>
+              <w:rPr>
+                <w:sz w:val="20"/>
+                <w:szCs w:val="20"/>
+              </w:rPr>
+              <w:t>where the</w:t>
+            </w:r>
+            <w:r>
+              <w:rPr>
+                <w:sz w:val="20"/>
+                <w:szCs w:val="20"/>
+              </w:rPr>
+              <w:t xml:space="preserve"> governance, risk, compliance</w:t>
+            </w:r>
+            <w:r>
+              <w:rPr>
+                <w:sz w:val="20"/>
+                <w:szCs w:val="20"/>
+              </w:rPr>
+              <w:t xml:space="preserve"> prac</w:t>
+            </w:r>
+            <w:r>
+              <w:rPr>
+                <w:sz w:val="20"/>
+                <w:szCs w:val="20"/>
+              </w:rPr>
+              <w:t xml:space="preserve">tice </w:t>
+            </w:r>
+            <w:r>
+              <w:rPr>
+                <w:sz w:val="20"/>
+                <w:szCs w:val="20"/>
+              </w:rPr>
+              <w:t xml:space="preserve">still </w:t>
+            </w:r>
+            <w:r>
+              <w:rPr>
+                <w:sz w:val="20"/>
+                <w:szCs w:val="20"/>
+              </w:rPr>
+              <w:t>heavily</w:t>
+            </w:r>
+            <w:r>
+              <w:rPr>
+                <w:sz w:val="20"/>
+                <w:szCs w:val="20"/>
+              </w:rPr>
+              <w:t xml:space="preserve"> use</w:t>
+            </w:r>
+            <w:r>
+              <w:rPr>
+                <w:sz w:val="20"/>
+                <w:szCs w:val="20"/>
+              </w:rPr>
+              <w:t>s</w:t>
+            </w:r>
+            <w:r>
+              <w:rPr>
+                <w:sz w:val="20"/>
+                <w:szCs w:val="20"/>
+              </w:rPr>
+              <w:t xml:space="preserve"> my original tool.</w:t>
+            </w:r>
+            <w:bookmarkStart w:id="0" w:name="_GoBack"/>
           </w:p>
           <w:p>
             <w:pPr>
@@ -909,74 +1511,134 @@
                 <w:numId w:val="2"/>
               </w:numPr>
               <w:ind w:left="374"/>
-            </w:pPr>
-            <w:r>
-              <w:t>Developed a</w:t>
-            </w:r>
-            <w:r>
-              <w:t xml:space="preserve"> java </w:t>
-            </w:r>
-            <w:r>
-              <w:t xml:space="preserve">desktop </w:t>
-            </w:r>
-            <w:r>
-              <w:t>app to aid multinational companies in global IT risk management planning</w:t>
-            </w:r>
-            <w:r>
-              <w:t>, using “Unified Compliance Framework” data</w:t>
-            </w:r>
-          </w:p>
-          <w:p>
-            <w:pPr>
-              <w:pStyle w:val="Achievement"/>
-              <w:numPr>
-                <w:ilvl w:val="0"/>
-                <w:numId w:val="2"/>
-              </w:numPr>
-              <w:ind w:left="614"/>
-            </w:pPr>
-            <w:r>
-              <w:t xml:space="preserve">This </w:t>
-            </w:r>
-            <w:r>
-              <w:t>product</w:t>
-            </w:r>
-            <w:r>
-              <w:t xml:space="preserve"> was a differentiating factor for </w:t>
-            </w:r>
-            <w:proofErr w:type="spellStart"/>
-            <w:r>
-              <w:t>OpenPages</w:t>
-            </w:r>
-            <w:proofErr w:type="spellEnd"/>
-            <w:r>
-              <w:t xml:space="preserve">’ governance, risk, and compliance </w:t>
-            </w:r>
-            <w:r>
-              <w:t>services</w:t>
-            </w:r>
-            <w:r>
-              <w:t xml:space="preserve">. </w:t>
+              <w:rPr>
+                <w:sz w:val="20"/>
+                <w:szCs w:val="20"/>
+              </w:rPr>
+            </w:pPr>
+            <w:r>
+              <w:rPr>
+                <w:sz w:val="20"/>
+                <w:szCs w:val="20"/>
+              </w:rPr>
+              <w:t>Applied streaming XM</w:t>
+            </w:r>
+            <w:r>
+              <w:rPr>
+                <w:sz w:val="20"/>
+                <w:szCs w:val="20"/>
+              </w:rPr>
+              <w:t xml:space="preserve">L parsing, multi-threading, and </w:t>
+            </w:r>
+            <w:r>
+              <w:rPr>
+                <w:sz w:val="20"/>
+                <w:szCs w:val="20"/>
+              </w:rPr>
+              <w:t xml:space="preserve">indexing to </w:t>
+            </w:r>
+            <w:r>
+              <w:rPr>
+                <w:sz w:val="20"/>
+                <w:szCs w:val="20"/>
+              </w:rPr>
+              <w:t>keep the</w:t>
+            </w:r>
+            <w:r>
+              <w:rPr>
+                <w:sz w:val="20"/>
+                <w:szCs w:val="20"/>
+              </w:rPr>
+              <w:t xml:space="preserve"> UI </w:t>
+            </w:r>
+            <w:r>
+              <w:rPr>
+                <w:sz w:val="20"/>
+                <w:szCs w:val="20"/>
+              </w:rPr>
+              <w:t>fast</w:t>
+            </w:r>
+            <w:r>
+              <w:rPr>
+                <w:sz w:val="20"/>
+                <w:szCs w:val="20"/>
+              </w:rPr>
+              <w:t xml:space="preserve"> while managing memory use</w:t>
+            </w:r>
+          </w:p>
+          <w:bookmarkEnd w:id="0"/>
+          <w:p>
+            <w:pPr>
+              <w:pStyle w:val="CompanyName"/>
+              <w:spacing w:before="200" w:after="120"/>
+              <w:rPr>
+                <w:sz w:val="20"/>
+                <w:szCs w:val="20"/>
+              </w:rPr>
+            </w:pPr>
+            <w:r>
+              <w:rPr>
+                <w:b/>
+                <w:bCs/>
+                <w:sz w:val="20"/>
+                <w:szCs w:val="20"/>
+              </w:rPr>
+              <w:t>Econometric Analysis of Chinese Character Learning on Skritter.com</w:t>
+            </w:r>
+            <w:r>
+              <w:rPr>
+                <w:sz w:val="20"/>
+                <w:szCs w:val="20"/>
+              </w:rPr>
+              <w:t xml:space="preserve"> </w:t>
+            </w:r>
+            <w:r>
+              <w:rPr>
+                <w:i/>
+                <w:sz w:val="20"/>
+                <w:szCs w:val="20"/>
+              </w:rPr>
+              <w:t>(</w:t>
+            </w:r>
+            <w:r>
+              <w:rPr>
+                <w:i/>
+                <w:sz w:val="20"/>
+                <w:szCs w:val="20"/>
+              </w:rPr>
+              <w:t xml:space="preserve">Senior </w:t>
+            </w:r>
+            <w:r>
+              <w:rPr>
+                <w:i/>
+                <w:sz w:val="20"/>
+                <w:szCs w:val="20"/>
+              </w:rPr>
+              <w:t>Research Project</w:t>
             </w:r>
             <w:proofErr w:type="gramStart"/>
             <w:r>
-              <w:t>The company was later acquired by IBM</w:t>
+              <w:rPr>
+                <w:i/>
+                <w:sz w:val="20"/>
+                <w:szCs w:val="20"/>
+              </w:rPr>
+              <w:t>)</w:t>
+            </w:r>
+            <w:r>
+              <w:rPr>
+                <w:sz w:val="20"/>
+                <w:szCs w:val="20"/>
+              </w:rPr>
+              <w:t xml:space="preserve">       2</w:t>
             </w:r>
             <w:proofErr w:type="gramEnd"/>
             <w:r>
-              <w:t xml:space="preserve">, </w:t>
-            </w:r>
-            <w:r>
-              <w:t>where the</w:t>
-            </w:r>
-            <w:r>
-              <w:t xml:space="preserve"> GRC prac</w:t>
-            </w:r>
-            <w:r>
-              <w:t xml:space="preserve">tice </w:t>
-            </w:r>
-            <w:r>
-              <w:t>still makes heavy use of my original tool.</w:t>
+              <w:rPr>
+                <w:sz w:val="20"/>
+                <w:szCs w:val="20"/>
+              </w:rPr>
+              <w:t>/2010 - 6/2010</w:t>
             </w:r>
           </w:p>
           <w:p>
@@ -987,76 +1649,84 @@
                 <w:numId w:val="2"/>
               </w:numPr>
               <w:ind w:left="374"/>
-            </w:pPr>
-            <w:r>
-              <w:lastRenderedPageBreak/>
-              <w:t>Applied streaming XM</w:t>
-            </w:r>
-            <w:r>
-              <w:t xml:space="preserve">L parsing, multi-threading, and </w:t>
-            </w:r>
-            <w:r>
-              <w:t xml:space="preserve">indexing to </w:t>
-            </w:r>
-            <w:r>
-              <w:t>keep the</w:t>
-            </w:r>
-            <w:r>
-              <w:t xml:space="preserve"> UI </w:t>
-            </w:r>
-            <w:r>
-              <w:t>fast</w:t>
-            </w:r>
-            <w:r>
-              <w:t xml:space="preserve"> while managing memory use</w:t>
-            </w:r>
-          </w:p>
-          <w:p>
-            <w:pPr>
-              <w:pStyle w:val="CompanyName"/>
-              <w:spacing w:before="200" w:after="120"/>
-            </w:pPr>
-            <w:r>
-              <w:rPr>
-                <w:b/>
-                <w:bCs/>
-              </w:rPr>
-              <w:t>Econometric Analysis of Chinese Character Learning on Skritter.com</w:t>
-            </w:r>
-            <w:r>
+              <w:rPr>
+                <w:sz w:val="20"/>
+                <w:szCs w:val="20"/>
+              </w:rPr>
+            </w:pPr>
+            <w:r>
+              <w:rPr>
+                <w:sz w:val="20"/>
+                <w:szCs w:val="20"/>
+              </w:rPr>
+              <w:t>Students of</w:t>
+            </w:r>
+            <w:r>
+              <w:rPr>
+                <w:sz w:val="20"/>
+                <w:szCs w:val="20"/>
+              </w:rPr>
+              <w:t xml:space="preserve"> Chinese and Japanese </w:t>
+            </w:r>
+            <w:r>
+              <w:rPr>
+                <w:sz w:val="20"/>
+                <w:szCs w:val="20"/>
+              </w:rPr>
+              <w:t xml:space="preserve">use </w:t>
+            </w:r>
+            <w:proofErr w:type="spellStart"/>
+            <w:r>
+              <w:rPr>
+                <w:sz w:val="20"/>
+                <w:szCs w:val="20"/>
+              </w:rPr>
+              <w:t>Skritter</w:t>
+            </w:r>
+            <w:proofErr w:type="spellEnd"/>
+            <w:r>
+              <w:rPr>
+                <w:sz w:val="20"/>
+                <w:szCs w:val="20"/>
+              </w:rPr>
               <w:t xml:space="preserve"> </w:t>
             </w:r>
             <w:r>
               <w:rPr>
-                <w:i/>
-              </w:rPr>
-              <w:t>(</w:t>
-            </w:r>
-            <w:r>
-              <w:rPr>
-                <w:i/>
-              </w:rPr>
-              <w:t xml:space="preserve">Senior </w:t>
-            </w:r>
-            <w:r>
-              <w:rPr>
-                <w:i/>
-              </w:rPr>
-              <w:t>Research Project</w:t>
-            </w:r>
-            <w:proofErr w:type="gramStart"/>
-            <w:r>
-              <w:rPr>
-                <w:i/>
-              </w:rPr>
-              <w:t>)</w:t>
-            </w:r>
-            <w:r>
-              <w:t xml:space="preserve">       2</w:t>
-            </w:r>
-            <w:proofErr w:type="gramEnd"/>
-            <w:r>
-              <w:t>/2010 - 6/2010</w:t>
+                <w:sz w:val="20"/>
+                <w:szCs w:val="20"/>
+              </w:rPr>
+              <w:t xml:space="preserve">to practice writing </w:t>
+            </w:r>
+            <w:proofErr w:type="spellStart"/>
+            <w:r>
+              <w:rPr>
+                <w:sz w:val="20"/>
+                <w:szCs w:val="20"/>
+              </w:rPr>
+              <w:t>Hanzi</w:t>
+            </w:r>
+            <w:proofErr w:type="spellEnd"/>
+            <w:r>
+              <w:rPr>
+                <w:sz w:val="20"/>
+                <w:szCs w:val="20"/>
+              </w:rPr>
+              <w:t>/Kanj</w:t>
+            </w:r>
+            <w:r>
+              <w:rPr>
+                <w:sz w:val="20"/>
+                <w:szCs w:val="20"/>
+              </w:rPr>
+              <w:t>i using researched-backed</w:t>
+            </w:r>
+            <w:r>
+              <w:rPr>
+                <w:sz w:val="20"/>
+                <w:szCs w:val="20"/>
+              </w:rPr>
+              <w:t xml:space="preserve"> repetition algorithms. </w:t>
             </w:r>
           </w:p>
           <w:p>
@@ -1067,46 +1737,136 @@
                 <w:numId w:val="2"/>
               </w:numPr>
               <w:ind w:left="374"/>
-            </w:pPr>
-            <w:proofErr w:type="spellStart"/>
-            <w:r>
-              <w:t>Skritter</w:t>
-            </w:r>
-            <w:proofErr w:type="spellEnd"/>
-            <w:r>
-              <w:t xml:space="preserve"> is a tool for learners of Chinese and Japanese to practice writing </w:t>
-            </w:r>
-            <w:proofErr w:type="spellStart"/>
-            <w:r>
-              <w:t>Hanzi</w:t>
-            </w:r>
-            <w:proofErr w:type="spellEnd"/>
-            <w:r>
-              <w:t>/Kanji using researched-backed spaced repetition algorithms. The id</w:t>
-            </w:r>
-            <w:r>
-              <w:t>ea of spaced repetition is that</w:t>
-            </w:r>
-            <w:r>
-              <w:t xml:space="preserve"> for flash card style studying, there exists </w:t>
-            </w:r>
-            <w:r>
-              <w:t>some</w:t>
-            </w:r>
-            <w:r>
-              <w:t xml:space="preserve"> optimal spacing between repetitions of the same flash card, resulting in </w:t>
-            </w:r>
-            <w:r>
-              <w:t>the best</w:t>
-            </w:r>
-            <w:r>
-              <w:t xml:space="preserve"> retention for a </w:t>
-            </w:r>
-            <w:r>
-              <w:t>fixed study effort</w:t>
-            </w:r>
-            <w:r>
-              <w:t>.</w:t>
+              <w:rPr>
+                <w:sz w:val="20"/>
+                <w:szCs w:val="20"/>
+              </w:rPr>
+            </w:pPr>
+            <w:r>
+              <w:rPr>
+                <w:sz w:val="20"/>
+                <w:szCs w:val="20"/>
+              </w:rPr>
+              <w:t>Using over 15 million data points from 3,000 students, I m</w:t>
+            </w:r>
+            <w:r>
+              <w:rPr>
+                <w:sz w:val="20"/>
+                <w:szCs w:val="20"/>
+              </w:rPr>
+              <w:t xml:space="preserve">odeled the probability that a learner </w:t>
+            </w:r>
+            <w:r>
+              <w:rPr>
+                <w:sz w:val="20"/>
+                <w:szCs w:val="20"/>
+              </w:rPr>
+              <w:t>would</w:t>
+            </w:r>
+            <w:r>
+              <w:rPr>
+                <w:sz w:val="20"/>
+                <w:szCs w:val="20"/>
+              </w:rPr>
+              <w:t xml:space="preserve"> forget a </w:t>
+            </w:r>
+            <w:r>
+              <w:rPr>
+                <w:sz w:val="20"/>
+                <w:szCs w:val="20"/>
+              </w:rPr>
+              <w:t xml:space="preserve">Chinese </w:t>
+            </w:r>
+            <w:r>
+              <w:rPr>
+                <w:sz w:val="20"/>
+                <w:szCs w:val="20"/>
+              </w:rPr>
+              <w:t>character at a certain time after review</w:t>
+            </w:r>
+            <w:r>
+              <w:rPr>
+                <w:sz w:val="20"/>
+                <w:szCs w:val="20"/>
+              </w:rPr>
+              <w:t xml:space="preserve">, </w:t>
+            </w:r>
+            <w:r>
+              <w:rPr>
+                <w:sz w:val="20"/>
+                <w:szCs w:val="20"/>
+              </w:rPr>
+              <w:t>identifying areas to improve the product’s core algorithm.</w:t>
+            </w:r>
+          </w:p>
+          <w:p>
+            <w:pPr>
+              <w:pStyle w:val="CompanyName"/>
+              <w:spacing w:before="200" w:after="120"/>
+              <w:rPr>
+                <w:sz w:val="20"/>
+                <w:szCs w:val="20"/>
+              </w:rPr>
+            </w:pPr>
+            <w:r>
+              <w:rPr>
+                <w:b/>
+                <w:bCs/>
+                <w:sz w:val="20"/>
+                <w:szCs w:val="20"/>
+              </w:rPr>
+              <w:t>Smart Semester Books</w:t>
+            </w:r>
+            <w:r>
+              <w:rPr>
+                <w:i/>
+                <w:sz w:val="20"/>
+                <w:szCs w:val="20"/>
+              </w:rPr>
+              <w:t xml:space="preserve"> </w:t>
+            </w:r>
+            <w:r>
+              <w:rPr>
+                <w:sz w:val="20"/>
+                <w:szCs w:val="20"/>
+              </w:rPr>
+              <w:t xml:space="preserve">Washington, DC </w:t>
+            </w:r>
+            <w:r>
+              <w:rPr>
+                <w:i/>
+                <w:sz w:val="20"/>
+                <w:szCs w:val="20"/>
+              </w:rPr>
+              <w:t>Founder</w:t>
+            </w:r>
+            <w:r>
+              <w:rPr>
+                <w:sz w:val="20"/>
+                <w:szCs w:val="20"/>
+              </w:rPr>
+              <w:t xml:space="preserve">            </w:t>
+            </w:r>
+            <w:r>
+              <w:rPr>
+                <w:sz w:val="20"/>
+                <w:szCs w:val="20"/>
+              </w:rPr>
+              <w:t xml:space="preserve">                                       </w:t>
+            </w:r>
+            <w:r>
+              <w:rPr>
+                <w:sz w:val="20"/>
+                <w:szCs w:val="20"/>
+              </w:rPr>
+              <w:t xml:space="preserve">                     </w:t>
+            </w:r>
+            <w:r>
+              <w:rPr>
+                <w:sz w:val="20"/>
+                <w:szCs w:val="20"/>
+              </w:rPr>
+              <w:t xml:space="preserve">      4/2009 – 12/2009</w:t>
             </w:r>
           </w:p>
           <w:p>
@@ -1117,27 +1877,115 @@
                 <w:numId w:val="2"/>
               </w:numPr>
               <w:ind w:left="374"/>
-            </w:pPr>
-            <w:r>
-              <w:t>Using over 15 million data points from 3,000 students, I m</w:t>
-            </w:r>
-            <w:r>
-              <w:t xml:space="preserve">odeled the probability that a learner </w:t>
-            </w:r>
-            <w:r>
-              <w:t>would</w:t>
-            </w:r>
-            <w:r>
-              <w:t xml:space="preserve"> forget a </w:t>
-            </w:r>
-            <w:r>
-              <w:t xml:space="preserve">Chinese </w:t>
-            </w:r>
-            <w:r>
-              <w:t>character at a certain time after review</w:t>
-            </w:r>
-            <w:r>
-              <w:t>, based on aspects of the learner and the character.</w:t>
+              <w:rPr>
+                <w:sz w:val="20"/>
+                <w:szCs w:val="20"/>
+              </w:rPr>
+            </w:pPr>
+            <w:r>
+              <w:rPr>
+                <w:sz w:val="20"/>
+                <w:szCs w:val="20"/>
+              </w:rPr>
+              <w:lastRenderedPageBreak/>
+              <w:t xml:space="preserve">Bought and sold </w:t>
+            </w:r>
+            <w:r>
+              <w:rPr>
+                <w:sz w:val="20"/>
+                <w:szCs w:val="20"/>
+              </w:rPr>
+              <w:t xml:space="preserve">college </w:t>
+            </w:r>
+            <w:r>
+              <w:rPr>
+                <w:sz w:val="20"/>
+                <w:szCs w:val="20"/>
+              </w:rPr>
+              <w:t>texts. I</w:t>
+            </w:r>
+            <w:r>
+              <w:rPr>
+                <w:sz w:val="20"/>
+                <w:szCs w:val="20"/>
+              </w:rPr>
+              <w:t xml:space="preserve"> </w:t>
+            </w:r>
+            <w:r>
+              <w:rPr>
+                <w:sz w:val="20"/>
+                <w:szCs w:val="20"/>
+              </w:rPr>
+              <w:t>scraped data so that I could market straight to big classes with profitable books.</w:t>
+            </w:r>
+          </w:p>
+          <w:p>
+            <w:pPr>
+              <w:pStyle w:val="CompanyName"/>
+              <w:spacing w:before="200" w:after="120"/>
+              <w:rPr>
+                <w:sz w:val="20"/>
+                <w:szCs w:val="20"/>
+              </w:rPr>
+            </w:pPr>
+            <w:r>
+              <w:rPr>
+                <w:b/>
+                <w:bCs/>
+                <w:sz w:val="20"/>
+                <w:szCs w:val="20"/>
+              </w:rPr>
+              <w:t>Culture Gateway</w:t>
+            </w:r>
+            <w:r>
+              <w:rPr>
+                <w:sz w:val="20"/>
+                <w:szCs w:val="20"/>
+              </w:rPr>
+              <w:t xml:space="preserve">, Beijing, China, </w:t>
+            </w:r>
+            <w:r>
+              <w:rPr>
+                <w:i/>
+                <w:sz w:val="20"/>
+                <w:szCs w:val="20"/>
+              </w:rPr>
+              <w:t xml:space="preserve">Interim Director             </w:t>
+            </w:r>
+            <w:r>
+              <w:rPr>
+                <w:sz w:val="20"/>
+                <w:szCs w:val="20"/>
+              </w:rPr>
+              <w:t xml:space="preserve">                                                                    </w:t>
+            </w:r>
+            <w:r>
+              <w:rPr>
+                <w:sz w:val="20"/>
+                <w:szCs w:val="20"/>
+              </w:rPr>
+              <w:t>6</w:t>
+            </w:r>
+            <w:r>
+              <w:rPr>
+                <w:sz w:val="20"/>
+                <w:szCs w:val="20"/>
+              </w:rPr>
+              <w:t xml:space="preserve">/2007 - </w:t>
+            </w:r>
+            <w:r>
+              <w:rPr>
+                <w:sz w:val="20"/>
+                <w:szCs w:val="20"/>
+              </w:rPr>
+              <w:t>11</w:t>
+            </w:r>
+            <w:r>
+              <w:rPr>
+                <w:sz w:val="20"/>
+                <w:szCs w:val="20"/>
+              </w:rPr>
+              <w:t>/2007</w:t>
             </w:r>
           </w:p>
           <w:p>
@@ -1148,49 +1996,24 @@
                 <w:numId w:val="2"/>
               </w:numPr>
               <w:ind w:left="374"/>
-            </w:pPr>
-            <w:r>
-              <w:t>By modeling hazard rates of wrong answers, I identified areas to improve the core product algorithm</w:t>
-            </w:r>
-          </w:p>
-          <w:p>
-            <w:pPr>
-              <w:pStyle w:val="CompanyName"/>
-              <w:spacing w:before="200" w:after="120"/>
-            </w:pPr>
-            <w:r>
-              <w:rPr>
-                <w:b/>
-                <w:bCs/>
-              </w:rPr>
-              <w:t>Smart Semester Books</w:t>
-            </w:r>
-            <w:r>
-              <w:rPr>
-                <w:i/>
-              </w:rPr>
-              <w:t xml:space="preserve"> </w:t>
-            </w:r>
-            <w:r>
-              <w:t xml:space="preserve">Washington, DC </w:t>
-            </w:r>
-            <w:r>
-              <w:rPr>
-                <w:i/>
-              </w:rPr>
-              <w:t>Founder</w:t>
-            </w:r>
-            <w:r>
-              <w:t xml:space="preserve">            </w:t>
-            </w:r>
-            <w:r>
-              <w:t xml:space="preserve">                                       </w:t>
-            </w:r>
-            <w:r>
-              <w:t xml:space="preserve">                     </w:t>
-            </w:r>
-            <w:r>
-              <w:t xml:space="preserve">      4/2009 – 12/2009</w:t>
+              <w:rPr>
+                <w:sz w:val="20"/>
+                <w:szCs w:val="20"/>
+              </w:rPr>
+            </w:pPr>
+            <w:r>
+              <w:rPr>
+                <w:sz w:val="20"/>
+                <w:szCs w:val="20"/>
+              </w:rPr>
+              <w:t xml:space="preserve">Ran marketing and sales for </w:t>
+            </w:r>
+            <w:r>
+              <w:rPr>
+                <w:sz w:val="20"/>
+                <w:szCs w:val="20"/>
+              </w:rPr>
+              <w:t>contracts that led to teaching over 7,000 students</w:t>
             </w:r>
           </w:p>
           <w:p>
@@ -1201,180 +2024,17 @@
                 <w:numId w:val="2"/>
               </w:numPr>
               <w:ind w:left="374"/>
-            </w:pPr>
-            <w:r>
-              <w:t>Bought and sold textbooks. I</w:t>
-            </w:r>
-            <w:r>
-              <w:t xml:space="preserve"> </w:t>
-            </w:r>
-            <w:r>
-              <w:t>scraped data so that I could market straight to big classes with profitable books.</w:t>
-            </w:r>
-          </w:p>
-          <w:p>
-            <w:pPr>
-              <w:pStyle w:val="CompanyName"/>
-              <w:spacing w:before="200" w:after="120"/>
-            </w:pPr>
-            <w:r>
-              <w:rPr>
-                <w:b/>
-                <w:bCs/>
-              </w:rPr>
-              <w:t>Culture Gateway</w:t>
-            </w:r>
-            <w:r>
-              <w:t xml:space="preserve">, Beijing, China, </w:t>
-            </w:r>
-            <w:r>
-              <w:rPr>
-                <w:i/>
-              </w:rPr>
-              <w:t>Interim M</w:t>
-            </w:r>
-            <w:r>
-              <w:rPr>
-                <w:i/>
-              </w:rPr>
-              <w:t>anaging Director</w:t>
-            </w:r>
-            <w:r>
-              <w:t xml:space="preserve">                                </w:t>
-            </w:r>
-            <w:r>
-              <w:t xml:space="preserve">                                    7/2007 - 9/2007</w:t>
-            </w:r>
-          </w:p>
-          <w:p>
-            <w:pPr>
-              <w:pStyle w:val="Achievement"/>
-              <w:numPr>
-                <w:ilvl w:val="0"/>
-                <w:numId w:val="2"/>
-              </w:numPr>
-              <w:ind w:left="374"/>
-            </w:pPr>
-            <w:r>
-              <w:t>Secured favorable teaching contracts that led to teaching over 7,000 students</w:t>
-            </w:r>
-          </w:p>
-          <w:p>
-            <w:pPr>
-              <w:pStyle w:val="Achievement"/>
-              <w:numPr>
-                <w:ilvl w:val="0"/>
-                <w:numId w:val="2"/>
-              </w:numPr>
-              <w:ind w:left="374"/>
-            </w:pPr>
-            <w:r>
+              <w:rPr>
+                <w:sz w:val="20"/>
+                <w:szCs w:val="20"/>
+              </w:rPr>
+            </w:pPr>
+            <w:r>
+              <w:rPr>
+                <w:sz w:val="20"/>
+                <w:szCs w:val="20"/>
+              </w:rPr>
               <w:t>Resolved employment, housing, arrival, visa, and registration difficulties for inaugural participants</w:t>
-            </w:r>
-          </w:p>
-          <w:p>
-            <w:pPr>
-              <w:pStyle w:val="CompanyName"/>
-              <w:spacing w:before="200" w:after="120"/>
-            </w:pPr>
-            <w:r>
-              <w:rPr>
-                <w:b/>
-                <w:bCs/>
-              </w:rPr>
-              <w:t xml:space="preserve">My Big School </w:t>
-            </w:r>
-            <w:r>
-              <w:rPr>
-                <w:rFonts w:ascii="宋体" w:hAnsi="宋体" w:cs="宋体" w:hint="eastAsia"/>
-                <w:bCs/>
-                <w:sz w:val="18"/>
-                <w:lang w:eastAsia="zh-CN"/>
-              </w:rPr>
-              <w:t>我的大学</w:t>
-            </w:r>
-            <w:r>
-              <w:t>,</w:t>
-            </w:r>
-            <w:r>
-              <w:t xml:space="preserve"> </w:t>
-            </w:r>
-            <w:r>
-              <w:t>Beijing, China</w:t>
-            </w:r>
-            <w:r>
-              <w:t xml:space="preserve">, </w:t>
-            </w:r>
-            <w:r>
-              <w:rPr>
-                <w:i/>
-              </w:rPr>
-              <w:t xml:space="preserve">User </w:t>
-            </w:r>
-            <w:r>
-              <w:rPr>
-                <w:i/>
-              </w:rPr>
-              <w:t>Experience</w:t>
-            </w:r>
-            <w:r>
-              <w:rPr>
-                <w:i/>
-              </w:rPr>
-              <w:t xml:space="preserve"> and Design Consultant</w:t>
-            </w:r>
-            <w:r>
-              <w:t xml:space="preserve">      </w:t>
-            </w:r>
-            <w:r>
-              <w:t xml:space="preserve">          </w:t>
-            </w:r>
-            <w:r>
-              <w:t xml:space="preserve">                       </w:t>
-            </w:r>
-            <w:r>
-              <w:t>7/2007 - 8/2007</w:t>
-            </w:r>
-          </w:p>
-          <w:p>
-            <w:pPr>
-              <w:pStyle w:val="Achievement"/>
-              <w:numPr>
-                <w:ilvl w:val="0"/>
-                <w:numId w:val="2"/>
-              </w:numPr>
-              <w:ind w:left="374"/>
-              <w:rPr>
-                <w:u w:val="single"/>
-              </w:rPr>
-            </w:pPr>
-            <w:r>
-              <w:t xml:space="preserve">Led a team of Chinese professionals to overhaul product design and marketing for a distance learning system </w:t>
-            </w:r>
-          </w:p>
-          <w:p>
-            <w:pPr>
-              <w:pStyle w:val="Achievement"/>
-              <w:numPr>
-                <w:ilvl w:val="0"/>
-                <w:numId w:val="2"/>
-              </w:numPr>
-              <w:ind w:left="374"/>
-              <w:rPr>
-                <w:u w:val="single"/>
-              </w:rPr>
-            </w:pPr>
-            <w:r>
-              <w:t>Advised the CEO of My Big School on design a</w:t>
-            </w:r>
-            <w:r>
-              <w:t xml:space="preserve">nd UX </w:t>
-            </w:r>
-            <w:r>
-              <w:t>principles</w:t>
-            </w:r>
-            <w:r>
-              <w:t xml:space="preserve"> for Western audiences</w:t>
             </w:r>
           </w:p>
         </w:tc>
@@ -1382,6 +2042,7 @@
       <w:tr>
         <w:trPr>
           <w:cantSplit/>
+          <w:trHeight w:val="207"/>
         </w:trPr>
         <w:tc>
           <w:tcPr>
@@ -1391,22 +2052,37 @@
           <w:p>
             <w:pPr>
               <w:pStyle w:val="SectionTitle"/>
+              <w:tabs>
+                <w:tab w:val="left" w:pos="1787"/>
+              </w:tabs>
               <w:spacing w:before="80"/>
               <w:rPr>
-                <w:sz w:val="22"/>
-              </w:rPr>
-            </w:pPr>
-            <w:r>
-              <w:rPr>
-                <w:sz w:val="22"/>
+                <w:sz w:val="18"/>
+                <w:szCs w:val="18"/>
+              </w:rPr>
+            </w:pPr>
+            <w:r>
+              <w:rPr>
+                <w:sz w:val="18"/>
+                <w:szCs w:val="18"/>
               </w:rPr>
               <w:lastRenderedPageBreak/>
               <w:t>Education</w:t>
+            </w:r>
+            <w:r>
+              <w:rPr>
+                <w:sz w:val="18"/>
+                <w:szCs w:val="18"/>
+              </w:rPr>
+              <w:tab/>
             </w:r>
           </w:p>
         </w:tc>
       </w:tr>
       <w:tr>
+        <w:trPr>
+          <w:trHeight w:val="774"/>
+        </w:trPr>
         <w:tc>
           <w:tcPr>
             <w:tcW w:w="279" w:type="pct"/>
@@ -1428,44 +2104,79 @@
             <w:pPr>
               <w:pStyle w:val="CompanyName"/>
               <w:spacing w:after="120"/>
+              <w:rPr>
+                <w:sz w:val="20"/>
+                <w:szCs w:val="20"/>
+              </w:rPr>
             </w:pPr>
             <w:r>
               <w:rPr>
                 <w:b/>
                 <w:bCs/>
-              </w:rPr>
-              <w:t>George Washington University</w:t>
+                <w:sz w:val="20"/>
+                <w:szCs w:val="20"/>
+              </w:rPr>
+              <w:t>George Washington University,</w:t>
             </w:r>
             <w:r>
               <w:rPr>
                 <w:b/>
                 <w:bCs/>
-              </w:rPr>
-              <w:t xml:space="preserve">, </w:t>
-            </w:r>
-            <w:r>
-              <w:t>B</w:t>
-            </w:r>
-            <w:r>
-              <w:t>A</w:t>
-            </w:r>
-            <w:r>
-              <w:t xml:space="preserve"> 2010</w:t>
-            </w:r>
-            <w:r>
+                <w:sz w:val="20"/>
+                <w:szCs w:val="20"/>
+              </w:rPr>
               <w:t xml:space="preserve"> </w:t>
             </w:r>
             <w:r>
-              <w:t xml:space="preserve">with double major: </w:t>
+              <w:rPr>
+                <w:bCs/>
+                <w:sz w:val="20"/>
+                <w:szCs w:val="20"/>
+              </w:rPr>
+              <w:t>BA</w:t>
+            </w:r>
+            <w:r>
+              <w:rPr>
+                <w:sz w:val="20"/>
+                <w:szCs w:val="20"/>
+              </w:rPr>
+              <w:t xml:space="preserve"> with double major: </w:t>
             </w:r>
             <w:r>
               <w:rPr>
                 <w:i/>
+                <w:sz w:val="20"/>
+                <w:szCs w:val="20"/>
               </w:rPr>
               <w:t>Computer Science, Economics</w:t>
             </w:r>
             <w:r>
+              <w:rPr>
+                <w:sz w:val="20"/>
+                <w:szCs w:val="20"/>
+              </w:rPr>
               <w:t xml:space="preserve"> </w:t>
+            </w:r>
+            <w:r>
+              <w:rPr>
+                <w:sz w:val="20"/>
+                <w:szCs w:val="20"/>
+              </w:rPr>
+              <w:t xml:space="preserve">                                  2005</w:t>
+            </w:r>
+            <w:r>
+              <w:rPr>
+                <w:sz w:val="20"/>
+                <w:szCs w:val="20"/>
+              </w:rPr>
+              <w:t xml:space="preserve"> - </w:t>
+            </w:r>
+            <w:r>
+              <w:rPr>
+                <w:sz w:val="20"/>
+                <w:szCs w:val="20"/>
+              </w:rPr>
+              <w:t>2010</w:t>
             </w:r>
           </w:p>
           <w:p>
@@ -1478,30 +2189,32 @@
               <w:tabs>
                 <w:tab w:val="left" w:pos="360"/>
               </w:tabs>
-            </w:pPr>
-            <w:r>
+              <w:rPr>
+                <w:sz w:val="20"/>
+                <w:szCs w:val="20"/>
+              </w:rPr>
+            </w:pPr>
+            <w:r>
+              <w:rPr>
+                <w:sz w:val="20"/>
+                <w:szCs w:val="20"/>
+              </w:rPr>
               <w:t xml:space="preserve">Awarded </w:t>
             </w:r>
             <w:r>
               <w:rPr>
                 <w:i/>
+                <w:sz w:val="20"/>
+                <w:szCs w:val="20"/>
               </w:rPr>
               <w:t>School of Engineering and Applied Science</w:t>
             </w:r>
             <w:r>
-              <w:t xml:space="preserve"> m</w:t>
-            </w:r>
-            <w:r>
-              <w:t>erit-based full tuitio</w:t>
-            </w:r>
-            <w:r>
-              <w:t xml:space="preserve">n scholarship, total value </w:t>
-            </w:r>
-            <w:r>
-              <w:t>$144,000</w:t>
-            </w:r>
-            <w:r>
-              <w:t xml:space="preserve">+ </w:t>
+              <w:rPr>
+                <w:sz w:val="20"/>
+                <w:szCs w:val="20"/>
+              </w:rPr>
+              <w:t xml:space="preserve"> merit-based full tuition scholarship, total value $144,000+ </w:t>
             </w:r>
           </w:p>
         </w:tc>
@@ -1509,7 +2222,7 @@
       <w:tr>
         <w:trPr>
           <w:cantSplit/>
-          <w:trHeight w:val="324"/>
+          <w:trHeight w:val="234"/>
         </w:trPr>
         <w:tc>
           <w:tcPr>
@@ -1524,18 +2237,21 @@
               </w:tabs>
               <w:spacing w:before="80"/>
               <w:rPr>
-                <w:sz w:val="22"/>
-              </w:rPr>
-            </w:pPr>
-            <w:r>
-              <w:rPr>
-                <w:sz w:val="22"/>
+                <w:sz w:val="18"/>
+                <w:szCs w:val="18"/>
+              </w:rPr>
+            </w:pPr>
+            <w:r>
+              <w:rPr>
+                <w:sz w:val="18"/>
+                <w:szCs w:val="18"/>
               </w:rPr>
               <w:t>Languages</w:t>
             </w:r>
             <w:r>
               <w:rPr>
-                <w:sz w:val="22"/>
+                <w:sz w:val="18"/>
+                <w:szCs w:val="18"/>
               </w:rPr>
               <w:tab/>
             </w:r>
@@ -1544,7 +2260,7 @@
       </w:tr>
       <w:tr>
         <w:trPr>
-          <w:trHeight w:val="1107"/>
+          <w:trHeight w:val="468"/>
         </w:trPr>
         <w:tc>
           <w:tcPr>
@@ -1568,33 +2284,72 @@
               <w:ind w:left="720"/>
               <w:rPr>
                 <w:b/>
-                <w:sz w:val="8"/>
-              </w:rPr>
-            </w:pPr>
-          </w:p>
-          <w:p>
-            <w:r>
+                <w:sz w:val="20"/>
+                <w:szCs w:val="20"/>
+              </w:rPr>
+            </w:pPr>
+          </w:p>
+          <w:p>
+            <w:pPr>
+              <w:rPr>
+                <w:sz w:val="20"/>
+                <w:szCs w:val="20"/>
+              </w:rPr>
+            </w:pPr>
+            <w:r>
+              <w:rPr>
+                <w:sz w:val="20"/>
+                <w:szCs w:val="20"/>
+              </w:rPr>
               <w:t>English (Native), M</w:t>
             </w:r>
             <w:r>
+              <w:rPr>
+                <w:sz w:val="20"/>
+                <w:szCs w:val="20"/>
+              </w:rPr>
               <w:t xml:space="preserve">andarin Chinese </w:t>
             </w:r>
             <w:r>
+              <w:rPr>
+                <w:sz w:val="20"/>
+                <w:szCs w:val="20"/>
+              </w:rPr>
               <w:t>(I</w:t>
             </w:r>
             <w:r>
+              <w:rPr>
+                <w:sz w:val="20"/>
+                <w:szCs w:val="20"/>
+              </w:rPr>
               <w:t>ntermediate</w:t>
             </w:r>
             <w:r>
+              <w:rPr>
+                <w:sz w:val="20"/>
+                <w:szCs w:val="20"/>
+              </w:rPr>
               <w:t xml:space="preserve"> written and </w:t>
             </w:r>
             <w:r>
+              <w:rPr>
+                <w:sz w:val="20"/>
+                <w:szCs w:val="20"/>
+              </w:rPr>
               <w:t>spoken</w:t>
             </w:r>
             <w:r>
+              <w:rPr>
+                <w:sz w:val="20"/>
+                <w:szCs w:val="20"/>
+              </w:rPr>
               <w:t>)</w:t>
             </w:r>
             <w:r>
+              <w:rPr>
+                <w:sz w:val="20"/>
+                <w:szCs w:val="20"/>
+              </w:rPr>
               <w:t xml:space="preserve"> </w:t>
             </w:r>
           </w:p>

</xml_diff>

<commit_message>
Tweaks to the one-pager
</commit_message>
<xml_diff>
--- a/GregShapiro_Resume_OnePage.docx
+++ b/GregShapiro_Resume_OnePage.docx
@@ -10,14 +10,16 @@
         <w:rPr>
           <w:b/>
           <w:bCs/>
-          <w:sz w:val="26"/>
+          <w:sz w:val="30"/>
+          <w:szCs w:val="30"/>
         </w:rPr>
       </w:pPr>
       <w:r>
         <w:rPr>
           <w:b/>
           <w:bCs/>
-          <w:sz w:val="26"/>
+          <w:sz w:val="30"/>
+          <w:szCs w:val="30"/>
         </w:rPr>
         <w:t xml:space="preserve">Greg </w:t>
       </w:r>
@@ -25,10 +27,20 @@
         <w:rPr>
           <w:b/>
           <w:bCs/>
-          <w:sz w:val="26"/>
+          <w:sz w:val="30"/>
+          <w:szCs w:val="30"/>
         </w:rPr>
         <w:t>Shapiro</w:t>
       </w:r>
+    </w:p>
+    <w:p>
+      <w:pPr>
+        <w:jc w:val="center"/>
+        <w:rPr>
+          <w:caps/>
+          <w:sz w:val="18"/>
+        </w:rPr>
+      </w:pPr>
     </w:p>
     <w:p>
       <w:pPr>
@@ -123,6 +135,15 @@
         <w:t xml:space="preserve"> • github.com/gregshap </w:t>
       </w:r>
     </w:p>
+    <w:p>
+      <w:pPr>
+        <w:jc w:val="center"/>
+        <w:rPr>
+          <w:caps/>
+          <w:sz w:val="18"/>
+        </w:rPr>
+      </w:pPr>
+    </w:p>
     <w:tbl>
       <w:tblPr>
         <w:tblW w:w="5471" w:type="pct"/>
@@ -225,200 +246,33 @@
             </w:r>
             <w:r>
               <w:rPr>
-                <w:sz w:val="20"/>
-                <w:szCs w:val="20"/>
-              </w:rPr>
-              <w:t xml:space="preserve"> </w:t>
-            </w:r>
-            <w:r>
-              <w:rPr>
-                <w:sz w:val="20"/>
-                <w:szCs w:val="20"/>
-              </w:rPr>
-              <w:t>Boston</w:t>
-            </w:r>
-            <w:r>
-              <w:rPr>
-                <w:sz w:val="20"/>
-                <w:szCs w:val="20"/>
-              </w:rPr>
-              <w:t xml:space="preserve">, MA, </w:t>
-            </w:r>
-            <w:r>
-              <w:rPr>
-                <w:i/>
-                <w:sz w:val="20"/>
-                <w:szCs w:val="20"/>
-              </w:rPr>
-              <w:t>CTO</w:t>
-            </w:r>
-            <w:r>
-              <w:rPr>
-                <w:sz w:val="20"/>
-                <w:szCs w:val="20"/>
-              </w:rPr>
-              <w:t xml:space="preserve">                                                      </w:t>
-            </w:r>
-            <w:r>
-              <w:rPr>
-                <w:sz w:val="20"/>
-                <w:szCs w:val="20"/>
-              </w:rPr>
-              <w:t xml:space="preserve">               </w:t>
-            </w:r>
-            <w:r>
-              <w:rPr>
-                <w:sz w:val="20"/>
-                <w:szCs w:val="20"/>
-              </w:rPr>
-              <w:t xml:space="preserve">                                </w:t>
-            </w:r>
-            <w:r>
-              <w:rPr>
-                <w:sz w:val="20"/>
-                <w:szCs w:val="20"/>
-              </w:rPr>
-              <w:t xml:space="preserve">    </w:t>
-            </w:r>
-            <w:r>
-              <w:rPr>
-                <w:sz w:val="20"/>
-                <w:szCs w:val="20"/>
-              </w:rPr>
-              <w:t>0</w:t>
-            </w:r>
-            <w:r>
-              <w:rPr>
-                <w:sz w:val="20"/>
-                <w:szCs w:val="20"/>
-              </w:rPr>
-              <w:t>9/2017</w:t>
-            </w:r>
-            <w:r>
-              <w:rPr>
-                <w:sz w:val="20"/>
-                <w:szCs w:val="20"/>
-              </w:rPr>
-              <w:t xml:space="preserve"> – </w:t>
-            </w:r>
-            <w:r>
-              <w:rPr>
-                <w:sz w:val="20"/>
-                <w:szCs w:val="20"/>
-              </w:rPr>
-              <w:t>present</w:t>
-            </w:r>
-          </w:p>
-          <w:p>
-            <w:pPr>
-              <w:pStyle w:val="CompanyName"/>
-              <w:spacing w:before="120" w:after="120"/>
-              <w:rPr>
-                <w:sz w:val="20"/>
-                <w:szCs w:val="20"/>
-              </w:rPr>
-            </w:pPr>
-            <w:r>
-              <w:rPr>
-                <w:bCs/>
-                <w:sz w:val="20"/>
-                <w:szCs w:val="20"/>
-              </w:rPr>
-              <w:t>At Penn Haven we use data and software to improve the process of buying and running small businesses.</w:t>
-            </w:r>
-          </w:p>
-          <w:p>
-            <w:pPr>
-              <w:rPr>
-                <w:sz w:val="20"/>
-                <w:szCs w:val="20"/>
-              </w:rPr>
-            </w:pPr>
-            <w:r>
-              <w:rPr>
-                <w:sz w:val="20"/>
-                <w:szCs w:val="20"/>
-              </w:rPr>
-              <w:t xml:space="preserve">As CTO of our growing team I make sure that our technology </w:t>
-            </w:r>
-            <w:r>
-              <w:rPr>
-                <w:sz w:val="20"/>
-                <w:szCs w:val="20"/>
-              </w:rPr>
-              <w:t>choices are pragmatic for short-</w:t>
-            </w:r>
-            <w:r>
-              <w:rPr>
-                <w:sz w:val="20"/>
-                <w:szCs w:val="20"/>
-              </w:rPr>
-              <w:t>term goals and bottlenecks</w:t>
-            </w:r>
-            <w:r>
-              <w:rPr>
-                <w:sz w:val="20"/>
-                <w:szCs w:val="20"/>
-              </w:rPr>
-              <w:t>, while thinking ahead for our long</w:t>
-            </w:r>
-            <w:r>
-              <w:rPr>
-                <w:sz w:val="20"/>
-                <w:szCs w:val="20"/>
-              </w:rPr>
-              <w:t>-</w:t>
-            </w:r>
-            <w:r>
-              <w:rPr>
-                <w:sz w:val="20"/>
-                <w:szCs w:val="20"/>
-              </w:rPr>
-              <w:t>term goals.</w:t>
-            </w:r>
-          </w:p>
-          <w:p>
-            <w:pPr>
-              <w:pStyle w:val="CompanyName"/>
-              <w:spacing w:before="120" w:after="120"/>
-              <w:rPr>
-                <w:sz w:val="20"/>
-                <w:szCs w:val="20"/>
-              </w:rPr>
-            </w:pPr>
-            <w:r>
-              <w:rPr>
                 <w:b/>
                 <w:bCs/>
                 <w:sz w:val="20"/>
                 <w:szCs w:val="20"/>
               </w:rPr>
-              <w:t>NGP VAN</w:t>
-            </w:r>
-            <w:r>
-              <w:rPr>
-                <w:b/>
-                <w:sz w:val="20"/>
-                <w:szCs w:val="20"/>
-              </w:rPr>
-              <w:t xml:space="preserve">, </w:t>
-            </w:r>
-            <w:proofErr w:type="spellStart"/>
-            <w:r>
-              <w:rPr>
-                <w:b/>
-                <w:sz w:val="20"/>
-                <w:szCs w:val="20"/>
-              </w:rPr>
-              <w:t>Inc</w:t>
-            </w:r>
-            <w:proofErr w:type="spellEnd"/>
-            <w:r>
-              <w:rPr>
-                <w:sz w:val="20"/>
-                <w:szCs w:val="20"/>
-              </w:rPr>
-              <w:t xml:space="preserve"> Somerville, MA, </w:t>
+              <w:t xml:space="preserve"> LLC</w:t>
+            </w:r>
+            <w:r>
+              <w:rPr>
+                <w:sz w:val="20"/>
+                <w:szCs w:val="20"/>
+              </w:rPr>
+              <w:t xml:space="preserve"> </w:t>
+            </w:r>
+            <w:r>
+              <w:rPr>
+                <w:sz w:val="20"/>
+                <w:szCs w:val="20"/>
+              </w:rPr>
+              <w:t>Boston</w:t>
+            </w:r>
+            <w:r>
+              <w:rPr>
+                <w:sz w:val="20"/>
+                <w:szCs w:val="20"/>
+              </w:rPr>
+              <w:t xml:space="preserve">, MA, </w:t>
             </w:r>
             <w:r>
               <w:rPr>
@@ -426,70 +280,63 @@
                 <w:sz w:val="20"/>
                 <w:szCs w:val="20"/>
               </w:rPr>
-              <w:t>Software Engineering Team Lead</w:t>
-            </w:r>
-            <w:r>
-              <w:rPr>
-                <w:sz w:val="20"/>
-                <w:szCs w:val="20"/>
-              </w:rPr>
-              <w:t xml:space="preserve">                         </w:t>
-            </w:r>
-            <w:r>
-              <w:rPr>
-                <w:sz w:val="20"/>
-                <w:szCs w:val="20"/>
-              </w:rPr>
-              <w:t>11/2011 – 05/2015</w:t>
-            </w:r>
-            <w:proofErr w:type="gramStart"/>
-            <w:r>
-              <w:rPr>
-                <w:sz w:val="20"/>
-                <w:szCs w:val="20"/>
-              </w:rPr>
-              <w:t xml:space="preserve">,  </w:t>
-            </w:r>
-            <w:r>
-              <w:rPr>
-                <w:sz w:val="20"/>
-                <w:szCs w:val="20"/>
-              </w:rPr>
-              <w:t>06</w:t>
-            </w:r>
-            <w:proofErr w:type="gramEnd"/>
-            <w:r>
-              <w:rPr>
-                <w:sz w:val="20"/>
-                <w:szCs w:val="20"/>
-              </w:rPr>
-              <w:t>/2016 –</w:t>
-            </w:r>
-            <w:r>
-              <w:rPr>
-                <w:sz w:val="20"/>
-                <w:szCs w:val="20"/>
-              </w:rPr>
-              <w:t xml:space="preserve"> 09/2017</w:t>
-            </w:r>
-          </w:p>
-          <w:p>
-            <w:pPr>
-              <w:pStyle w:val="CompanyName"/>
-              <w:spacing w:before="120" w:after="120"/>
-              <w:rPr>
-                <w:sz w:val="20"/>
-                <w:szCs w:val="20"/>
-              </w:rPr>
-            </w:pPr>
-            <w:bookmarkStart w:id="0" w:name="_GoBack"/>
-            <w:bookmarkEnd w:id="0"/>
-            <w:r>
-              <w:rPr>
-                <w:sz w:val="20"/>
-                <w:szCs w:val="20"/>
-              </w:rPr>
-              <w:t>Progressed from QA Automation to leading one of the largest engineering teams at the company</w:t>
+              <w:t>CTO</w:t>
+            </w:r>
+            <w:r>
+              <w:rPr>
+                <w:sz w:val="20"/>
+                <w:szCs w:val="20"/>
+              </w:rPr>
+              <w:t xml:space="preserve">                                                      </w:t>
+            </w:r>
+            <w:r>
+              <w:rPr>
+                <w:sz w:val="20"/>
+                <w:szCs w:val="20"/>
+              </w:rPr>
+              <w:t xml:space="preserve">               </w:t>
+            </w:r>
+            <w:r>
+              <w:rPr>
+                <w:sz w:val="20"/>
+                <w:szCs w:val="20"/>
+              </w:rPr>
+              <w:t xml:space="preserve">                                </w:t>
+            </w:r>
+            <w:r>
+              <w:rPr>
+                <w:sz w:val="20"/>
+                <w:szCs w:val="20"/>
+              </w:rPr>
+              <w:t xml:space="preserve">  </w:t>
+            </w:r>
+            <w:r>
+              <w:rPr>
+                <w:sz w:val="20"/>
+                <w:szCs w:val="20"/>
+              </w:rPr>
+              <w:t xml:space="preserve">          </w:t>
+            </w:r>
+            <w:r>
+              <w:rPr>
+                <w:sz w:val="20"/>
+                <w:szCs w:val="20"/>
+              </w:rPr>
+              <w:t>11/2015</w:t>
+            </w:r>
+            <w:r>
+              <w:rPr>
+                <w:sz w:val="20"/>
+                <w:szCs w:val="20"/>
+              </w:rPr>
+              <w:t xml:space="preserve"> – </w:t>
+            </w:r>
+            <w:r>
+              <w:rPr>
+                <w:sz w:val="20"/>
+                <w:szCs w:val="20"/>
+              </w:rPr>
+              <w:t>present</w:t>
             </w:r>
           </w:p>
           <w:p>
@@ -510,6 +357,175 @@
                 <w:sz w:val="20"/>
                 <w:szCs w:val="20"/>
               </w:rPr>
+              <w:t>Built softwar</w:t>
+            </w:r>
+            <w:r>
+              <w:rPr>
+                <w:sz w:val="20"/>
+                <w:szCs w:val="20"/>
+              </w:rPr>
+              <w:t>e that collects data from over</w:t>
+            </w:r>
+            <w:r>
+              <w:rPr>
+                <w:sz w:val="20"/>
+                <w:szCs w:val="20"/>
+              </w:rPr>
+              <w:t xml:space="preserve"> 100 resources, scores acquisition candidates, automatically contacts sellers, carefully tracks targets and manages three stages of diligence</w:t>
+            </w:r>
+          </w:p>
+          <w:p>
+            <w:pPr>
+              <w:pStyle w:val="CompanyName"/>
+              <w:spacing w:before="120" w:after="120"/>
+              <w:rPr>
+                <w:sz w:val="20"/>
+                <w:szCs w:val="20"/>
+              </w:rPr>
+            </w:pPr>
+            <w:r>
+              <w:rPr>
+                <w:b/>
+                <w:bCs/>
+                <w:sz w:val="20"/>
+                <w:szCs w:val="20"/>
+              </w:rPr>
+              <w:t>NGP VAN</w:t>
+            </w:r>
+            <w:r>
+              <w:rPr>
+                <w:b/>
+                <w:sz w:val="20"/>
+                <w:szCs w:val="20"/>
+              </w:rPr>
+              <w:t xml:space="preserve">, </w:t>
+            </w:r>
+            <w:proofErr w:type="spellStart"/>
+            <w:r>
+              <w:rPr>
+                <w:b/>
+                <w:sz w:val="20"/>
+                <w:szCs w:val="20"/>
+              </w:rPr>
+              <w:t>Inc</w:t>
+            </w:r>
+            <w:proofErr w:type="spellEnd"/>
+            <w:r>
+              <w:rPr>
+                <w:sz w:val="20"/>
+                <w:szCs w:val="20"/>
+              </w:rPr>
+              <w:t xml:space="preserve"> Somerville, MA, </w:t>
+            </w:r>
+            <w:r>
+              <w:rPr>
+                <w:i/>
+                <w:sz w:val="20"/>
+                <w:szCs w:val="20"/>
+              </w:rPr>
+              <w:t>Software Engineering Team Lead</w:t>
+            </w:r>
+            <w:r>
+              <w:rPr>
+                <w:sz w:val="20"/>
+                <w:szCs w:val="20"/>
+              </w:rPr>
+              <w:t xml:space="preserve">                         </w:t>
+            </w:r>
+            <w:r>
+              <w:rPr>
+                <w:sz w:val="20"/>
+                <w:szCs w:val="20"/>
+              </w:rPr>
+              <w:t xml:space="preserve">             </w:t>
+            </w:r>
+            <w:r>
+              <w:rPr>
+                <w:sz w:val="20"/>
+                <w:szCs w:val="20"/>
+              </w:rPr>
+              <w:t xml:space="preserve"> </w:t>
+            </w:r>
+            <w:r>
+              <w:rPr>
+                <w:sz w:val="20"/>
+                <w:szCs w:val="20"/>
+              </w:rPr>
+              <w:t xml:space="preserve"> </w:t>
+            </w:r>
+            <w:r>
+              <w:rPr>
+                <w:sz w:val="20"/>
+                <w:szCs w:val="20"/>
+              </w:rPr>
+              <w:t>11/2011 – 05/2015</w:t>
+            </w:r>
+            <w:proofErr w:type="gramStart"/>
+            <w:r>
+              <w:rPr>
+                <w:sz w:val="20"/>
+                <w:szCs w:val="20"/>
+              </w:rPr>
+              <w:t xml:space="preserve">,  </w:t>
+            </w:r>
+            <w:r>
+              <w:rPr>
+                <w:sz w:val="20"/>
+                <w:szCs w:val="20"/>
+              </w:rPr>
+              <w:t>06</w:t>
+            </w:r>
+            <w:proofErr w:type="gramEnd"/>
+            <w:r>
+              <w:rPr>
+                <w:sz w:val="20"/>
+                <w:szCs w:val="20"/>
+              </w:rPr>
+              <w:t>/2016 –</w:t>
+            </w:r>
+            <w:r>
+              <w:rPr>
+                <w:sz w:val="20"/>
+                <w:szCs w:val="20"/>
+              </w:rPr>
+              <w:t xml:space="preserve"> 09/2017</w:t>
+            </w:r>
+          </w:p>
+          <w:p>
+            <w:pPr>
+              <w:pStyle w:val="CompanyName"/>
+              <w:spacing w:before="120" w:after="120"/>
+              <w:rPr>
+                <w:sz w:val="20"/>
+                <w:szCs w:val="20"/>
+              </w:rPr>
+            </w:pPr>
+            <w:r>
+              <w:rPr>
+                <w:sz w:val="20"/>
+                <w:szCs w:val="20"/>
+              </w:rPr>
+              <w:t>Progressed from QA Automation to leading one of the largest engineering teams at the company</w:t>
+            </w:r>
+          </w:p>
+          <w:p>
+            <w:pPr>
+              <w:pStyle w:val="Achievement"/>
+              <w:numPr>
+                <w:ilvl w:val="0"/>
+                <w:numId w:val="2"/>
+              </w:numPr>
+              <w:ind w:left="374"/>
+              <w:rPr>
+                <w:sz w:val="20"/>
+                <w:szCs w:val="20"/>
+              </w:rPr>
+            </w:pPr>
+            <w:r>
+              <w:rPr>
+                <w:sz w:val="20"/>
+                <w:szCs w:val="20"/>
+              </w:rPr>
               <w:t xml:space="preserve">Worked </w:t>
             </w:r>
             <w:r>
@@ -531,14 +547,7 @@
                 <w:sz w:val="20"/>
                 <w:szCs w:val="20"/>
               </w:rPr>
-              <w:t>lopment for 2012 Obama campaign initiatives</w:t>
-            </w:r>
-            <w:r>
-              <w:rPr>
-                <w:sz w:val="20"/>
-                <w:szCs w:val="20"/>
-              </w:rPr>
-              <w:t>, l</w:t>
+              <w:t>lopment for 2012 Obama campaign initiatives, l</w:t>
             </w:r>
             <w:r>
               <w:rPr>
@@ -738,7 +747,7 @@
                 <w:sz w:val="20"/>
                 <w:szCs w:val="20"/>
               </w:rPr>
-              <w:t>Screened and interviewed dozens of employees.</w:t>
+              <w:t>Screened and interviewed dozens of employees</w:t>
             </w:r>
           </w:p>
           <w:p>
@@ -801,7 +810,92 @@
                 <w:sz w:val="20"/>
                 <w:szCs w:val="20"/>
               </w:rPr>
+              <w:t xml:space="preserve">                </w:t>
+            </w:r>
+            <w:r>
+              <w:rPr>
+                <w:sz w:val="20"/>
+                <w:szCs w:val="20"/>
+              </w:rPr>
               <w:t>05/2015 – 04/2016</w:t>
+            </w:r>
+          </w:p>
+          <w:p>
+            <w:pPr>
+              <w:pStyle w:val="Achievement"/>
+              <w:numPr>
+                <w:ilvl w:val="0"/>
+                <w:numId w:val="2"/>
+              </w:numPr>
+              <w:spacing w:before="120"/>
+              <w:ind w:left="375" w:hanging="245"/>
+              <w:rPr>
+                <w:sz w:val="20"/>
+                <w:szCs w:val="20"/>
+              </w:rPr>
+            </w:pPr>
+            <w:r>
+              <w:rPr>
+                <w:sz w:val="20"/>
+                <w:szCs w:val="20"/>
+              </w:rPr>
+              <w:t xml:space="preserve">Launched </w:t>
+            </w:r>
+            <w:r>
+              <w:rPr>
+                <w:sz w:val="20"/>
+                <w:szCs w:val="20"/>
+              </w:rPr>
+              <w:t xml:space="preserve">high profile open data </w:t>
+            </w:r>
+            <w:r>
+              <w:rPr>
+                <w:sz w:val="20"/>
+                <w:szCs w:val="20"/>
+              </w:rPr>
+              <w:t xml:space="preserve">visualization </w:t>
+            </w:r>
+            <w:r>
+              <w:rPr>
+                <w:sz w:val="20"/>
+                <w:szCs w:val="20"/>
+              </w:rPr>
+              <w:t>websites</w:t>
+            </w:r>
+            <w:r>
+              <w:rPr>
+                <w:sz w:val="20"/>
+                <w:szCs w:val="20"/>
+              </w:rPr>
+              <w:t xml:space="preserve"> for </w:t>
+            </w:r>
+            <w:r>
+              <w:rPr>
+                <w:sz w:val="20"/>
+                <w:szCs w:val="20"/>
+              </w:rPr>
+              <w:t xml:space="preserve">the </w:t>
+            </w:r>
+            <w:r>
+              <w:rPr>
+                <w:sz w:val="20"/>
+                <w:szCs w:val="20"/>
+              </w:rPr>
+              <w:t>government</w:t>
+            </w:r>
+            <w:r>
+              <w:rPr>
+                <w:sz w:val="20"/>
+                <w:szCs w:val="20"/>
+              </w:rPr>
+              <w:t xml:space="preserve">s of </w:t>
+            </w:r>
+            <w:r>
+              <w:rPr>
+                <w:sz w:val="20"/>
+                <w:szCs w:val="20"/>
+              </w:rPr>
+              <w:t>Mexico, Colombia, and Peru</w:t>
             </w:r>
           </w:p>
           <w:p>
@@ -822,35 +916,28 @@
                 <w:sz w:val="20"/>
                 <w:szCs w:val="20"/>
               </w:rPr>
-              <w:t xml:space="preserve">Launched </w:t>
-            </w:r>
-            <w:r>
-              <w:rPr>
-                <w:sz w:val="20"/>
-                <w:szCs w:val="20"/>
-              </w:rPr>
-              <w:t xml:space="preserve">high profile open data </w:t>
-            </w:r>
-            <w:r>
-              <w:rPr>
-                <w:sz w:val="20"/>
-                <w:szCs w:val="20"/>
-              </w:rPr>
-              <w:t xml:space="preserve">visualization </w:t>
-            </w:r>
-            <w:r>
-              <w:rPr>
-                <w:sz w:val="20"/>
-                <w:szCs w:val="20"/>
-              </w:rPr>
-              <w:t>websites</w:t>
-            </w:r>
-            <w:r>
-              <w:rPr>
-                <w:sz w:val="20"/>
-                <w:szCs w:val="20"/>
-              </w:rPr>
-              <w:t xml:space="preserve"> for government partners in Mexico, Colombia, and Peru</w:t>
+              <w:t>Managed</w:t>
+            </w:r>
+            <w:r>
+              <w:rPr>
+                <w:sz w:val="20"/>
+                <w:szCs w:val="20"/>
+              </w:rPr>
+              <w:t xml:space="preserve"> a mixed team of software engineers, </w:t>
+            </w:r>
+            <w:r>
+              <w:rPr>
+                <w:sz w:val="20"/>
+                <w:szCs w:val="20"/>
+              </w:rPr>
+              <w:t xml:space="preserve">data scientists, </w:t>
+            </w:r>
+            <w:r>
+              <w:rPr>
+                <w:sz w:val="20"/>
+                <w:szCs w:val="20"/>
+              </w:rPr>
+              <w:t>designers, and visualization experts in an environment that mixed academic research, public facing tools, and high level government consulting</w:t>
             </w:r>
           </w:p>
           <w:p>
@@ -871,28 +958,35 @@
                 <w:sz w:val="20"/>
                 <w:szCs w:val="20"/>
               </w:rPr>
-              <w:t>Managed</w:t>
-            </w:r>
-            <w:r>
-              <w:rPr>
-                <w:sz w:val="20"/>
-                <w:szCs w:val="20"/>
-              </w:rPr>
-              <w:t xml:space="preserve"> a mixed team of software engineers, </w:t>
-            </w:r>
-            <w:r>
-              <w:rPr>
-                <w:sz w:val="20"/>
-                <w:szCs w:val="20"/>
-              </w:rPr>
-              <w:t xml:space="preserve">data scientists, </w:t>
-            </w:r>
-            <w:r>
-              <w:rPr>
-                <w:sz w:val="20"/>
-                <w:szCs w:val="20"/>
-              </w:rPr>
-              <w:t>designers, and visualization experts in an environment that mixed academic research, public facing tools, and high level government consulting</w:t>
+              <w:t>Developed</w:t>
+            </w:r>
+            <w:r>
+              <w:rPr>
+                <w:sz w:val="20"/>
+                <w:szCs w:val="20"/>
+              </w:rPr>
+              <w:t xml:space="preserve"> novel datasets allowing </w:t>
+            </w:r>
+            <w:r>
+              <w:rPr>
+                <w:sz w:val="20"/>
+                <w:szCs w:val="20"/>
+              </w:rPr>
+              <w:t xml:space="preserve">extremely detailed </w:t>
+            </w:r>
+            <w:r>
+              <w:rPr>
+                <w:sz w:val="20"/>
+                <w:szCs w:val="20"/>
+              </w:rPr>
+              <w:t xml:space="preserve">industry, employment, and trade data </w:t>
+            </w:r>
+            <w:r>
+              <w:rPr>
+                <w:sz w:val="20"/>
+                <w:szCs w:val="20"/>
+              </w:rPr>
+              <w:t>analysis</w:t>
             </w:r>
           </w:p>
           <w:p>
@@ -913,35 +1007,28 @@
                 <w:sz w:val="20"/>
                 <w:szCs w:val="20"/>
               </w:rPr>
-              <w:t>Developed</w:t>
-            </w:r>
-            <w:r>
-              <w:rPr>
-                <w:sz w:val="20"/>
-                <w:szCs w:val="20"/>
-              </w:rPr>
-              <w:t xml:space="preserve"> novel datasets allowing </w:t>
-            </w:r>
-            <w:r>
-              <w:rPr>
-                <w:sz w:val="20"/>
-                <w:szCs w:val="20"/>
-              </w:rPr>
-              <w:t xml:space="preserve">extremely detailed </w:t>
-            </w:r>
-            <w:r>
-              <w:rPr>
-                <w:sz w:val="20"/>
-                <w:szCs w:val="20"/>
-              </w:rPr>
-              <w:t xml:space="preserve">industry, employment, and trade data </w:t>
-            </w:r>
-            <w:r>
-              <w:rPr>
-                <w:sz w:val="20"/>
-                <w:szCs w:val="20"/>
-              </w:rPr>
-              <w:t>analysis</w:t>
+              <w:t xml:space="preserve">Worked with high-ranking government </w:t>
+            </w:r>
+            <w:r>
+              <w:rPr>
+                <w:sz w:val="20"/>
+                <w:szCs w:val="20"/>
+              </w:rPr>
+              <w:t xml:space="preserve">agencies, </w:t>
+            </w:r>
+            <w:r>
+              <w:rPr>
+                <w:sz w:val="20"/>
+                <w:szCs w:val="20"/>
+              </w:rPr>
+              <w:t>off</w:t>
+            </w:r>
+            <w:r>
+              <w:rPr>
+                <w:sz w:val="20"/>
+                <w:szCs w:val="20"/>
+              </w:rPr>
+              <w:t>icials, and sponsors such as Mexico’s Chief Minister of Finance</w:t>
             </w:r>
           </w:p>
           <w:p>
@@ -962,28 +1049,141 @@
                 <w:sz w:val="20"/>
                 <w:szCs w:val="20"/>
               </w:rPr>
-              <w:t xml:space="preserve">Worked with high-ranking government </w:t>
-            </w:r>
-            <w:r>
-              <w:rPr>
-                <w:sz w:val="20"/>
-                <w:szCs w:val="20"/>
-              </w:rPr>
-              <w:t xml:space="preserve">agencies, </w:t>
-            </w:r>
-            <w:r>
-              <w:rPr>
-                <w:sz w:val="20"/>
-                <w:szCs w:val="20"/>
-              </w:rPr>
-              <w:t>off</w:t>
-            </w:r>
-            <w:r>
-              <w:rPr>
-                <w:sz w:val="20"/>
-                <w:szCs w:val="20"/>
-              </w:rPr>
-              <w:t>icials, and sponsors such as Mexico’s Chief Minister of Finance</w:t>
+              <w:t xml:space="preserve">Bridged between tech team and diverse </w:t>
+            </w:r>
+            <w:r>
+              <w:rPr>
+                <w:sz w:val="20"/>
+                <w:szCs w:val="20"/>
+              </w:rPr>
+              <w:t xml:space="preserve">stakeholders including </w:t>
+            </w:r>
+            <w:r>
+              <w:rPr>
+                <w:sz w:val="20"/>
+                <w:szCs w:val="20"/>
+              </w:rPr>
+              <w:t>Harvard professors</w:t>
+            </w:r>
+            <w:r>
+              <w:rPr>
+                <w:sz w:val="20"/>
+                <w:szCs w:val="20"/>
+              </w:rPr>
+              <w:t>,</w:t>
+            </w:r>
+            <w:r>
+              <w:rPr>
+                <w:sz w:val="20"/>
+                <w:szCs w:val="20"/>
+              </w:rPr>
+              <w:t xml:space="preserve"> outside</w:t>
+            </w:r>
+            <w:r>
+              <w:rPr>
+                <w:sz w:val="20"/>
+                <w:szCs w:val="20"/>
+              </w:rPr>
+              <w:t xml:space="preserve"> </w:t>
+            </w:r>
+            <w:r>
+              <w:rPr>
+                <w:sz w:val="20"/>
+                <w:szCs w:val="20"/>
+              </w:rPr>
+              <w:t>researchers, government officials</w:t>
+            </w:r>
+            <w:r>
+              <w:rPr>
+                <w:sz w:val="20"/>
+                <w:szCs w:val="20"/>
+              </w:rPr>
+              <w:t>, and project sponsors from Mexico, Colombia and Peru</w:t>
+            </w:r>
+            <w:r>
+              <w:rPr>
+                <w:sz w:val="20"/>
+                <w:szCs w:val="20"/>
+              </w:rPr>
+              <w:t xml:space="preserve"> as well as the US International Trade Commission</w:t>
+            </w:r>
+          </w:p>
+          <w:p>
+            <w:pPr>
+              <w:pStyle w:val="CompanyName"/>
+              <w:spacing w:before="120" w:after="120"/>
+              <w:rPr>
+                <w:sz w:val="20"/>
+                <w:szCs w:val="20"/>
+              </w:rPr>
+            </w:pPr>
+            <w:r>
+              <w:rPr>
+                <w:b/>
+                <w:bCs/>
+                <w:sz w:val="20"/>
+                <w:szCs w:val="20"/>
+              </w:rPr>
+              <w:t>Sino Investments</w:t>
+            </w:r>
+            <w:r>
+              <w:rPr>
+                <w:b/>
+                <w:bCs/>
+                <w:sz w:val="20"/>
+                <w:szCs w:val="20"/>
+              </w:rPr>
+              <w:t xml:space="preserve"> (Later Sterling Pacific Group)</w:t>
+            </w:r>
+            <w:r>
+              <w:rPr>
+                <w:sz w:val="20"/>
+                <w:szCs w:val="20"/>
+              </w:rPr>
+              <w:t xml:space="preserve">, Detroit, MI, </w:t>
+            </w:r>
+            <w:r>
+              <w:rPr>
+                <w:i/>
+                <w:sz w:val="20"/>
+                <w:szCs w:val="20"/>
+              </w:rPr>
+              <w:t xml:space="preserve">Co-Founder                        </w:t>
+            </w:r>
+            <w:r>
+              <w:rPr>
+                <w:sz w:val="20"/>
+                <w:szCs w:val="20"/>
+              </w:rPr>
+              <w:t xml:space="preserve">    </w:t>
+            </w:r>
+            <w:r>
+              <w:rPr>
+                <w:sz w:val="20"/>
+                <w:szCs w:val="20"/>
+              </w:rPr>
+              <w:t xml:space="preserve">      </w:t>
+            </w:r>
+            <w:r>
+              <w:rPr>
+                <w:sz w:val="20"/>
+                <w:szCs w:val="20"/>
+              </w:rPr>
+              <w:t xml:space="preserve">                     </w:t>
+            </w:r>
+            <w:r>
+              <w:rPr>
+                <w:sz w:val="20"/>
+                <w:szCs w:val="20"/>
+              </w:rPr>
+              <w:t xml:space="preserve"> </w:t>
+            </w:r>
+            <w:r>
+              <w:rPr>
+                <w:sz w:val="20"/>
+                <w:szCs w:val="20"/>
+              </w:rPr>
+              <w:t>10/2010 - 9/2011</w:t>
             </w:r>
           </w:p>
           <w:p>
@@ -1004,126 +1204,35 @@
                 <w:sz w:val="20"/>
                 <w:szCs w:val="20"/>
               </w:rPr>
-              <w:t xml:space="preserve">Bridged between tech team and diverse </w:t>
-            </w:r>
-            <w:r>
-              <w:rPr>
-                <w:sz w:val="20"/>
-                <w:szCs w:val="20"/>
-              </w:rPr>
-              <w:t xml:space="preserve">stakeholders including </w:t>
-            </w:r>
-            <w:r>
-              <w:rPr>
-                <w:sz w:val="20"/>
-                <w:szCs w:val="20"/>
-              </w:rPr>
-              <w:t>Harvard professors</w:t>
-            </w:r>
-            <w:r>
-              <w:rPr>
-                <w:sz w:val="20"/>
-                <w:szCs w:val="20"/>
-              </w:rPr>
-              <w:t>,</w:t>
-            </w:r>
-            <w:r>
-              <w:rPr>
-                <w:sz w:val="20"/>
-                <w:szCs w:val="20"/>
-              </w:rPr>
-              <w:t xml:space="preserve"> outside</w:t>
-            </w:r>
-            <w:r>
-              <w:rPr>
-                <w:sz w:val="20"/>
-                <w:szCs w:val="20"/>
-              </w:rPr>
-              <w:t xml:space="preserve"> </w:t>
-            </w:r>
-            <w:r>
-              <w:rPr>
-                <w:sz w:val="20"/>
-                <w:szCs w:val="20"/>
-              </w:rPr>
-              <w:t>researchers, government officials</w:t>
-            </w:r>
-            <w:r>
-              <w:rPr>
-                <w:sz w:val="20"/>
-                <w:szCs w:val="20"/>
-              </w:rPr>
-              <w:t>, and project sponsors from Mexico, Colombia and Peru</w:t>
-            </w:r>
-            <w:r>
-              <w:rPr>
-                <w:sz w:val="20"/>
-                <w:szCs w:val="20"/>
-              </w:rPr>
-              <w:t xml:space="preserve"> as well as the US International Trade Commission</w:t>
-            </w:r>
-          </w:p>
-          <w:p>
-            <w:pPr>
-              <w:pStyle w:val="CompanyName"/>
-              <w:spacing w:before="120" w:after="120"/>
-              <w:rPr>
-                <w:sz w:val="20"/>
-                <w:szCs w:val="20"/>
-              </w:rPr>
-            </w:pPr>
-            <w:r>
-              <w:rPr>
-                <w:b/>
-                <w:bCs/>
-                <w:sz w:val="20"/>
-                <w:szCs w:val="20"/>
-              </w:rPr>
-              <w:t>Sino Investments</w:t>
-            </w:r>
-            <w:r>
-              <w:rPr>
-                <w:sz w:val="20"/>
-                <w:szCs w:val="20"/>
-              </w:rPr>
-              <w:t xml:space="preserve">, Detroit, MI, </w:t>
-            </w:r>
-            <w:r>
-              <w:rPr>
-                <w:i/>
-                <w:sz w:val="20"/>
-                <w:szCs w:val="20"/>
-              </w:rPr>
-              <w:t xml:space="preserve">Co-Founder, Technical </w:t>
-            </w:r>
-            <w:r>
-              <w:rPr>
-                <w:i/>
-                <w:sz w:val="20"/>
-                <w:szCs w:val="20"/>
-              </w:rPr>
-              <w:t>Director</w:t>
-            </w:r>
-            <w:r>
-              <w:rPr>
-                <w:sz w:val="20"/>
-                <w:szCs w:val="20"/>
-              </w:rPr>
-              <w:t xml:space="preserve">                                 </w:t>
-            </w:r>
-            <w:r>
-              <w:rPr>
-                <w:sz w:val="20"/>
-                <w:szCs w:val="20"/>
-              </w:rPr>
-              <w:t xml:space="preserve">                              </w:t>
-            </w:r>
-            <w:r>
-              <w:rPr>
-                <w:sz w:val="20"/>
-                <w:szCs w:val="20"/>
-              </w:rPr>
-              <w:t>10/2010 - 9/2011</w:t>
+              <w:t>Raised $1.1m in expansion capital for a</w:t>
+            </w:r>
+            <w:r>
+              <w:rPr>
+                <w:sz w:val="20"/>
+                <w:szCs w:val="20"/>
+              </w:rPr>
+              <w:t xml:space="preserve"> microbrewery</w:t>
+            </w:r>
+            <w:r>
+              <w:rPr>
+                <w:sz w:val="20"/>
+                <w:szCs w:val="20"/>
+              </w:rPr>
+              <w:t xml:space="preserve"> and created a costing model for </w:t>
+            </w:r>
+            <w:r>
+              <w:rPr>
+                <w:sz w:val="20"/>
+                <w:szCs w:val="20"/>
+              </w:rPr>
+              <w:t xml:space="preserve">120 styles </w:t>
+            </w:r>
+            <w:r>
+              <w:rPr>
+                <w:sz w:val="20"/>
+                <w:szCs w:val="20"/>
+              </w:rPr>
+              <w:t>of beer</w:t>
             </w:r>
           </w:p>
           <w:p>
@@ -1144,49 +1253,49 @@
                 <w:sz w:val="20"/>
                 <w:szCs w:val="20"/>
               </w:rPr>
-              <w:t xml:space="preserve">Created financial model </w:t>
-            </w:r>
-            <w:r>
-              <w:rPr>
-                <w:sz w:val="20"/>
-                <w:szCs w:val="20"/>
-              </w:rPr>
-              <w:t>supporting</w:t>
-            </w:r>
-            <w:r>
-              <w:rPr>
-                <w:sz w:val="20"/>
-                <w:szCs w:val="20"/>
-              </w:rPr>
-              <w:t xml:space="preserve"> </w:t>
-            </w:r>
-            <w:r>
-              <w:rPr>
-                <w:sz w:val="20"/>
-                <w:szCs w:val="20"/>
-              </w:rPr>
-              <w:t xml:space="preserve">SBA loan for </w:t>
-            </w:r>
-            <w:r>
-              <w:rPr>
-                <w:sz w:val="20"/>
-                <w:szCs w:val="20"/>
-              </w:rPr>
-              <w:t xml:space="preserve">brewery expansion: modeled expansion effects including changes to labor allocation, equipment depreciation, distribution of sales across </w:t>
-            </w:r>
-            <w:r>
-              <w:rPr>
-                <w:sz w:val="20"/>
-                <w:szCs w:val="20"/>
-              </w:rPr>
-              <w:t xml:space="preserve">120 </w:t>
-            </w:r>
-            <w:r>
-              <w:rPr>
-                <w:sz w:val="20"/>
-                <w:szCs w:val="20"/>
-              </w:rPr>
-              <w:t>beer varieties, material costs and financing costs</w:t>
+              <w:t xml:space="preserve">Responsible for internal technical operations as well as technical problem-solving for clients: internal and external financial projections, </w:t>
+            </w:r>
+            <w:r>
+              <w:rPr>
+                <w:sz w:val="20"/>
+                <w:szCs w:val="20"/>
+              </w:rPr>
+              <w:t>CRM</w:t>
+            </w:r>
+            <w:r>
+              <w:rPr>
+                <w:sz w:val="20"/>
+                <w:szCs w:val="20"/>
+              </w:rPr>
+              <w:t xml:space="preserve"> system, time tracking, project budgeting, website design and hosting, email</w:t>
+            </w:r>
+            <w:r>
+              <w:rPr>
+                <w:sz w:val="20"/>
+                <w:szCs w:val="20"/>
+              </w:rPr>
+              <w:t>ing</w:t>
+            </w:r>
+            <w:r>
+              <w:rPr>
+                <w:sz w:val="20"/>
+                <w:szCs w:val="20"/>
+              </w:rPr>
+              <w:t xml:space="preserve">, </w:t>
+            </w:r>
+            <w:r>
+              <w:rPr>
+                <w:sz w:val="20"/>
+                <w:szCs w:val="20"/>
+              </w:rPr>
+              <w:t xml:space="preserve">and </w:t>
+            </w:r>
+            <w:r>
+              <w:rPr>
+                <w:sz w:val="20"/>
+                <w:szCs w:val="20"/>
+              </w:rPr>
+              <w:t>file sharing</w:t>
             </w:r>
           </w:p>
           <w:p>
@@ -1207,21 +1316,169 @@
                 <w:sz w:val="20"/>
                 <w:szCs w:val="20"/>
               </w:rPr>
-              <w:t xml:space="preserve">Responsible for internal technical operations as well as technical problem-solving for clients: internal and external financial projections, </w:t>
-            </w:r>
-            <w:r>
-              <w:rPr>
-                <w:sz w:val="20"/>
-                <w:szCs w:val="20"/>
-              </w:rPr>
-              <w:t>CRM</w:t>
-            </w:r>
-            <w:r>
-              <w:rPr>
-                <w:sz w:val="20"/>
-                <w:szCs w:val="20"/>
-              </w:rPr>
-              <w:t xml:space="preserve"> system, time tracking, project budgeting, website design and hosting, email, file sharing</w:t>
+              <w:t xml:space="preserve">Signed </w:t>
+            </w:r>
+            <w:r>
+              <w:rPr>
+                <w:sz w:val="20"/>
+                <w:szCs w:val="20"/>
+              </w:rPr>
+              <w:t xml:space="preserve">MOU </w:t>
+            </w:r>
+            <w:r>
+              <w:rPr>
+                <w:sz w:val="20"/>
+                <w:szCs w:val="20"/>
+              </w:rPr>
+              <w:t xml:space="preserve">with </w:t>
+            </w:r>
+            <w:r>
+              <w:rPr>
+                <w:sz w:val="20"/>
+                <w:szCs w:val="20"/>
+              </w:rPr>
+              <w:t xml:space="preserve">a </w:t>
+            </w:r>
+            <w:r>
+              <w:rPr>
+                <w:sz w:val="20"/>
+                <w:szCs w:val="20"/>
+              </w:rPr>
+              <w:t>4.7 Billion RMB develop</w:t>
+            </w:r>
+            <w:r>
+              <w:rPr>
+                <w:sz w:val="20"/>
+                <w:szCs w:val="20"/>
+              </w:rPr>
+              <w:t>ment project in Guangzhou for the formation of VC fund</w:t>
+            </w:r>
+          </w:p>
+          <w:p>
+            <w:pPr>
+              <w:pStyle w:val="CompanyName"/>
+              <w:spacing w:before="200" w:after="120"/>
+              <w:rPr>
+                <w:sz w:val="20"/>
+                <w:szCs w:val="20"/>
+              </w:rPr>
+            </w:pPr>
+            <w:r>
+              <w:rPr>
+                <w:b/>
+                <w:bCs/>
+                <w:sz w:val="20"/>
+                <w:szCs w:val="20"/>
+              </w:rPr>
+              <w:t xml:space="preserve">IBM </w:t>
+            </w:r>
+            <w:proofErr w:type="spellStart"/>
+            <w:r>
+              <w:rPr>
+                <w:b/>
+                <w:bCs/>
+                <w:sz w:val="20"/>
+                <w:szCs w:val="20"/>
+              </w:rPr>
+              <w:t>OpenPages</w:t>
+            </w:r>
+            <w:proofErr w:type="spellEnd"/>
+            <w:r>
+              <w:rPr>
+                <w:b/>
+                <w:bCs/>
+                <w:sz w:val="20"/>
+                <w:szCs w:val="20"/>
+              </w:rPr>
+              <w:t xml:space="preserve"> </w:t>
+            </w:r>
+            <w:r>
+              <w:rPr>
+                <w:bCs/>
+                <w:sz w:val="20"/>
+                <w:szCs w:val="20"/>
+              </w:rPr>
+              <w:t xml:space="preserve">(then </w:t>
+            </w:r>
+            <w:proofErr w:type="spellStart"/>
+            <w:r>
+              <w:rPr>
+                <w:bCs/>
+                <w:sz w:val="20"/>
+                <w:szCs w:val="20"/>
+              </w:rPr>
+              <w:t>OpenPages</w:t>
+            </w:r>
+            <w:proofErr w:type="spellEnd"/>
+            <w:r>
+              <w:rPr>
+                <w:bCs/>
+                <w:sz w:val="20"/>
+                <w:szCs w:val="20"/>
+              </w:rPr>
+              <w:t>, Inc.)</w:t>
+            </w:r>
+            <w:r>
+              <w:rPr>
+                <w:sz w:val="20"/>
+                <w:szCs w:val="20"/>
+              </w:rPr>
+              <w:t xml:space="preserve">, Waltham, MA, </w:t>
+            </w:r>
+            <w:r>
+              <w:rPr>
+                <w:i/>
+                <w:sz w:val="20"/>
+                <w:szCs w:val="20"/>
+              </w:rPr>
+              <w:t xml:space="preserve">Software Engineering </w:t>
+            </w:r>
+            <w:r>
+              <w:rPr>
+                <w:i/>
+                <w:sz w:val="20"/>
+                <w:szCs w:val="20"/>
+              </w:rPr>
+              <w:t>Intern</w:t>
+            </w:r>
+            <w:r>
+              <w:rPr>
+                <w:i/>
+                <w:sz w:val="20"/>
+                <w:szCs w:val="20"/>
+              </w:rPr>
+              <w:t xml:space="preserve">   </w:t>
+            </w:r>
+            <w:r>
+              <w:rPr>
+                <w:i/>
+                <w:sz w:val="20"/>
+                <w:szCs w:val="20"/>
+              </w:rPr>
+              <w:t xml:space="preserve">                        </w:t>
+            </w:r>
+            <w:r>
+              <w:rPr>
+                <w:i/>
+                <w:sz w:val="20"/>
+                <w:szCs w:val="20"/>
+              </w:rPr>
+              <w:t xml:space="preserve">                  </w:t>
+            </w:r>
+            <w:r>
+              <w:rPr>
+                <w:i/>
+                <w:sz w:val="20"/>
+                <w:szCs w:val="20"/>
+              </w:rPr>
+              <w:t xml:space="preserve"> </w:t>
+            </w:r>
+            <w:r>
+              <w:rPr>
+                <w:sz w:val="20"/>
+                <w:szCs w:val="20"/>
+              </w:rPr>
+              <w:t>7/2010 - 12/2010</w:t>
             </w:r>
           </w:p>
           <w:p>
@@ -1242,126 +1499,42 @@
                 <w:sz w:val="20"/>
                 <w:szCs w:val="20"/>
               </w:rPr>
-              <w:t>Signed memorandum of understanding with 4.7 Billion RMB development project in Guangzhou, China</w:t>
-            </w:r>
-          </w:p>
-          <w:p>
-            <w:pPr>
-              <w:pStyle w:val="CompanyName"/>
-              <w:spacing w:before="200" w:after="120"/>
-              <w:rPr>
-                <w:sz w:val="20"/>
-                <w:szCs w:val="20"/>
-              </w:rPr>
-            </w:pPr>
-            <w:r>
-              <w:rPr>
-                <w:b/>
-                <w:bCs/>
-                <w:sz w:val="20"/>
-                <w:szCs w:val="20"/>
-              </w:rPr>
-              <w:t xml:space="preserve">IBM </w:t>
-            </w:r>
-            <w:proofErr w:type="spellStart"/>
-            <w:r>
-              <w:rPr>
-                <w:b/>
-                <w:bCs/>
-                <w:sz w:val="20"/>
-                <w:szCs w:val="20"/>
-              </w:rPr>
-              <w:t>OpenPages</w:t>
-            </w:r>
-            <w:proofErr w:type="spellEnd"/>
-            <w:r>
-              <w:rPr>
-                <w:b/>
-                <w:bCs/>
-                <w:sz w:val="20"/>
-                <w:szCs w:val="20"/>
-              </w:rPr>
-              <w:t xml:space="preserve"> </w:t>
-            </w:r>
-            <w:r>
-              <w:rPr>
-                <w:bCs/>
-                <w:sz w:val="20"/>
-                <w:szCs w:val="20"/>
-              </w:rPr>
-              <w:t xml:space="preserve">(then </w:t>
-            </w:r>
-            <w:proofErr w:type="spellStart"/>
-            <w:r>
-              <w:rPr>
-                <w:bCs/>
-                <w:sz w:val="20"/>
-                <w:szCs w:val="20"/>
-              </w:rPr>
-              <w:t>OpenPages</w:t>
-            </w:r>
-            <w:proofErr w:type="spellEnd"/>
-            <w:r>
-              <w:rPr>
-                <w:bCs/>
-                <w:sz w:val="20"/>
-                <w:szCs w:val="20"/>
-              </w:rPr>
-              <w:t>, Inc.)</w:t>
-            </w:r>
-            <w:r>
-              <w:rPr>
-                <w:sz w:val="20"/>
-                <w:szCs w:val="20"/>
-              </w:rPr>
-              <w:t xml:space="preserve">, Waltham, MA, </w:t>
-            </w:r>
-            <w:r>
-              <w:rPr>
-                <w:i/>
-                <w:sz w:val="20"/>
-                <w:szCs w:val="20"/>
-              </w:rPr>
-              <w:t xml:space="preserve">Software Engineering </w:t>
-            </w:r>
-            <w:r>
-              <w:rPr>
-                <w:i/>
-                <w:sz w:val="20"/>
-                <w:szCs w:val="20"/>
-              </w:rPr>
-              <w:t>Intern</w:t>
-            </w:r>
-            <w:r>
-              <w:rPr>
-                <w:i/>
-                <w:sz w:val="20"/>
-                <w:szCs w:val="20"/>
-              </w:rPr>
-              <w:t xml:space="preserve">   </w:t>
-            </w:r>
-            <w:r>
-              <w:rPr>
-                <w:i/>
-                <w:sz w:val="20"/>
-                <w:szCs w:val="20"/>
-              </w:rPr>
-              <w:t xml:space="preserve">                        </w:t>
-            </w:r>
-            <w:r>
-              <w:rPr>
-                <w:i/>
-                <w:sz w:val="20"/>
-                <w:szCs w:val="20"/>
-              </w:rPr>
-              <w:t xml:space="preserve"> </w:t>
-            </w:r>
-            <w:r>
-              <w:rPr>
-                <w:sz w:val="20"/>
-                <w:szCs w:val="20"/>
-              </w:rPr>
-              <w:t>7/2010 - 12/2010</w:t>
+              <w:t>Developed a</w:t>
+            </w:r>
+            <w:r>
+              <w:rPr>
+                <w:sz w:val="20"/>
+                <w:szCs w:val="20"/>
+              </w:rPr>
+              <w:t xml:space="preserve"> java </w:t>
+            </w:r>
+            <w:r>
+              <w:rPr>
+                <w:sz w:val="20"/>
+                <w:szCs w:val="20"/>
+              </w:rPr>
+              <w:t xml:space="preserve">desktop </w:t>
+            </w:r>
+            <w:r>
+              <w:rPr>
+                <w:sz w:val="20"/>
+                <w:szCs w:val="20"/>
+              </w:rPr>
+              <w:t>app to aid multinational companies in global IT risk management planning</w:t>
+            </w:r>
+            <w:r>
+              <w:rPr>
+                <w:sz w:val="20"/>
+                <w:szCs w:val="20"/>
+              </w:rPr>
+              <w:t xml:space="preserve">, </w:t>
+            </w:r>
+            <w:r>
+              <w:rPr>
+                <w:sz w:val="20"/>
+                <w:szCs w:val="20"/>
+              </w:rPr>
+              <w:t>using a large proprietary dataset of compliance data</w:t>
             </w:r>
           </w:p>
           <w:p>
@@ -1377,47 +1550,149 @@
                 <w:szCs w:val="20"/>
               </w:rPr>
             </w:pPr>
-            <w:r>
-              <w:rPr>
-                <w:sz w:val="20"/>
-                <w:szCs w:val="20"/>
-              </w:rPr>
-              <w:t>Developed a</w:t>
-            </w:r>
-            <w:r>
-              <w:rPr>
-                <w:sz w:val="20"/>
-                <w:szCs w:val="20"/>
-              </w:rPr>
-              <w:t xml:space="preserve"> java </w:t>
-            </w:r>
-            <w:r>
-              <w:rPr>
-                <w:sz w:val="20"/>
-                <w:szCs w:val="20"/>
-              </w:rPr>
-              <w:t xml:space="preserve">desktop </w:t>
-            </w:r>
-            <w:r>
-              <w:rPr>
-                <w:sz w:val="20"/>
-                <w:szCs w:val="20"/>
-              </w:rPr>
-              <w:t>app to aid multinational companies in global IT risk management planning</w:t>
-            </w:r>
-            <w:r>
-              <w:rPr>
-                <w:sz w:val="20"/>
-                <w:szCs w:val="20"/>
-              </w:rPr>
-              <w:t xml:space="preserve">, </w:t>
-            </w:r>
-            <w:r>
-              <w:rPr>
-                <w:sz w:val="20"/>
-                <w:szCs w:val="20"/>
-              </w:rPr>
-              <w:t>using a large proprietary dataset of compliance data</w:t>
+            <w:proofErr w:type="spellStart"/>
+            <w:r>
+              <w:rPr>
+                <w:sz w:val="20"/>
+                <w:szCs w:val="20"/>
+              </w:rPr>
+              <w:t>OpenPages</w:t>
+            </w:r>
+            <w:proofErr w:type="spellEnd"/>
+            <w:r>
+              <w:rPr>
+                <w:sz w:val="20"/>
+                <w:szCs w:val="20"/>
+              </w:rPr>
+              <w:t xml:space="preserve"> was later acquired by IBM, </w:t>
+            </w:r>
+            <w:r>
+              <w:rPr>
+                <w:sz w:val="20"/>
+                <w:szCs w:val="20"/>
+              </w:rPr>
+              <w:t xml:space="preserve">where </w:t>
+            </w:r>
+            <w:r>
+              <w:rPr>
+                <w:sz w:val="20"/>
+                <w:szCs w:val="20"/>
+              </w:rPr>
+              <w:t>consultants still</w:t>
+            </w:r>
+            <w:r>
+              <w:rPr>
+                <w:sz w:val="20"/>
+                <w:szCs w:val="20"/>
+              </w:rPr>
+              <w:t xml:space="preserve"> </w:t>
+            </w:r>
+            <w:r>
+              <w:rPr>
+                <w:sz w:val="20"/>
+                <w:szCs w:val="20"/>
+              </w:rPr>
+              <w:t>heavily</w:t>
+            </w:r>
+            <w:r>
+              <w:rPr>
+                <w:sz w:val="20"/>
+                <w:szCs w:val="20"/>
+              </w:rPr>
+              <w:t xml:space="preserve"> use my original tool</w:t>
+            </w:r>
+          </w:p>
+          <w:p>
+            <w:pPr>
+              <w:pStyle w:val="CompanyName"/>
+              <w:spacing w:before="200" w:after="120"/>
+              <w:rPr>
+                <w:sz w:val="20"/>
+                <w:szCs w:val="20"/>
+              </w:rPr>
+            </w:pPr>
+            <w:r>
+              <w:rPr>
+                <w:b/>
+                <w:bCs/>
+                <w:sz w:val="20"/>
+                <w:szCs w:val="20"/>
+              </w:rPr>
+              <w:t>Skritter.com</w:t>
+            </w:r>
+            <w:r>
+              <w:rPr>
+                <w:b/>
+                <w:bCs/>
+                <w:sz w:val="20"/>
+                <w:szCs w:val="20"/>
+              </w:rPr>
+              <w:t>,</w:t>
+            </w:r>
+            <w:r>
+              <w:rPr>
+                <w:sz w:val="20"/>
+                <w:szCs w:val="20"/>
+              </w:rPr>
+              <w:t xml:space="preserve"> </w:t>
+            </w:r>
+            <w:r>
+              <w:rPr>
+                <w:sz w:val="20"/>
+                <w:szCs w:val="20"/>
+              </w:rPr>
+              <w:t xml:space="preserve">Washington, DC, </w:t>
+            </w:r>
+            <w:r>
+              <w:rPr>
+                <w:i/>
+                <w:sz w:val="20"/>
+                <w:szCs w:val="20"/>
+              </w:rPr>
+              <w:t xml:space="preserve">Senior </w:t>
+            </w:r>
+            <w:r>
+              <w:rPr>
+                <w:i/>
+                <w:sz w:val="20"/>
+                <w:szCs w:val="20"/>
+              </w:rPr>
+              <w:t>Research Project</w:t>
+            </w:r>
+            <w:r>
+              <w:rPr>
+                <w:sz w:val="20"/>
+                <w:szCs w:val="20"/>
+              </w:rPr>
+              <w:t xml:space="preserve">       </w:t>
+            </w:r>
+            <w:r>
+              <w:rPr>
+                <w:sz w:val="20"/>
+                <w:szCs w:val="20"/>
+              </w:rPr>
+              <w:t xml:space="preserve">                                                               </w:t>
+            </w:r>
+            <w:r>
+              <w:rPr>
+                <w:sz w:val="20"/>
+                <w:szCs w:val="20"/>
+              </w:rPr>
+              <w:t xml:space="preserve">                     </w:t>
+            </w:r>
+            <w:r>
+              <w:rPr>
+                <w:sz w:val="20"/>
+                <w:szCs w:val="20"/>
+              </w:rPr>
+              <w:t xml:space="preserve">    </w:t>
+            </w:r>
+            <w:r>
+              <w:rPr>
+                <w:sz w:val="20"/>
+                <w:szCs w:val="20"/>
+              </w:rPr>
+              <w:t>2/2010 - 6/2010</w:t>
             </w:r>
           </w:p>
           <w:p>
@@ -1433,14 +1708,34 @@
                 <w:szCs w:val="20"/>
               </w:rPr>
             </w:pPr>
+            <w:r>
+              <w:rPr>
+                <w:sz w:val="20"/>
+                <w:szCs w:val="20"/>
+              </w:rPr>
+              <w:t>Students of</w:t>
+            </w:r>
+            <w:r>
+              <w:rPr>
+                <w:sz w:val="20"/>
+                <w:szCs w:val="20"/>
+              </w:rPr>
+              <w:t xml:space="preserve"> Chinese and Japanese </w:t>
+            </w:r>
+            <w:r>
+              <w:rPr>
+                <w:sz w:val="20"/>
+                <w:szCs w:val="20"/>
+              </w:rPr>
+              <w:t xml:space="preserve">use </w:t>
+            </w:r>
             <w:proofErr w:type="spellStart"/>
-            <w:proofErr w:type="gramStart"/>
-            <w:r>
-              <w:rPr>
-                <w:sz w:val="20"/>
-                <w:szCs w:val="20"/>
-              </w:rPr>
-              <w:t>OpenPages</w:t>
+            <w:r>
+              <w:rPr>
+                <w:sz w:val="20"/>
+                <w:szCs w:val="20"/>
+              </w:rPr>
+              <w:t>Skritter</w:t>
             </w:r>
             <w:proofErr w:type="spellEnd"/>
             <w:r>
@@ -1448,35 +1743,6 @@
                 <w:sz w:val="20"/>
                 <w:szCs w:val="20"/>
               </w:rPr>
-              <w:t xml:space="preserve"> was later acquired by IBM</w:t>
-            </w:r>
-            <w:proofErr w:type="gramEnd"/>
-            <w:r>
-              <w:rPr>
-                <w:sz w:val="20"/>
-                <w:szCs w:val="20"/>
-              </w:rPr>
-              <w:t xml:space="preserve">, </w:t>
-            </w:r>
-            <w:r>
-              <w:rPr>
-                <w:sz w:val="20"/>
-                <w:szCs w:val="20"/>
-              </w:rPr>
-              <w:t xml:space="preserve">where </w:t>
-            </w:r>
-            <w:r>
-              <w:rPr>
-                <w:sz w:val="20"/>
-                <w:szCs w:val="20"/>
-              </w:rPr>
-              <w:t>consultants still</w:t>
-            </w:r>
-            <w:r>
-              <w:rPr>
-                <w:sz w:val="20"/>
-                <w:szCs w:val="20"/>
-              </w:rPr>
               <w:t xml:space="preserve"> </w:t>
             </w:r>
             <w:r>
@@ -1484,33 +1750,14 @@
                 <w:sz w:val="20"/>
                 <w:szCs w:val="20"/>
               </w:rPr>
-              <w:t>heavily</w:t>
-            </w:r>
-            <w:r>
-              <w:rPr>
-                <w:sz w:val="20"/>
-                <w:szCs w:val="20"/>
-              </w:rPr>
-              <w:t xml:space="preserve"> use my original tool.</w:t>
-            </w:r>
-          </w:p>
-          <w:p>
-            <w:pPr>
-              <w:pStyle w:val="CompanyName"/>
-              <w:spacing w:before="200" w:after="120"/>
-              <w:rPr>
-                <w:sz w:val="20"/>
-                <w:szCs w:val="20"/>
-              </w:rPr>
-            </w:pPr>
-            <w:r>
-              <w:rPr>
-                <w:b/>
-                <w:bCs/>
-                <w:sz w:val="20"/>
-                <w:szCs w:val="20"/>
-              </w:rPr>
-              <w:t>Econometric Analysis of Chinese Character Learning on Skritter.com</w:t>
+              <w:t xml:space="preserve">to </w:t>
+            </w:r>
+            <w:r>
+              <w:rPr>
+                <w:sz w:val="20"/>
+                <w:szCs w:val="20"/>
+              </w:rPr>
+              <w:t>learn</w:t>
             </w:r>
             <w:r>
               <w:rPr>
@@ -1519,53 +1766,49 @@
               </w:rPr>
               <w:t xml:space="preserve"> </w:t>
             </w:r>
-            <w:r>
-              <w:rPr>
-                <w:i/>
-                <w:sz w:val="20"/>
-                <w:szCs w:val="20"/>
-              </w:rPr>
-              <w:t>(</w:t>
-            </w:r>
-            <w:r>
-              <w:rPr>
-                <w:i/>
-                <w:sz w:val="20"/>
-                <w:szCs w:val="20"/>
-              </w:rPr>
-              <w:t xml:space="preserve">Senior </w:t>
-            </w:r>
-            <w:r>
-              <w:rPr>
-                <w:i/>
-                <w:sz w:val="20"/>
-                <w:szCs w:val="20"/>
-              </w:rPr>
-              <w:t>Research Project</w:t>
-            </w:r>
-            <w:proofErr w:type="gramStart"/>
-            <w:r>
-              <w:rPr>
-                <w:i/>
-                <w:sz w:val="20"/>
-                <w:szCs w:val="20"/>
-              </w:rPr>
-              <w:t>)</w:t>
-            </w:r>
-            <w:r>
-              <w:rPr>
-                <w:sz w:val="20"/>
-                <w:szCs w:val="20"/>
-              </w:rPr>
-              <w:t xml:space="preserve">       2</w:t>
-            </w:r>
-            <w:proofErr w:type="gramEnd"/>
-            <w:r>
-              <w:rPr>
-                <w:sz w:val="20"/>
-                <w:szCs w:val="20"/>
-              </w:rPr>
-              <w:t>/2010 - 6/2010</w:t>
+            <w:proofErr w:type="spellStart"/>
+            <w:r>
+              <w:rPr>
+                <w:sz w:val="20"/>
+                <w:szCs w:val="20"/>
+              </w:rPr>
+              <w:t>Hanzi</w:t>
+            </w:r>
+            <w:proofErr w:type="spellEnd"/>
+            <w:r>
+              <w:rPr>
+                <w:sz w:val="20"/>
+                <w:szCs w:val="20"/>
+              </w:rPr>
+              <w:t>/Kanj</w:t>
+            </w:r>
+            <w:r>
+              <w:rPr>
+                <w:sz w:val="20"/>
+                <w:szCs w:val="20"/>
+              </w:rPr>
+              <w:t>i using researched-backed</w:t>
+            </w:r>
+            <w:r>
+              <w:rPr>
+                <w:sz w:val="20"/>
+                <w:szCs w:val="20"/>
+              </w:rPr>
+              <w:t xml:space="preserve"> </w:t>
+            </w:r>
+            <w:r>
+              <w:rPr>
+                <w:sz w:val="20"/>
+                <w:szCs w:val="20"/>
+              </w:rPr>
+              <w:t xml:space="preserve">spaced </w:t>
+            </w:r>
+            <w:r>
+              <w:rPr>
+                <w:sz w:val="20"/>
+                <w:szCs w:val="20"/>
+              </w:rPr>
+              <w:t>repetition algorithms</w:t>
             </w:r>
           </w:p>
           <w:p>
@@ -1586,33 +1829,79 @@
                 <w:sz w:val="20"/>
                 <w:szCs w:val="20"/>
               </w:rPr>
-              <w:t>Students of</w:t>
-            </w:r>
-            <w:r>
-              <w:rPr>
-                <w:sz w:val="20"/>
-                <w:szCs w:val="20"/>
-              </w:rPr>
-              <w:t xml:space="preserve"> Chinese and Japanese </w:t>
-            </w:r>
-            <w:r>
-              <w:rPr>
-                <w:sz w:val="20"/>
-                <w:szCs w:val="20"/>
-              </w:rPr>
-              <w:t xml:space="preserve">use </w:t>
-            </w:r>
-            <w:proofErr w:type="spellStart"/>
-            <w:r>
-              <w:rPr>
-                <w:sz w:val="20"/>
-                <w:szCs w:val="20"/>
-              </w:rPr>
-              <w:t>Skritter</w:t>
-            </w:r>
-            <w:proofErr w:type="spellEnd"/>
-            <w:r>
-              <w:rPr>
+              <w:t>Using over 15 million da</w:t>
+            </w:r>
+            <w:r>
+              <w:rPr>
+                <w:sz w:val="20"/>
+                <w:szCs w:val="20"/>
+              </w:rPr>
+              <w:t>ta points from 3,000 students,</w:t>
+            </w:r>
+            <w:r>
+              <w:rPr>
+                <w:sz w:val="20"/>
+                <w:szCs w:val="20"/>
+              </w:rPr>
+              <w:t xml:space="preserve"> m</w:t>
+            </w:r>
+            <w:r>
+              <w:rPr>
+                <w:sz w:val="20"/>
+                <w:szCs w:val="20"/>
+              </w:rPr>
+              <w:t xml:space="preserve">odeled the probability that a learner </w:t>
+            </w:r>
+            <w:r>
+              <w:rPr>
+                <w:sz w:val="20"/>
+                <w:szCs w:val="20"/>
+              </w:rPr>
+              <w:t>would</w:t>
+            </w:r>
+            <w:r>
+              <w:rPr>
+                <w:sz w:val="20"/>
+                <w:szCs w:val="20"/>
+              </w:rPr>
+              <w:t xml:space="preserve"> forget a </w:t>
+            </w:r>
+            <w:r>
+              <w:rPr>
+                <w:sz w:val="20"/>
+                <w:szCs w:val="20"/>
+              </w:rPr>
+              <w:t xml:space="preserve">Chinese </w:t>
+            </w:r>
+            <w:r>
+              <w:rPr>
+                <w:sz w:val="20"/>
+                <w:szCs w:val="20"/>
+              </w:rPr>
+              <w:t>character at a certain time after review</w:t>
+            </w:r>
+          </w:p>
+          <w:p>
+            <w:pPr>
+              <w:pStyle w:val="CompanyName"/>
+              <w:spacing w:before="200" w:after="120"/>
+              <w:rPr>
+                <w:sz w:val="20"/>
+                <w:szCs w:val="20"/>
+              </w:rPr>
+            </w:pPr>
+            <w:r>
+              <w:rPr>
+                <w:b/>
+                <w:bCs/>
+                <w:sz w:val="20"/>
+                <w:szCs w:val="20"/>
+              </w:rPr>
+              <w:t>Smart Semester Books</w:t>
+            </w:r>
+            <w:r>
+              <w:rPr>
+                <w:i/>
                 <w:sz w:val="20"/>
                 <w:szCs w:val="20"/>
               </w:rPr>
@@ -1623,65 +1912,57 @@
                 <w:sz w:val="20"/>
                 <w:szCs w:val="20"/>
               </w:rPr>
-              <w:t xml:space="preserve">to </w:t>
-            </w:r>
-            <w:r>
-              <w:rPr>
-                <w:sz w:val="20"/>
-                <w:szCs w:val="20"/>
-              </w:rPr>
-              <w:t>learn</w:t>
-            </w:r>
-            <w:r>
-              <w:rPr>
-                <w:sz w:val="20"/>
-                <w:szCs w:val="20"/>
-              </w:rPr>
-              <w:t xml:space="preserve"> </w:t>
-            </w:r>
-            <w:proofErr w:type="spellStart"/>
-            <w:r>
-              <w:rPr>
-                <w:sz w:val="20"/>
-                <w:szCs w:val="20"/>
-              </w:rPr>
-              <w:t>Hanzi</w:t>
-            </w:r>
-            <w:proofErr w:type="spellEnd"/>
-            <w:r>
-              <w:rPr>
-                <w:sz w:val="20"/>
-                <w:szCs w:val="20"/>
-              </w:rPr>
-              <w:t>/Kanj</w:t>
-            </w:r>
-            <w:r>
-              <w:rPr>
-                <w:sz w:val="20"/>
-                <w:szCs w:val="20"/>
-              </w:rPr>
-              <w:t>i using researched-backed</w:t>
-            </w:r>
-            <w:r>
-              <w:rPr>
-                <w:sz w:val="20"/>
-                <w:szCs w:val="20"/>
-              </w:rPr>
-              <w:t xml:space="preserve"> </w:t>
-            </w:r>
-            <w:r>
-              <w:rPr>
-                <w:sz w:val="20"/>
-                <w:szCs w:val="20"/>
-              </w:rPr>
-              <w:t xml:space="preserve">spaced </w:t>
-            </w:r>
-            <w:r>
-              <w:rPr>
-                <w:sz w:val="20"/>
-                <w:szCs w:val="20"/>
-              </w:rPr>
-              <w:t xml:space="preserve">repetition algorithms. </w:t>
+              <w:t xml:space="preserve">Washington, DC </w:t>
+            </w:r>
+            <w:r>
+              <w:rPr>
+                <w:i/>
+                <w:sz w:val="20"/>
+                <w:szCs w:val="20"/>
+              </w:rPr>
+              <w:t>Founder</w:t>
+            </w:r>
+            <w:r>
+              <w:rPr>
+                <w:sz w:val="20"/>
+                <w:szCs w:val="20"/>
+              </w:rPr>
+              <w:t xml:space="preserve">            </w:t>
+            </w:r>
+            <w:r>
+              <w:rPr>
+                <w:sz w:val="20"/>
+                <w:szCs w:val="20"/>
+              </w:rPr>
+              <w:t xml:space="preserve">                                       </w:t>
+            </w:r>
+            <w:r>
+              <w:rPr>
+                <w:sz w:val="20"/>
+                <w:szCs w:val="20"/>
+              </w:rPr>
+              <w:t xml:space="preserve">                     </w:t>
+            </w:r>
+            <w:r>
+              <w:rPr>
+                <w:sz w:val="20"/>
+                <w:szCs w:val="20"/>
+              </w:rPr>
+              <w:t xml:space="preserve">    </w:t>
+            </w:r>
+            <w:r>
+              <w:rPr>
+                <w:sz w:val="20"/>
+                <w:szCs w:val="20"/>
+              </w:rPr>
+              <w:t xml:space="preserve">                  </w:t>
+            </w:r>
+            <w:r>
+              <w:rPr>
+                <w:sz w:val="20"/>
+                <w:szCs w:val="20"/>
+              </w:rPr>
+              <w:t xml:space="preserve">  4/2009 – 12/2009</w:t>
             </w:r>
           </w:p>
           <w:p>
@@ -1702,56 +1983,63 @@
                 <w:sz w:val="20"/>
                 <w:szCs w:val="20"/>
               </w:rPr>
-              <w:t>Using over 15 million data points from 3,000 students, I m</w:t>
-            </w:r>
-            <w:r>
-              <w:rPr>
-                <w:sz w:val="20"/>
-                <w:szCs w:val="20"/>
-              </w:rPr>
-              <w:t xml:space="preserve">odeled the probability that a learner </w:t>
-            </w:r>
-            <w:r>
-              <w:rPr>
-                <w:sz w:val="20"/>
-                <w:szCs w:val="20"/>
-              </w:rPr>
-              <w:t>would</w:t>
-            </w:r>
-            <w:r>
-              <w:rPr>
-                <w:sz w:val="20"/>
-                <w:szCs w:val="20"/>
-              </w:rPr>
-              <w:t xml:space="preserve"> forget a </w:t>
-            </w:r>
-            <w:r>
-              <w:rPr>
-                <w:sz w:val="20"/>
-                <w:szCs w:val="20"/>
-              </w:rPr>
-              <w:t xml:space="preserve">Chinese </w:t>
-            </w:r>
-            <w:r>
-              <w:rPr>
-                <w:sz w:val="20"/>
-                <w:szCs w:val="20"/>
-              </w:rPr>
-              <w:t>character at a certain time after review</w:t>
-            </w:r>
-            <w:r>
-              <w:rPr>
-                <w:sz w:val="20"/>
-                <w:szCs w:val="20"/>
-              </w:rPr>
-              <w:t xml:space="preserve">, </w:t>
-            </w:r>
-            <w:r>
-              <w:rPr>
-                <w:sz w:val="20"/>
-                <w:szCs w:val="20"/>
-              </w:rPr>
-              <w:t>identifying areas to improve the product’s core algorithm.</w:t>
+              <w:t xml:space="preserve">Bought and sold </w:t>
+            </w:r>
+            <w:r>
+              <w:rPr>
+                <w:sz w:val="20"/>
+                <w:szCs w:val="20"/>
+              </w:rPr>
+              <w:t xml:space="preserve">college </w:t>
+            </w:r>
+            <w:r>
+              <w:rPr>
+                <w:sz w:val="20"/>
+                <w:szCs w:val="20"/>
+              </w:rPr>
+              <w:t>texts by</w:t>
+            </w:r>
+            <w:r>
+              <w:rPr>
+                <w:sz w:val="20"/>
+                <w:szCs w:val="20"/>
+              </w:rPr>
+              <w:t xml:space="preserve"> </w:t>
+            </w:r>
+            <w:r>
+              <w:rPr>
+                <w:sz w:val="20"/>
+                <w:szCs w:val="20"/>
+              </w:rPr>
+              <w:t>scraping</w:t>
+            </w:r>
+            <w:r>
+              <w:rPr>
+                <w:sz w:val="20"/>
+                <w:szCs w:val="20"/>
+              </w:rPr>
+              <w:t xml:space="preserve"> data </w:t>
+            </w:r>
+            <w:r>
+              <w:rPr>
+                <w:sz w:val="20"/>
+                <w:szCs w:val="20"/>
+              </w:rPr>
+              <w:t xml:space="preserve">to </w:t>
+            </w:r>
+            <w:r>
+              <w:rPr>
+                <w:sz w:val="20"/>
+                <w:szCs w:val="20"/>
+              </w:rPr>
+              <w:t>market straight to bi</w:t>
+            </w:r>
+            <w:r>
+              <w:rPr>
+                <w:sz w:val="20"/>
+                <w:szCs w:val="20"/>
+              </w:rPr>
+              <w:t>g classes with profitable books</w:t>
             </w:r>
           </w:p>
           <w:p>
@@ -1770,7 +2058,14 @@
                 <w:sz w:val="20"/>
                 <w:szCs w:val="20"/>
               </w:rPr>
-              <w:t>Smart Semester Books</w:t>
+              <w:t>Culture Gateway</w:t>
+            </w:r>
+            <w:r>
+              <w:rPr>
+                <w:sz w:val="20"/>
+                <w:szCs w:val="20"/>
+              </w:rPr>
+              <w:t xml:space="preserve">, Beijing, China, </w:t>
             </w:r>
             <w:r>
               <w:rPr>
@@ -1778,14 +2073,7 @@
                 <w:sz w:val="20"/>
                 <w:szCs w:val="20"/>
               </w:rPr>
-              <w:t xml:space="preserve"> </w:t>
-            </w:r>
-            <w:r>
-              <w:rPr>
-                <w:sz w:val="20"/>
-                <w:szCs w:val="20"/>
-              </w:rPr>
-              <w:t xml:space="preserve">Washington, DC </w:t>
+              <w:t>Interim Director</w:t>
             </w:r>
             <w:r>
               <w:rPr>
@@ -1793,125 +2081,30 @@
                 <w:sz w:val="20"/>
                 <w:szCs w:val="20"/>
               </w:rPr>
-              <w:t>Founder</w:t>
-            </w:r>
-            <w:r>
-              <w:rPr>
-                <w:sz w:val="20"/>
-                <w:szCs w:val="20"/>
-              </w:rPr>
-              <w:t xml:space="preserve">            </w:t>
-            </w:r>
-            <w:r>
-              <w:rPr>
-                <w:sz w:val="20"/>
-                <w:szCs w:val="20"/>
-              </w:rPr>
-              <w:t xml:space="preserve">                                       </w:t>
-            </w:r>
-            <w:r>
-              <w:rPr>
-                <w:sz w:val="20"/>
-                <w:szCs w:val="20"/>
-              </w:rPr>
-              <w:t xml:space="preserve">                     </w:t>
-            </w:r>
-            <w:r>
-              <w:rPr>
-                <w:sz w:val="20"/>
-                <w:szCs w:val="20"/>
-              </w:rPr>
-              <w:t xml:space="preserve">      4/2009 – 12/2009</w:t>
-            </w:r>
-          </w:p>
-          <w:p>
-            <w:pPr>
-              <w:pStyle w:val="Achievement"/>
-              <w:numPr>
-                <w:ilvl w:val="0"/>
-                <w:numId w:val="2"/>
-              </w:numPr>
-              <w:ind w:left="374"/>
-              <w:rPr>
-                <w:sz w:val="20"/>
-                <w:szCs w:val="20"/>
-              </w:rPr>
-            </w:pPr>
-            <w:r>
-              <w:rPr>
-                <w:sz w:val="20"/>
-                <w:szCs w:val="20"/>
-              </w:rPr>
-              <w:t xml:space="preserve">Bought and sold </w:t>
-            </w:r>
-            <w:r>
-              <w:rPr>
-                <w:sz w:val="20"/>
-                <w:szCs w:val="20"/>
-              </w:rPr>
-              <w:t xml:space="preserve">college </w:t>
-            </w:r>
-            <w:r>
-              <w:rPr>
-                <w:sz w:val="20"/>
-                <w:szCs w:val="20"/>
-              </w:rPr>
-              <w:t>texts. I</w:t>
-            </w:r>
-            <w:r>
-              <w:rPr>
-                <w:sz w:val="20"/>
-                <w:szCs w:val="20"/>
-              </w:rPr>
-              <w:t xml:space="preserve"> </w:t>
-            </w:r>
-            <w:r>
-              <w:rPr>
-                <w:sz w:val="20"/>
-                <w:szCs w:val="20"/>
-              </w:rPr>
-              <w:t>scraped data so that I could market straight to big classes with profitable books.</w:t>
-            </w:r>
-          </w:p>
-          <w:p>
-            <w:pPr>
-              <w:pStyle w:val="CompanyName"/>
-              <w:spacing w:before="200" w:after="120"/>
-              <w:rPr>
-                <w:sz w:val="20"/>
-                <w:szCs w:val="20"/>
-              </w:rPr>
-            </w:pPr>
-            <w:r>
-              <w:rPr>
-                <w:b/>
-                <w:bCs/>
-                <w:sz w:val="20"/>
-                <w:szCs w:val="20"/>
-              </w:rPr>
-              <w:t>Culture Gateway</w:t>
-            </w:r>
-            <w:r>
-              <w:rPr>
-                <w:sz w:val="20"/>
-                <w:szCs w:val="20"/>
-              </w:rPr>
-              <w:t xml:space="preserve">, Beijing, China, </w:t>
-            </w:r>
-            <w:r>
-              <w:rPr>
-                <w:i/>
-                <w:sz w:val="20"/>
-                <w:szCs w:val="20"/>
-              </w:rPr>
-              <w:t xml:space="preserve">Interim Director             </w:t>
-            </w:r>
-            <w:r>
-              <w:rPr>
-                <w:sz w:val="20"/>
-                <w:szCs w:val="20"/>
-              </w:rPr>
-              <w:t xml:space="preserve">                                                                    </w:t>
+              <w:t xml:space="preserve">             </w:t>
+            </w:r>
+            <w:r>
+              <w:rPr>
+                <w:sz w:val="20"/>
+                <w:szCs w:val="20"/>
+              </w:rPr>
+              <w:t xml:space="preserve">                               </w:t>
+            </w:r>
+            <w:r>
+              <w:rPr>
+                <w:sz w:val="20"/>
+                <w:szCs w:val="20"/>
+              </w:rPr>
+              <w:t xml:space="preserve">           </w:t>
+            </w:r>
+            <w:bookmarkStart w:id="0" w:name="_GoBack"/>
+            <w:bookmarkEnd w:id="0"/>
+            <w:r>
+              <w:rPr>
+                <w:sz w:val="20"/>
+                <w:szCs w:val="20"/>
+              </w:rPr>
+              <w:t xml:space="preserve">                                           </w:t>
             </w:r>
             <w:r>
               <w:rPr>
@@ -2115,7 +2308,21 @@
                 <w:sz w:val="20"/>
                 <w:szCs w:val="20"/>
               </w:rPr>
-              <w:t xml:space="preserve">                                  2005</w:t>
+              <w:t xml:space="preserve">                                </w:t>
+            </w:r>
+            <w:r>
+              <w:rPr>
+                <w:sz w:val="20"/>
+                <w:szCs w:val="20"/>
+              </w:rPr>
+              <w:t xml:space="preserve">                   </w:t>
+            </w:r>
+            <w:r>
+              <w:rPr>
+                <w:sz w:val="20"/>
+                <w:szCs w:val="20"/>
+              </w:rPr>
+              <w:t xml:space="preserve">  2005</w:t>
             </w:r>
             <w:r>
               <w:rPr>

</xml_diff>